<commit_message>
Update to version with improve margins
</commit_message>
<xml_diff>
--- a/CAPBusinessCard-Template.docx
+++ b/CAPBusinessCard-Template.docx
@@ -44,82 +44,21 @@
               <w:rPr>
                 <w:noProof/>
               </w:rPr>
-              <w:drawing>
-                <wp:anchor distT="0" distB="0" distL="114300" distR="114300" simplePos="0" relativeHeight="251664384" behindDoc="0" locked="0" layoutInCell="1" allowOverlap="1" wp14:anchorId="0EBC5A14" wp14:editId="4C3DB364">
-                  <wp:simplePos x="0" y="0"/>
-                  <wp:positionH relativeFrom="column">
-                    <wp:posOffset>196539</wp:posOffset>
-                  </wp:positionH>
-                  <wp:positionV relativeFrom="paragraph">
-                    <wp:posOffset>346391</wp:posOffset>
-                  </wp:positionV>
-                  <wp:extent cx="1145540" cy="1087120"/>
-                  <wp:effectExtent l="0" t="0" r="0" b="0"/>
-                  <wp:wrapNone/>
-                  <wp:docPr id="42" name="Picture 42" descr="CAP_H_TripleStack_AUX"/>
-                  <wp:cNvGraphicFramePr>
-                    <a:graphicFrameLocks xmlns:a="http://schemas.openxmlformats.org/drawingml/2006/main" noChangeAspect="1"/>
-                  </wp:cNvGraphicFramePr>
-                  <a:graphic xmlns:a="http://schemas.openxmlformats.org/drawingml/2006/main">
-                    <a:graphicData uri="http://schemas.openxmlformats.org/drawingml/2006/picture">
-                      <pic:pic xmlns:pic="http://schemas.openxmlformats.org/drawingml/2006/picture">
-                        <pic:nvPicPr>
-                          <pic:cNvPr id="11" name="Picture 11" descr="CAP_H_TripleStack_AUX"/>
-                          <pic:cNvPicPr>
-                            <a:picLocks noChangeAspect="1"/>
-                          </pic:cNvPicPr>
-                        </pic:nvPicPr>
-                        <pic:blipFill>
-                          <a:blip r:embed="rId4" cstate="print">
-                            <a:extLst>
-                              <a:ext uri="{28A0092B-C50C-407E-A947-70E740481C1C}">
-                                <a14:useLocalDpi xmlns:a14="http://schemas.microsoft.com/office/drawing/2010/main" val="0"/>
-                              </a:ext>
-                            </a:extLst>
-                          </a:blip>
-                          <a:srcRect l="13208" r="12737"/>
-                          <a:stretch>
-                            <a:fillRect/>
-                          </a:stretch>
-                        </pic:blipFill>
-                        <pic:spPr bwMode="auto">
-                          <a:xfrm>
-                            <a:off x="0" y="0"/>
-                            <a:ext cx="1145540" cy="1087120"/>
-                          </a:xfrm>
-                          <a:prstGeom prst="rect">
-                            <a:avLst/>
-                          </a:prstGeom>
-                          <a:noFill/>
-                          <a:ln>
-                            <a:noFill/>
-                          </a:ln>
-                        </pic:spPr>
-                      </pic:pic>
-                    </a:graphicData>
-                  </a:graphic>
-                </wp:anchor>
-              </w:drawing>
-            </w:r>
-            <w:r>
-              <w:rPr>
-                <w:noProof/>
-              </w:rPr>
               <mc:AlternateContent>
                 <mc:Choice Requires="wps">
                   <w:drawing>
-                    <wp:anchor distT="0" distB="0" distL="114300" distR="114300" simplePos="0" relativeHeight="251665408" behindDoc="0" locked="0" layoutInCell="1" allowOverlap="1" wp14:anchorId="09952A99" wp14:editId="7617F345">
+                    <wp:anchor distT="0" distB="0" distL="114300" distR="114300" simplePos="0" relativeHeight="251701248" behindDoc="0" locked="0" layoutInCell="1" allowOverlap="1" wp14:anchorId="66C00CFD" wp14:editId="1C1B25BA">
                       <wp:simplePos x="0" y="0"/>
                       <wp:positionH relativeFrom="column">
-                        <wp:posOffset>1494397</wp:posOffset>
+                        <wp:posOffset>1380713</wp:posOffset>
                       </wp:positionH>
                       <wp:positionV relativeFrom="paragraph">
-                        <wp:posOffset>271309</wp:posOffset>
+                        <wp:posOffset>172085</wp:posOffset>
                       </wp:positionV>
-                      <wp:extent cx="0" cy="1300772"/>
-                      <wp:effectExtent l="0" t="0" r="12700" b="7620"/>
+                      <wp:extent cx="0" cy="1508125"/>
+                      <wp:effectExtent l="0" t="0" r="12700" b="15875"/>
                       <wp:wrapNone/>
-                      <wp:docPr id="22" name="AutoShape 34"/>
+                      <wp:docPr id="12" name="AutoShape 34"/>
                       <wp:cNvGraphicFramePr>
                         <a:graphicFrameLocks xmlns:a="http://schemas.openxmlformats.org/drawingml/2006/main"/>
                       </wp:cNvGraphicFramePr>
@@ -132,7 +71,7 @@
                             <wps:spPr bwMode="auto">
                               <a:xfrm>
                                 <a:off x="0" y="0"/>
-                                <a:ext cx="0" cy="1300772"/>
+                                <a:ext cx="0" cy="1508125"/>
                               </a:xfrm>
                               <a:prstGeom prst="straightConnector1">
                                 <a:avLst/>
@@ -170,11 +109,11 @@
                 </mc:Choice>
                 <mc:Fallback>
                   <w:pict>
-                    <v:shapetype w14:anchorId="03193BF6" id="_x0000_t32" coordsize="21600,21600" o:spt="32" o:oned="t" path="m,l21600,21600e" filled="f">
+                    <v:shapetype w14:anchorId="41631160" id="_x0000_t32" coordsize="21600,21600" o:spt="32" o:oned="t" path="m,l21600,21600e" filled="f">
                       <v:path arrowok="t" fillok="f" o:connecttype="none"/>
                       <o:lock v:ext="edit" shapetype="t"/>
                     </v:shapetype>
-                    <v:shape id="AutoShape 34" o:spid="_x0000_s1026" type="#_x0000_t32" style="position:absolute;margin-left:117.65pt;margin-top:21.35pt;width:0;height:102.4pt;z-index:251665408;visibility:visible;mso-wrap-style:square;mso-wrap-distance-left:9pt;mso-wrap-distance-top:0;mso-wrap-distance-right:9pt;mso-wrap-distance-bottom:0;mso-position-horizontal:absolute;mso-position-horizontal-relative:text;mso-position-vertical:absolute;mso-position-vertical-relative:text" o:gfxdata="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" strokecolor="#9ea2a2" strokeweight="1pt">
+                    <v:shape id="AutoShape 34" o:spid="_x0000_s1026" type="#_x0000_t32" style="position:absolute;margin-left:108.7pt;margin-top:13.55pt;width:0;height:118.75pt;z-index:251701248;visibility:visible;mso-wrap-style:square;mso-wrap-distance-left:9pt;mso-wrap-distance-top:0;mso-wrap-distance-right:9pt;mso-wrap-distance-bottom:0;mso-position-horizontal:absolute;mso-position-horizontal-relative:text;mso-position-vertical:absolute;mso-position-vertical-relative:text" o:gfxdata="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" strokecolor="#9ea2a2" strokeweight="1pt">
                       <v:shadow color="#7f7f7f" opacity=".5" offset="1pt"/>
                     </v:shape>
                   </w:pict>
@@ -185,21 +124,82 @@
               <w:rPr>
                 <w:noProof/>
               </w:rPr>
+              <w:drawing>
+                <wp:anchor distT="0" distB="0" distL="114300" distR="114300" simplePos="0" relativeHeight="251700224" behindDoc="0" locked="0" layoutInCell="1" allowOverlap="1" wp14:anchorId="727374EA" wp14:editId="2D2C9394">
+                  <wp:simplePos x="0" y="0"/>
+                  <wp:positionH relativeFrom="column">
+                    <wp:posOffset>133597</wp:posOffset>
+                  </wp:positionH>
+                  <wp:positionV relativeFrom="paragraph">
+                    <wp:posOffset>362197</wp:posOffset>
+                  </wp:positionV>
+                  <wp:extent cx="1144905" cy="1086485"/>
+                  <wp:effectExtent l="0" t="0" r="0" b="0"/>
+                  <wp:wrapNone/>
+                  <wp:docPr id="11" name="Picture 11" descr="CAP_H_TripleStack_AUX"/>
+                  <wp:cNvGraphicFramePr>
+                    <a:graphicFrameLocks xmlns:a="http://schemas.openxmlformats.org/drawingml/2006/main" noChangeAspect="1"/>
+                  </wp:cNvGraphicFramePr>
+                  <a:graphic xmlns:a="http://schemas.openxmlformats.org/drawingml/2006/main">
+                    <a:graphicData uri="http://schemas.openxmlformats.org/drawingml/2006/picture">
+                      <pic:pic xmlns:pic="http://schemas.openxmlformats.org/drawingml/2006/picture">
+                        <pic:nvPicPr>
+                          <pic:cNvPr id="11" name="Picture 11" descr="CAP_H_TripleStack_AUX"/>
+                          <pic:cNvPicPr>
+                            <a:picLocks noChangeAspect="1"/>
+                          </pic:cNvPicPr>
+                        </pic:nvPicPr>
+                        <pic:blipFill>
+                          <a:blip r:embed="rId4" cstate="print">
+                            <a:extLst>
+                              <a:ext uri="{28A0092B-C50C-407E-A947-70E740481C1C}">
+                                <a14:useLocalDpi xmlns:a14="http://schemas.microsoft.com/office/drawing/2010/main" val="0"/>
+                              </a:ext>
+                            </a:extLst>
+                          </a:blip>
+                          <a:srcRect l="13208" r="12737"/>
+                          <a:stretch>
+                            <a:fillRect/>
+                          </a:stretch>
+                        </pic:blipFill>
+                        <pic:spPr bwMode="auto">
+                          <a:xfrm>
+                            <a:off x="0" y="0"/>
+                            <a:ext cx="1144905" cy="1086485"/>
+                          </a:xfrm>
+                          <a:prstGeom prst="rect">
+                            <a:avLst/>
+                          </a:prstGeom>
+                          <a:noFill/>
+                          <a:ln>
+                            <a:noFill/>
+                          </a:ln>
+                        </pic:spPr>
+                      </pic:pic>
+                    </a:graphicData>
+                  </a:graphic>
+                </wp:anchor>
+              </w:drawing>
+            </w:r>
+            <w:r>
+              <w:rPr>
+                <w:noProof/>
+              </w:rPr>
               <mc:AlternateContent>
                 <mc:Choice Requires="wps">
                   <w:drawing>
-                    <wp:anchor distT="0" distB="0" distL="114300" distR="114300" simplePos="0" relativeHeight="251666432" behindDoc="0" locked="0" layoutInCell="1" allowOverlap="1" wp14:anchorId="3C4E9066" wp14:editId="0FDC8625">
+                    <wp:anchor distT="0" distB="0" distL="114300" distR="114300" simplePos="0" relativeHeight="251702272" behindDoc="0" locked="0" layoutInCell="1" allowOverlap="1" wp14:anchorId="4269B53A" wp14:editId="22267008">
                       <wp:simplePos x="0" y="0"/>
                       <wp:positionH relativeFrom="column">
-                        <wp:posOffset>196539</wp:posOffset>
+                        <wp:posOffset>133597</wp:posOffset>
                       </wp:positionH>
                       <wp:positionV relativeFrom="paragraph">
-                        <wp:posOffset>1440454</wp:posOffset>
+                        <wp:posOffset>1460665</wp:posOffset>
                       </wp:positionV>
                       <wp:extent cx="1152521" cy="146012"/>
                       <wp:effectExtent l="0" t="0" r="3810" b="6985"/>
                       <wp:wrapNone/>
-                      <wp:docPr id="23" name="Text Box 2"/>
+                      <wp:docPr id="13" name="Text Box 2"/>
                       <wp:cNvGraphicFramePr>
                         <a:graphicFrameLocks xmlns:a="http://schemas.openxmlformats.org/drawingml/2006/main"/>
                       </wp:cNvGraphicFramePr>
@@ -260,11 +260,11 @@
                 </mc:Choice>
                 <mc:Fallback>
                   <w:pict>
-                    <v:shapetype w14:anchorId="3C4E9066" id="_x0000_t202" coordsize="21600,21600" o:spt="202" path="m,l,21600r21600,l21600,xe">
+                    <v:shapetype w14:anchorId="4269B53A" id="_x0000_t202" coordsize="21600,21600" o:spt="202" path="m,l,21600r21600,l21600,xe">
                       <v:stroke joinstyle="miter"/>
                       <v:path gradientshapeok="t" o:connecttype="rect"/>
                     </v:shapetype>
-                    <v:shape id="Text Box 2" o:spid="_x0000_s1026" type="#_x0000_t202" style="position:absolute;margin-left:15.5pt;margin-top:113.4pt;width:90.75pt;height:11.5pt;z-index:251666432;visibility:visible;mso-wrap-style:square;mso-wrap-distance-left:9pt;mso-wrap-distance-top:0;mso-wrap-distance-right:9pt;mso-wrap-distance-bottom:0;mso-position-horizontal:absolute;mso-position-horizontal-relative:text;mso-position-vertical:absolute;mso-position-vertical-relative:text;v-text-anchor:bottom" o:gfxdata="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" filled="f" stroked="f">
+                    <v:shape id="Text Box 2" o:spid="_x0000_s1026" type="#_x0000_t202" style="position:absolute;margin-left:10.5pt;margin-top:115pt;width:90.75pt;height:11.5pt;z-index:251702272;visibility:visible;mso-wrap-style:square;mso-wrap-distance-left:9pt;mso-wrap-distance-top:0;mso-wrap-distance-right:9pt;mso-wrap-distance-bottom:0;mso-position-horizontal:absolute;mso-position-horizontal-relative:text;mso-position-vertical:absolute;mso-position-vertical-relative:text;v-text-anchor:bottom" o:gfxdata="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" filled="f" stroked="f">
                       <v:textbox inset="0,0,0,0">
                         <w:txbxContent>
                           <w:p>
@@ -309,82 +309,21 @@
               <w:rPr>
                 <w:noProof/>
               </w:rPr>
-              <w:drawing>
-                <wp:anchor distT="0" distB="0" distL="114300" distR="114300" simplePos="0" relativeHeight="251667456" behindDoc="0" locked="0" layoutInCell="1" allowOverlap="1" wp14:anchorId="6AA955EA" wp14:editId="1A12F875">
-                  <wp:simplePos x="0" y="0"/>
-                  <wp:positionH relativeFrom="column">
-                    <wp:posOffset>199338</wp:posOffset>
-                  </wp:positionH>
-                  <wp:positionV relativeFrom="paragraph">
-                    <wp:posOffset>346286</wp:posOffset>
-                  </wp:positionV>
-                  <wp:extent cx="1145313" cy="1086783"/>
-                  <wp:effectExtent l="0" t="0" r="0" b="0"/>
-                  <wp:wrapNone/>
-                  <wp:docPr id="43" name="Picture 43" descr="CAP_H_TripleStack_AUX"/>
-                  <wp:cNvGraphicFramePr>
-                    <a:graphicFrameLocks xmlns:a="http://schemas.openxmlformats.org/drawingml/2006/main" noChangeAspect="1"/>
-                  </wp:cNvGraphicFramePr>
-                  <a:graphic xmlns:a="http://schemas.openxmlformats.org/drawingml/2006/main">
-                    <a:graphicData uri="http://schemas.openxmlformats.org/drawingml/2006/picture">
-                      <pic:pic xmlns:pic="http://schemas.openxmlformats.org/drawingml/2006/picture">
-                        <pic:nvPicPr>
-                          <pic:cNvPr id="93" name="Picture 93" descr="CAP_H_TripleStack_AUX"/>
-                          <pic:cNvPicPr>
-                            <a:picLocks noChangeAspect="1"/>
-                          </pic:cNvPicPr>
-                        </pic:nvPicPr>
-                        <pic:blipFill>
-                          <a:blip r:embed="rId4" cstate="print">
-                            <a:extLst>
-                              <a:ext uri="{28A0092B-C50C-407E-A947-70E740481C1C}">
-                                <a14:useLocalDpi xmlns:a14="http://schemas.microsoft.com/office/drawing/2010/main" val="0"/>
-                              </a:ext>
-                            </a:extLst>
-                          </a:blip>
-                          <a:srcRect l="13208" r="12737"/>
-                          <a:stretch>
-                            <a:fillRect/>
-                          </a:stretch>
-                        </pic:blipFill>
-                        <pic:spPr bwMode="auto">
-                          <a:xfrm>
-                            <a:off x="0" y="0"/>
-                            <a:ext cx="1145313" cy="1086783"/>
-                          </a:xfrm>
-                          <a:prstGeom prst="rect">
-                            <a:avLst/>
-                          </a:prstGeom>
-                          <a:noFill/>
-                          <a:ln>
-                            <a:noFill/>
-                          </a:ln>
-                        </pic:spPr>
-                      </pic:pic>
-                    </a:graphicData>
-                  </a:graphic>
-                </wp:anchor>
-              </w:drawing>
-            </w:r>
-            <w:r>
-              <w:rPr>
-                <w:noProof/>
-              </w:rPr>
               <mc:AlternateContent>
                 <mc:Choice Requires="wps">
                   <w:drawing>
-                    <wp:anchor distT="0" distB="0" distL="114300" distR="114300" simplePos="0" relativeHeight="251668480" behindDoc="0" locked="0" layoutInCell="1" allowOverlap="1" wp14:anchorId="48F173E1" wp14:editId="64D27120">
+                    <wp:anchor distT="0" distB="0" distL="114300" distR="114300" simplePos="0" relativeHeight="251707392" behindDoc="0" locked="0" layoutInCell="1" allowOverlap="1" wp14:anchorId="603B8E83" wp14:editId="37A49F86">
                       <wp:simplePos x="0" y="0"/>
                       <wp:positionH relativeFrom="column">
-                        <wp:posOffset>1496938</wp:posOffset>
+                        <wp:posOffset>1374998</wp:posOffset>
                       </wp:positionH>
                       <wp:positionV relativeFrom="paragraph">
-                        <wp:posOffset>271228</wp:posOffset>
+                        <wp:posOffset>172085</wp:posOffset>
                       </wp:positionV>
-                      <wp:extent cx="0" cy="1300369"/>
-                      <wp:effectExtent l="0" t="0" r="12700" b="8255"/>
+                      <wp:extent cx="0" cy="1508125"/>
+                      <wp:effectExtent l="0" t="0" r="12700" b="15875"/>
                       <wp:wrapNone/>
-                      <wp:docPr id="24" name="AutoShape 34"/>
+                      <wp:docPr id="60" name="AutoShape 34"/>
                       <wp:cNvGraphicFramePr>
                         <a:graphicFrameLocks xmlns:a="http://schemas.openxmlformats.org/drawingml/2006/main"/>
                       </wp:cNvGraphicFramePr>
@@ -397,7 +336,7 @@
                             <wps:spPr bwMode="auto">
                               <a:xfrm>
                                 <a:off x="0" y="0"/>
-                                <a:ext cx="0" cy="1300369"/>
+                                <a:ext cx="0" cy="1508125"/>
                               </a:xfrm>
                               <a:prstGeom prst="straightConnector1">
                                 <a:avLst/>
@@ -435,7 +374,7 @@
                 </mc:Choice>
                 <mc:Fallback>
                   <w:pict>
-                    <v:shape w14:anchorId="74FA6D36" id="AutoShape 34" o:spid="_x0000_s1026" type="#_x0000_t32" style="position:absolute;margin-left:117.85pt;margin-top:21.35pt;width:0;height:102.4pt;z-index:251668480;visibility:visible;mso-wrap-style:square;mso-wrap-distance-left:9pt;mso-wrap-distance-top:0;mso-wrap-distance-right:9pt;mso-wrap-distance-bottom:0;mso-position-horizontal:absolute;mso-position-horizontal-relative:text;mso-position-vertical:absolute;mso-position-vertical-relative:text" o:gfxdata="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" strokecolor="#9ea2a2" strokeweight="1pt">
+                    <v:shape w14:anchorId="2BBB22B1" id="AutoShape 34" o:spid="_x0000_s1026" type="#_x0000_t32" style="position:absolute;margin-left:108.25pt;margin-top:13.55pt;width:0;height:118.75pt;z-index:251707392;visibility:visible;mso-wrap-style:square;mso-wrap-distance-left:9pt;mso-wrap-distance-top:0;mso-wrap-distance-right:9pt;mso-wrap-distance-bottom:0;mso-position-horizontal:absolute;mso-position-horizontal-relative:text;mso-position-vertical:absolute;mso-position-vertical-relative:text" o:gfxdata="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" strokecolor="#9ea2a2" strokeweight="1pt">
                       <v:shadow color="#7f7f7f" opacity=".5" offset="1pt"/>
                     </v:shape>
                   </w:pict>
@@ -446,21 +385,82 @@
               <w:rPr>
                 <w:noProof/>
               </w:rPr>
+              <w:drawing>
+                <wp:anchor distT="0" distB="0" distL="114300" distR="114300" simplePos="0" relativeHeight="251706368" behindDoc="0" locked="0" layoutInCell="1" allowOverlap="1" wp14:anchorId="42CFA318" wp14:editId="4188AF7F">
+                  <wp:simplePos x="0" y="0"/>
+                  <wp:positionH relativeFrom="column">
+                    <wp:posOffset>127660</wp:posOffset>
+                  </wp:positionH>
+                  <wp:positionV relativeFrom="paragraph">
+                    <wp:posOffset>362197</wp:posOffset>
+                  </wp:positionV>
+                  <wp:extent cx="1144905" cy="1086485"/>
+                  <wp:effectExtent l="0" t="0" r="0" b="0"/>
+                  <wp:wrapNone/>
+                  <wp:docPr id="59" name="Picture 59" descr="CAP_H_TripleStack_AUX"/>
+                  <wp:cNvGraphicFramePr>
+                    <a:graphicFrameLocks xmlns:a="http://schemas.openxmlformats.org/drawingml/2006/main" noChangeAspect="1"/>
+                  </wp:cNvGraphicFramePr>
+                  <a:graphic xmlns:a="http://schemas.openxmlformats.org/drawingml/2006/main">
+                    <a:graphicData uri="http://schemas.openxmlformats.org/drawingml/2006/picture">
+                      <pic:pic xmlns:pic="http://schemas.openxmlformats.org/drawingml/2006/picture">
+                        <pic:nvPicPr>
+                          <pic:cNvPr id="59" name="Picture 59" descr="CAP_H_TripleStack_AUX"/>
+                          <pic:cNvPicPr>
+                            <a:picLocks noChangeAspect="1"/>
+                          </pic:cNvPicPr>
+                        </pic:nvPicPr>
+                        <pic:blipFill>
+                          <a:blip r:embed="rId4" cstate="print">
+                            <a:extLst>
+                              <a:ext uri="{28A0092B-C50C-407E-A947-70E740481C1C}">
+                                <a14:useLocalDpi xmlns:a14="http://schemas.microsoft.com/office/drawing/2010/main" val="0"/>
+                              </a:ext>
+                            </a:extLst>
+                          </a:blip>
+                          <a:srcRect l="13208" r="12737"/>
+                          <a:stretch>
+                            <a:fillRect/>
+                          </a:stretch>
+                        </pic:blipFill>
+                        <pic:spPr bwMode="auto">
+                          <a:xfrm>
+                            <a:off x="0" y="0"/>
+                            <a:ext cx="1144905" cy="1086485"/>
+                          </a:xfrm>
+                          <a:prstGeom prst="rect">
+                            <a:avLst/>
+                          </a:prstGeom>
+                          <a:noFill/>
+                          <a:ln>
+                            <a:noFill/>
+                          </a:ln>
+                        </pic:spPr>
+                      </pic:pic>
+                    </a:graphicData>
+                  </a:graphic>
+                </wp:anchor>
+              </w:drawing>
+            </w:r>
+            <w:r>
+              <w:rPr>
+                <w:noProof/>
+              </w:rPr>
               <mc:AlternateContent>
                 <mc:Choice Requires="wps">
                   <w:drawing>
-                    <wp:anchor distT="0" distB="0" distL="114300" distR="114300" simplePos="0" relativeHeight="251669504" behindDoc="0" locked="0" layoutInCell="1" allowOverlap="1" wp14:anchorId="3969F34D" wp14:editId="784AC38B">
+                    <wp:anchor distT="0" distB="0" distL="114300" distR="114300" simplePos="0" relativeHeight="251708416" behindDoc="0" locked="0" layoutInCell="1" allowOverlap="1" wp14:anchorId="40E987A7" wp14:editId="33C1707B">
                       <wp:simplePos x="0" y="0"/>
                       <wp:positionH relativeFrom="column">
-                        <wp:posOffset>199338</wp:posOffset>
+                        <wp:posOffset>127660</wp:posOffset>
                       </wp:positionH>
                       <wp:positionV relativeFrom="paragraph">
-                        <wp:posOffset>1440010</wp:posOffset>
+                        <wp:posOffset>1460665</wp:posOffset>
                       </wp:positionV>
-                      <wp:extent cx="1152292" cy="145967"/>
+                      <wp:extent cx="1152521" cy="146012"/>
                       <wp:effectExtent l="0" t="0" r="3810" b="6985"/>
                       <wp:wrapNone/>
-                      <wp:docPr id="25" name="Text Box 2"/>
+                      <wp:docPr id="61" name="Text Box 2"/>
                       <wp:cNvGraphicFramePr>
                         <a:graphicFrameLocks xmlns:a="http://schemas.openxmlformats.org/drawingml/2006/main"/>
                       </wp:cNvGraphicFramePr>
@@ -473,7 +473,7 @@
                             <wps:spPr bwMode="auto">
                               <a:xfrm>
                                 <a:off x="0" y="0"/>
-                                <a:ext cx="1152292" cy="145967"/>
+                                <a:ext cx="1152521" cy="146012"/>
                               </a:xfrm>
                               <a:prstGeom prst="rect">
                                 <a:avLst/>
@@ -521,7 +521,7 @@
                 </mc:Choice>
                 <mc:Fallback>
                   <w:pict>
-                    <v:shape w14:anchorId="3969F34D" id="_x0000_s1027" type="#_x0000_t202" style="position:absolute;margin-left:15.7pt;margin-top:113.4pt;width:90.75pt;height:11.5pt;z-index:251669504;visibility:visible;mso-wrap-style:square;mso-wrap-distance-left:9pt;mso-wrap-distance-top:0;mso-wrap-distance-right:9pt;mso-wrap-distance-bottom:0;mso-position-horizontal:absolute;mso-position-horizontal-relative:text;mso-position-vertical:absolute;mso-position-vertical-relative:text;v-text-anchor:bottom" o:gfxdata="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" filled="f" stroked="f">
+                    <v:shape w14:anchorId="40E987A7" id="_x0000_s1027" type="#_x0000_t202" style="position:absolute;margin-left:10.05pt;margin-top:115pt;width:90.75pt;height:11.5pt;z-index:251708416;visibility:visible;mso-wrap-style:square;mso-wrap-distance-left:9pt;mso-wrap-distance-top:0;mso-wrap-distance-right:9pt;mso-wrap-distance-bottom:0;mso-position-horizontal:absolute;mso-position-horizontal-relative:text;mso-position-vertical:absolute;mso-position-vertical-relative:text;v-text-anchor:bottom" o:gfxdata="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" filled="f" stroked="f">
                       <v:textbox inset="0,0,0,0">
                         <w:txbxContent>
                           <w:p>
@@ -572,82 +572,21 @@
               <w:rPr>
                 <w:noProof/>
               </w:rPr>
-              <w:drawing>
-                <wp:anchor distT="0" distB="0" distL="114300" distR="114300" simplePos="0" relativeHeight="251679744" behindDoc="0" locked="0" layoutInCell="1" allowOverlap="1" wp14:anchorId="28C15CB9" wp14:editId="673CB36A">
-                  <wp:simplePos x="0" y="0"/>
-                  <wp:positionH relativeFrom="column">
-                    <wp:posOffset>196498</wp:posOffset>
-                  </wp:positionH>
-                  <wp:positionV relativeFrom="paragraph">
-                    <wp:posOffset>346286</wp:posOffset>
-                  </wp:positionV>
-                  <wp:extent cx="1145313" cy="1086783"/>
-                  <wp:effectExtent l="0" t="0" r="0" b="0"/>
-                  <wp:wrapNone/>
-                  <wp:docPr id="44" name="Picture 44" descr="CAP_H_TripleStack_AUX"/>
-                  <wp:cNvGraphicFramePr>
-                    <a:graphicFrameLocks xmlns:a="http://schemas.openxmlformats.org/drawingml/2006/main" noChangeAspect="1"/>
-                  </wp:cNvGraphicFramePr>
-                  <a:graphic xmlns:a="http://schemas.openxmlformats.org/drawingml/2006/main">
-                    <a:graphicData uri="http://schemas.openxmlformats.org/drawingml/2006/picture">
-                      <pic:pic xmlns:pic="http://schemas.openxmlformats.org/drawingml/2006/picture">
-                        <pic:nvPicPr>
-                          <pic:cNvPr id="129" name="Picture 129" descr="CAP_H_TripleStack_AUX"/>
-                          <pic:cNvPicPr>
-                            <a:picLocks noChangeAspect="1"/>
-                          </pic:cNvPicPr>
-                        </pic:nvPicPr>
-                        <pic:blipFill>
-                          <a:blip r:embed="rId4" cstate="print">
-                            <a:extLst>
-                              <a:ext uri="{28A0092B-C50C-407E-A947-70E740481C1C}">
-                                <a14:useLocalDpi xmlns:a14="http://schemas.microsoft.com/office/drawing/2010/main" val="0"/>
-                              </a:ext>
-                            </a:extLst>
-                          </a:blip>
-                          <a:srcRect l="13208" r="12737"/>
-                          <a:stretch>
-                            <a:fillRect/>
-                          </a:stretch>
-                        </pic:blipFill>
-                        <pic:spPr bwMode="auto">
-                          <a:xfrm>
-                            <a:off x="0" y="0"/>
-                            <a:ext cx="1145313" cy="1086783"/>
-                          </a:xfrm>
-                          <a:prstGeom prst="rect">
-                            <a:avLst/>
-                          </a:prstGeom>
-                          <a:noFill/>
-                          <a:ln>
-                            <a:noFill/>
-                          </a:ln>
-                        </pic:spPr>
-                      </pic:pic>
-                    </a:graphicData>
-                  </a:graphic>
-                </wp:anchor>
-              </w:drawing>
-            </w:r>
-            <w:r>
-              <w:rPr>
-                <w:noProof/>
-              </w:rPr>
               <mc:AlternateContent>
                 <mc:Choice Requires="wps">
                   <w:drawing>
-                    <wp:anchor distT="0" distB="0" distL="114300" distR="114300" simplePos="0" relativeHeight="251680768" behindDoc="0" locked="0" layoutInCell="1" allowOverlap="1" wp14:anchorId="605EA36E" wp14:editId="1EBBD688">
+                    <wp:anchor distT="0" distB="0" distL="114300" distR="114300" simplePos="0" relativeHeight="251713536" behindDoc="0" locked="0" layoutInCell="1" allowOverlap="1" wp14:anchorId="2FBB70D0" wp14:editId="765E07B2">
                       <wp:simplePos x="0" y="0"/>
                       <wp:positionH relativeFrom="column">
-                        <wp:posOffset>1494098</wp:posOffset>
+                        <wp:posOffset>1380713</wp:posOffset>
                       </wp:positionH>
                       <wp:positionV relativeFrom="paragraph">
-                        <wp:posOffset>271228</wp:posOffset>
+                        <wp:posOffset>165735</wp:posOffset>
                       </wp:positionV>
-                      <wp:extent cx="0" cy="1300369"/>
-                      <wp:effectExtent l="0" t="0" r="12700" b="8255"/>
+                      <wp:extent cx="0" cy="1508125"/>
+                      <wp:effectExtent l="0" t="0" r="12700" b="15875"/>
                       <wp:wrapNone/>
-                      <wp:docPr id="26" name="AutoShape 34"/>
+                      <wp:docPr id="134" name="AutoShape 34"/>
                       <wp:cNvGraphicFramePr>
                         <a:graphicFrameLocks xmlns:a="http://schemas.openxmlformats.org/drawingml/2006/main"/>
                       </wp:cNvGraphicFramePr>
@@ -660,7 +599,7 @@
                             <wps:spPr bwMode="auto">
                               <a:xfrm>
                                 <a:off x="0" y="0"/>
-                                <a:ext cx="0" cy="1300369"/>
+                                <a:ext cx="0" cy="1508125"/>
                               </a:xfrm>
                               <a:prstGeom prst="straightConnector1">
                                 <a:avLst/>
@@ -698,7 +637,7 @@
                 </mc:Choice>
                 <mc:Fallback>
                   <w:pict>
-                    <v:shape w14:anchorId="4109DB78" id="AutoShape 34" o:spid="_x0000_s1026" type="#_x0000_t32" style="position:absolute;margin-left:117.65pt;margin-top:21.35pt;width:0;height:102.4pt;z-index:251680768;visibility:visible;mso-wrap-style:square;mso-wrap-distance-left:9pt;mso-wrap-distance-top:0;mso-wrap-distance-right:9pt;mso-wrap-distance-bottom:0;mso-position-horizontal:absolute;mso-position-horizontal-relative:text;mso-position-vertical:absolute;mso-position-vertical-relative:text" o:gfxdata="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" strokecolor="#9ea2a2" strokeweight="1pt">
+                    <v:shape w14:anchorId="4B743899" id="AutoShape 34" o:spid="_x0000_s1026" type="#_x0000_t32" style="position:absolute;margin-left:108.7pt;margin-top:13.05pt;width:0;height:118.75pt;z-index:251713536;visibility:visible;mso-wrap-style:square;mso-wrap-distance-left:9pt;mso-wrap-distance-top:0;mso-wrap-distance-right:9pt;mso-wrap-distance-bottom:0;mso-position-horizontal:absolute;mso-position-horizontal-relative:text;mso-position-vertical:absolute;mso-position-vertical-relative:text" o:gfxdata="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" strokecolor="#9ea2a2" strokeweight="1pt">
                       <v:shadow color="#7f7f7f" opacity=".5" offset="1pt"/>
                     </v:shape>
                   </w:pict>
@@ -709,21 +648,82 @@
               <w:rPr>
                 <w:noProof/>
               </w:rPr>
+              <w:drawing>
+                <wp:anchor distT="0" distB="0" distL="114300" distR="114300" simplePos="0" relativeHeight="251712512" behindDoc="0" locked="0" layoutInCell="1" allowOverlap="1" wp14:anchorId="6F1A7D6E" wp14:editId="105A3A0B">
+                  <wp:simplePos x="0" y="0"/>
+                  <wp:positionH relativeFrom="column">
+                    <wp:posOffset>133597</wp:posOffset>
+                  </wp:positionH>
+                  <wp:positionV relativeFrom="paragraph">
+                    <wp:posOffset>356260</wp:posOffset>
+                  </wp:positionV>
+                  <wp:extent cx="1144905" cy="1086485"/>
+                  <wp:effectExtent l="0" t="0" r="0" b="0"/>
+                  <wp:wrapNone/>
+                  <wp:docPr id="133" name="Picture 133" descr="CAP_H_TripleStack_AUX"/>
+                  <wp:cNvGraphicFramePr>
+                    <a:graphicFrameLocks xmlns:a="http://schemas.openxmlformats.org/drawingml/2006/main" noChangeAspect="1"/>
+                  </wp:cNvGraphicFramePr>
+                  <a:graphic xmlns:a="http://schemas.openxmlformats.org/drawingml/2006/main">
+                    <a:graphicData uri="http://schemas.openxmlformats.org/drawingml/2006/picture">
+                      <pic:pic xmlns:pic="http://schemas.openxmlformats.org/drawingml/2006/picture">
+                        <pic:nvPicPr>
+                          <pic:cNvPr id="133" name="Picture 133" descr="CAP_H_TripleStack_AUX"/>
+                          <pic:cNvPicPr>
+                            <a:picLocks noChangeAspect="1"/>
+                          </pic:cNvPicPr>
+                        </pic:nvPicPr>
+                        <pic:blipFill>
+                          <a:blip r:embed="rId4" cstate="print">
+                            <a:extLst>
+                              <a:ext uri="{28A0092B-C50C-407E-A947-70E740481C1C}">
+                                <a14:useLocalDpi xmlns:a14="http://schemas.microsoft.com/office/drawing/2010/main" val="0"/>
+                              </a:ext>
+                            </a:extLst>
+                          </a:blip>
+                          <a:srcRect l="13208" r="12737"/>
+                          <a:stretch>
+                            <a:fillRect/>
+                          </a:stretch>
+                        </pic:blipFill>
+                        <pic:spPr bwMode="auto">
+                          <a:xfrm>
+                            <a:off x="0" y="0"/>
+                            <a:ext cx="1144905" cy="1086485"/>
+                          </a:xfrm>
+                          <a:prstGeom prst="rect">
+                            <a:avLst/>
+                          </a:prstGeom>
+                          <a:noFill/>
+                          <a:ln>
+                            <a:noFill/>
+                          </a:ln>
+                        </pic:spPr>
+                      </pic:pic>
+                    </a:graphicData>
+                  </a:graphic>
+                </wp:anchor>
+              </w:drawing>
+            </w:r>
+            <w:r>
+              <w:rPr>
+                <w:noProof/>
+              </w:rPr>
               <mc:AlternateContent>
                 <mc:Choice Requires="wps">
                   <w:drawing>
-                    <wp:anchor distT="0" distB="0" distL="114300" distR="114300" simplePos="0" relativeHeight="251681792" behindDoc="0" locked="0" layoutInCell="1" allowOverlap="1" wp14:anchorId="785240E5" wp14:editId="2721DDE6">
+                    <wp:anchor distT="0" distB="0" distL="114300" distR="114300" simplePos="0" relativeHeight="251714560" behindDoc="0" locked="0" layoutInCell="1" allowOverlap="1" wp14:anchorId="62F885FC" wp14:editId="70716D91">
                       <wp:simplePos x="0" y="0"/>
                       <wp:positionH relativeFrom="column">
-                        <wp:posOffset>196498</wp:posOffset>
+                        <wp:posOffset>133597</wp:posOffset>
                       </wp:positionH>
                       <wp:positionV relativeFrom="paragraph">
-                        <wp:posOffset>1440010</wp:posOffset>
+                        <wp:posOffset>1454728</wp:posOffset>
                       </wp:positionV>
-                      <wp:extent cx="1152292" cy="145967"/>
+                      <wp:extent cx="1152521" cy="146012"/>
                       <wp:effectExtent l="0" t="0" r="3810" b="6985"/>
                       <wp:wrapNone/>
-                      <wp:docPr id="27" name="Text Box 2"/>
+                      <wp:docPr id="135" name="Text Box 2"/>
                       <wp:cNvGraphicFramePr>
                         <a:graphicFrameLocks xmlns:a="http://schemas.openxmlformats.org/drawingml/2006/main"/>
                       </wp:cNvGraphicFramePr>
@@ -736,7 +736,7 @@
                             <wps:spPr bwMode="auto">
                               <a:xfrm>
                                 <a:off x="0" y="0"/>
-                                <a:ext cx="1152292" cy="145967"/>
+                                <a:ext cx="1152521" cy="146012"/>
                               </a:xfrm>
                               <a:prstGeom prst="rect">
                                 <a:avLst/>
@@ -784,7 +784,7 @@
                 </mc:Choice>
                 <mc:Fallback>
                   <w:pict>
-                    <v:shape w14:anchorId="785240E5" id="_x0000_s1028" type="#_x0000_t202" style="position:absolute;margin-left:15.45pt;margin-top:113.4pt;width:90.75pt;height:11.5pt;z-index:251681792;visibility:visible;mso-wrap-style:square;mso-wrap-distance-left:9pt;mso-wrap-distance-top:0;mso-wrap-distance-right:9pt;mso-wrap-distance-bottom:0;mso-position-horizontal:absolute;mso-position-horizontal-relative:text;mso-position-vertical:absolute;mso-position-vertical-relative:text;v-text-anchor:bottom" o:gfxdata="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" filled="f" stroked="f">
+                    <v:shape w14:anchorId="62F885FC" id="_x0000_s1028" type="#_x0000_t202" style="position:absolute;margin-left:10.5pt;margin-top:114.55pt;width:90.75pt;height:11.5pt;z-index:251714560;visibility:visible;mso-wrap-style:square;mso-wrap-distance-left:9pt;mso-wrap-distance-top:0;mso-wrap-distance-right:9pt;mso-wrap-distance-bottom:0;mso-position-horizontal:absolute;mso-position-horizontal-relative:text;mso-position-vertical:absolute;mso-position-vertical-relative:text;v-text-anchor:bottom" o:gfxdata="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" filled="f" stroked="f">
                       <v:textbox inset="0,0,0,0">
                         <w:txbxContent>
                           <w:p>
@@ -829,82 +829,21 @@
               <w:rPr>
                 <w:noProof/>
               </w:rPr>
-              <w:drawing>
-                <wp:anchor distT="0" distB="0" distL="114300" distR="114300" simplePos="0" relativeHeight="251670528" behindDoc="0" locked="0" layoutInCell="1" allowOverlap="1" wp14:anchorId="73715E13" wp14:editId="594A86C3">
-                  <wp:simplePos x="0" y="0"/>
-                  <wp:positionH relativeFrom="column">
-                    <wp:posOffset>199338</wp:posOffset>
-                  </wp:positionH>
-                  <wp:positionV relativeFrom="paragraph">
-                    <wp:posOffset>346286</wp:posOffset>
-                  </wp:positionV>
-                  <wp:extent cx="1145313" cy="1086783"/>
-                  <wp:effectExtent l="0" t="0" r="0" b="0"/>
-                  <wp:wrapNone/>
-                  <wp:docPr id="45" name="Picture 45" descr="CAP_H_TripleStack_AUX"/>
-                  <wp:cNvGraphicFramePr>
-                    <a:graphicFrameLocks xmlns:a="http://schemas.openxmlformats.org/drawingml/2006/main" noChangeAspect="1"/>
-                  </wp:cNvGraphicFramePr>
-                  <a:graphic xmlns:a="http://schemas.openxmlformats.org/drawingml/2006/main">
-                    <a:graphicData uri="http://schemas.openxmlformats.org/drawingml/2006/picture">
-                      <pic:pic xmlns:pic="http://schemas.openxmlformats.org/drawingml/2006/picture">
-                        <pic:nvPicPr>
-                          <pic:cNvPr id="102" name="Picture 102" descr="CAP_H_TripleStack_AUX"/>
-                          <pic:cNvPicPr>
-                            <a:picLocks noChangeAspect="1"/>
-                          </pic:cNvPicPr>
-                        </pic:nvPicPr>
-                        <pic:blipFill>
-                          <a:blip r:embed="rId4" cstate="print">
-                            <a:extLst>
-                              <a:ext uri="{28A0092B-C50C-407E-A947-70E740481C1C}">
-                                <a14:useLocalDpi xmlns:a14="http://schemas.microsoft.com/office/drawing/2010/main" val="0"/>
-                              </a:ext>
-                            </a:extLst>
-                          </a:blip>
-                          <a:srcRect l="13208" r="12737"/>
-                          <a:stretch>
-                            <a:fillRect/>
-                          </a:stretch>
-                        </pic:blipFill>
-                        <pic:spPr bwMode="auto">
-                          <a:xfrm>
-                            <a:off x="0" y="0"/>
-                            <a:ext cx="1145313" cy="1086783"/>
-                          </a:xfrm>
-                          <a:prstGeom prst="rect">
-                            <a:avLst/>
-                          </a:prstGeom>
-                          <a:noFill/>
-                          <a:ln>
-                            <a:noFill/>
-                          </a:ln>
-                        </pic:spPr>
-                      </pic:pic>
-                    </a:graphicData>
-                  </a:graphic>
-                </wp:anchor>
-              </w:drawing>
-            </w:r>
-            <w:r>
-              <w:rPr>
-                <w:noProof/>
-              </w:rPr>
               <mc:AlternateContent>
                 <mc:Choice Requires="wps">
                   <w:drawing>
-                    <wp:anchor distT="0" distB="0" distL="114300" distR="114300" simplePos="0" relativeHeight="251671552" behindDoc="0" locked="0" layoutInCell="1" allowOverlap="1" wp14:anchorId="3EDC89BC" wp14:editId="1B20C840">
+                    <wp:anchor distT="0" distB="0" distL="114300" distR="114300" simplePos="0" relativeHeight="251719680" behindDoc="0" locked="0" layoutInCell="1" allowOverlap="1" wp14:anchorId="6D0C5BE1" wp14:editId="4A854F02">
                       <wp:simplePos x="0" y="0"/>
                       <wp:positionH relativeFrom="column">
-                        <wp:posOffset>1496938</wp:posOffset>
+                        <wp:posOffset>1374998</wp:posOffset>
                       </wp:positionH>
                       <wp:positionV relativeFrom="paragraph">
-                        <wp:posOffset>271228</wp:posOffset>
+                        <wp:posOffset>165735</wp:posOffset>
                       </wp:positionV>
-                      <wp:extent cx="0" cy="1300369"/>
-                      <wp:effectExtent l="0" t="0" r="12700" b="8255"/>
+                      <wp:extent cx="0" cy="1507490"/>
+                      <wp:effectExtent l="0" t="0" r="12700" b="16510"/>
                       <wp:wrapNone/>
-                      <wp:docPr id="28" name="AutoShape 34"/>
+                      <wp:docPr id="144" name="AutoShape 34"/>
                       <wp:cNvGraphicFramePr>
                         <a:graphicFrameLocks xmlns:a="http://schemas.openxmlformats.org/drawingml/2006/main"/>
                       </wp:cNvGraphicFramePr>
@@ -917,7 +856,7 @@
                             <wps:spPr bwMode="auto">
                               <a:xfrm>
                                 <a:off x="0" y="0"/>
-                                <a:ext cx="0" cy="1300369"/>
+                                <a:ext cx="0" cy="1507490"/>
                               </a:xfrm>
                               <a:prstGeom prst="straightConnector1">
                                 <a:avLst/>
@@ -955,7 +894,7 @@
                 </mc:Choice>
                 <mc:Fallback>
                   <w:pict>
-                    <v:shape w14:anchorId="3DBF45EE" id="AutoShape 34" o:spid="_x0000_s1026" type="#_x0000_t32" style="position:absolute;margin-left:117.85pt;margin-top:21.35pt;width:0;height:102.4pt;z-index:251671552;visibility:visible;mso-wrap-style:square;mso-wrap-distance-left:9pt;mso-wrap-distance-top:0;mso-wrap-distance-right:9pt;mso-wrap-distance-bottom:0;mso-position-horizontal:absolute;mso-position-horizontal-relative:text;mso-position-vertical:absolute;mso-position-vertical-relative:text" o:gfxdata="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" strokecolor="#9ea2a2" strokeweight="1pt">
+                    <v:shape w14:anchorId="37D7F3F6" id="AutoShape 34" o:spid="_x0000_s1026" type="#_x0000_t32" style="position:absolute;margin-left:108.25pt;margin-top:13.05pt;width:0;height:118.7pt;z-index:251719680;visibility:visible;mso-wrap-style:square;mso-wrap-distance-left:9pt;mso-wrap-distance-top:0;mso-wrap-distance-right:9pt;mso-wrap-distance-bottom:0;mso-position-horizontal:absolute;mso-position-horizontal-relative:text;mso-position-vertical:absolute;mso-position-vertical-relative:text" o:gfxdata="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" strokecolor="#9ea2a2" strokeweight="1pt">
                       <v:shadow color="#7f7f7f" opacity=".5" offset="1pt"/>
                     </v:shape>
                   </w:pict>
@@ -966,21 +905,82 @@
               <w:rPr>
                 <w:noProof/>
               </w:rPr>
+              <w:drawing>
+                <wp:anchor distT="0" distB="0" distL="114300" distR="114300" simplePos="0" relativeHeight="251718656" behindDoc="0" locked="0" layoutInCell="1" allowOverlap="1" wp14:anchorId="0CF0E068" wp14:editId="7734D8F7">
+                  <wp:simplePos x="0" y="0"/>
+                  <wp:positionH relativeFrom="column">
+                    <wp:posOffset>127660</wp:posOffset>
+                  </wp:positionH>
+                  <wp:positionV relativeFrom="paragraph">
+                    <wp:posOffset>356214</wp:posOffset>
+                  </wp:positionV>
+                  <wp:extent cx="1144863" cy="1086245"/>
+                  <wp:effectExtent l="0" t="0" r="0" b="0"/>
+                  <wp:wrapNone/>
+                  <wp:docPr id="143" name="Picture 143" descr="CAP_H_TripleStack_AUX"/>
+                  <wp:cNvGraphicFramePr>
+                    <a:graphicFrameLocks xmlns:a="http://schemas.openxmlformats.org/drawingml/2006/main" noChangeAspect="1"/>
+                  </wp:cNvGraphicFramePr>
+                  <a:graphic xmlns:a="http://schemas.openxmlformats.org/drawingml/2006/main">
+                    <a:graphicData uri="http://schemas.openxmlformats.org/drawingml/2006/picture">
+                      <pic:pic xmlns:pic="http://schemas.openxmlformats.org/drawingml/2006/picture">
+                        <pic:nvPicPr>
+                          <pic:cNvPr id="143" name="Picture 143" descr="CAP_H_TripleStack_AUX"/>
+                          <pic:cNvPicPr>
+                            <a:picLocks noChangeAspect="1"/>
+                          </pic:cNvPicPr>
+                        </pic:nvPicPr>
+                        <pic:blipFill>
+                          <a:blip r:embed="rId4" cstate="print">
+                            <a:extLst>
+                              <a:ext uri="{28A0092B-C50C-407E-A947-70E740481C1C}">
+                                <a14:useLocalDpi xmlns:a14="http://schemas.microsoft.com/office/drawing/2010/main" val="0"/>
+                              </a:ext>
+                            </a:extLst>
+                          </a:blip>
+                          <a:srcRect l="13208" r="12737"/>
+                          <a:stretch>
+                            <a:fillRect/>
+                          </a:stretch>
+                        </pic:blipFill>
+                        <pic:spPr bwMode="auto">
+                          <a:xfrm>
+                            <a:off x="0" y="0"/>
+                            <a:ext cx="1144863" cy="1086245"/>
+                          </a:xfrm>
+                          <a:prstGeom prst="rect">
+                            <a:avLst/>
+                          </a:prstGeom>
+                          <a:noFill/>
+                          <a:ln>
+                            <a:noFill/>
+                          </a:ln>
+                        </pic:spPr>
+                      </pic:pic>
+                    </a:graphicData>
+                  </a:graphic>
+                </wp:anchor>
+              </w:drawing>
+            </w:r>
+            <w:r>
+              <w:rPr>
+                <w:noProof/>
+              </w:rPr>
               <mc:AlternateContent>
                 <mc:Choice Requires="wps">
                   <w:drawing>
-                    <wp:anchor distT="0" distB="0" distL="114300" distR="114300" simplePos="0" relativeHeight="251672576" behindDoc="0" locked="0" layoutInCell="1" allowOverlap="1" wp14:anchorId="74A25E71" wp14:editId="53AEF7D2">
+                    <wp:anchor distT="0" distB="0" distL="114300" distR="114300" simplePos="0" relativeHeight="251720704" behindDoc="0" locked="0" layoutInCell="1" allowOverlap="1" wp14:anchorId="44404B55" wp14:editId="41746262">
                       <wp:simplePos x="0" y="0"/>
                       <wp:positionH relativeFrom="column">
-                        <wp:posOffset>199338</wp:posOffset>
+                        <wp:posOffset>127660</wp:posOffset>
                       </wp:positionH>
                       <wp:positionV relativeFrom="paragraph">
-                        <wp:posOffset>1440010</wp:posOffset>
+                        <wp:posOffset>1454439</wp:posOffset>
                       </wp:positionV>
-                      <wp:extent cx="1152292" cy="145967"/>
+                      <wp:extent cx="1152478" cy="145980"/>
                       <wp:effectExtent l="0" t="0" r="3810" b="6985"/>
                       <wp:wrapNone/>
-                      <wp:docPr id="29" name="Text Box 2"/>
+                      <wp:docPr id="145" name="Text Box 2"/>
                       <wp:cNvGraphicFramePr>
                         <a:graphicFrameLocks xmlns:a="http://schemas.openxmlformats.org/drawingml/2006/main"/>
                       </wp:cNvGraphicFramePr>
@@ -993,7 +993,7 @@
                             <wps:spPr bwMode="auto">
                               <a:xfrm>
                                 <a:off x="0" y="0"/>
-                                <a:ext cx="1152292" cy="145967"/>
+                                <a:ext cx="1152478" cy="145980"/>
                               </a:xfrm>
                               <a:prstGeom prst="rect">
                                 <a:avLst/>
@@ -1041,7 +1041,7 @@
                 </mc:Choice>
                 <mc:Fallback>
                   <w:pict>
-                    <v:shape w14:anchorId="74A25E71" id="_x0000_s1029" type="#_x0000_t202" style="position:absolute;left:0;text-align:left;margin-left:15.7pt;margin-top:113.4pt;width:90.75pt;height:11.5pt;z-index:251672576;visibility:visible;mso-wrap-style:square;mso-wrap-distance-left:9pt;mso-wrap-distance-top:0;mso-wrap-distance-right:9pt;mso-wrap-distance-bottom:0;mso-position-horizontal:absolute;mso-position-horizontal-relative:text;mso-position-vertical:absolute;mso-position-vertical-relative:text;v-text-anchor:bottom" o:gfxdata="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" filled="f" stroked="f">
+                    <v:shape w14:anchorId="44404B55" id="_x0000_s1029" type="#_x0000_t202" style="position:absolute;left:0;text-align:left;margin-left:10.05pt;margin-top:114.5pt;width:90.75pt;height:11.5pt;z-index:251720704;visibility:visible;mso-wrap-style:square;mso-wrap-distance-left:9pt;mso-wrap-distance-top:0;mso-wrap-distance-right:9pt;mso-wrap-distance-bottom:0;mso-position-horizontal:absolute;mso-position-horizontal-relative:text;mso-position-vertical:absolute;mso-position-vertical-relative:text;v-text-anchor:bottom" o:gfxdata="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" filled="f" stroked="f">
                       <v:textbox inset="0,0,0,0">
                         <w:txbxContent>
                           <w:p>
@@ -1092,82 +1092,21 @@
               <w:rPr>
                 <w:noProof/>
               </w:rPr>
-              <w:drawing>
-                <wp:anchor distT="0" distB="0" distL="114300" distR="114300" simplePos="0" relativeHeight="251682816" behindDoc="0" locked="0" layoutInCell="1" allowOverlap="1" wp14:anchorId="7AD695D8" wp14:editId="7A661272">
-                  <wp:simplePos x="0" y="0"/>
-                  <wp:positionH relativeFrom="column">
-                    <wp:posOffset>196539</wp:posOffset>
-                  </wp:positionH>
-                  <wp:positionV relativeFrom="paragraph">
-                    <wp:posOffset>346391</wp:posOffset>
-                  </wp:positionV>
-                  <wp:extent cx="1145540" cy="1087120"/>
-                  <wp:effectExtent l="0" t="0" r="0" b="0"/>
-                  <wp:wrapNone/>
-                  <wp:docPr id="46" name="Picture 46" descr="CAP_H_TripleStack_AUX"/>
-                  <wp:cNvGraphicFramePr>
-                    <a:graphicFrameLocks xmlns:a="http://schemas.openxmlformats.org/drawingml/2006/main" noChangeAspect="1"/>
-                  </wp:cNvGraphicFramePr>
-                  <a:graphic xmlns:a="http://schemas.openxmlformats.org/drawingml/2006/main">
-                    <a:graphicData uri="http://schemas.openxmlformats.org/drawingml/2006/picture">
-                      <pic:pic xmlns:pic="http://schemas.openxmlformats.org/drawingml/2006/picture">
-                        <pic:nvPicPr>
-                          <pic:cNvPr id="138" name="Picture 138" descr="CAP_H_TripleStack_AUX"/>
-                          <pic:cNvPicPr>
-                            <a:picLocks noChangeAspect="1"/>
-                          </pic:cNvPicPr>
-                        </pic:nvPicPr>
-                        <pic:blipFill>
-                          <a:blip r:embed="rId4" cstate="print">
-                            <a:extLst>
-                              <a:ext uri="{28A0092B-C50C-407E-A947-70E740481C1C}">
-                                <a14:useLocalDpi xmlns:a14="http://schemas.microsoft.com/office/drawing/2010/main" val="0"/>
-                              </a:ext>
-                            </a:extLst>
-                          </a:blip>
-                          <a:srcRect l="13208" r="12737"/>
-                          <a:stretch>
-                            <a:fillRect/>
-                          </a:stretch>
-                        </pic:blipFill>
-                        <pic:spPr bwMode="auto">
-                          <a:xfrm>
-                            <a:off x="0" y="0"/>
-                            <a:ext cx="1145540" cy="1087120"/>
-                          </a:xfrm>
-                          <a:prstGeom prst="rect">
-                            <a:avLst/>
-                          </a:prstGeom>
-                          <a:noFill/>
-                          <a:ln>
-                            <a:noFill/>
-                          </a:ln>
-                        </pic:spPr>
-                      </pic:pic>
-                    </a:graphicData>
-                  </a:graphic>
-                </wp:anchor>
-              </w:drawing>
-            </w:r>
-            <w:r>
-              <w:rPr>
-                <w:noProof/>
-              </w:rPr>
               <mc:AlternateContent>
                 <mc:Choice Requires="wps">
                   <w:drawing>
-                    <wp:anchor distT="0" distB="0" distL="114300" distR="114300" simplePos="0" relativeHeight="251683840" behindDoc="0" locked="0" layoutInCell="1" allowOverlap="1" wp14:anchorId="3DCFF54D" wp14:editId="38DE937B">
+                    <wp:anchor distT="0" distB="0" distL="114300" distR="114300" simplePos="0" relativeHeight="251725824" behindDoc="0" locked="0" layoutInCell="1" allowOverlap="1" wp14:anchorId="41AEAFBC" wp14:editId="28EF1DBF">
                       <wp:simplePos x="0" y="0"/>
                       <wp:positionH relativeFrom="column">
-                        <wp:posOffset>1494397</wp:posOffset>
+                        <wp:posOffset>1380713</wp:posOffset>
                       </wp:positionH>
                       <wp:positionV relativeFrom="paragraph">
-                        <wp:posOffset>271309</wp:posOffset>
+                        <wp:posOffset>172085</wp:posOffset>
                       </wp:positionV>
-                      <wp:extent cx="0" cy="1300772"/>
-                      <wp:effectExtent l="0" t="0" r="12700" b="7620"/>
+                      <wp:extent cx="0" cy="1507490"/>
+                      <wp:effectExtent l="0" t="0" r="12700" b="16510"/>
                       <wp:wrapNone/>
-                      <wp:docPr id="30" name="AutoShape 34"/>
+                      <wp:docPr id="154" name="AutoShape 34"/>
                       <wp:cNvGraphicFramePr>
                         <a:graphicFrameLocks xmlns:a="http://schemas.openxmlformats.org/drawingml/2006/main"/>
                       </wp:cNvGraphicFramePr>
@@ -1180,7 +1119,7 @@
                             <wps:spPr bwMode="auto">
                               <a:xfrm>
                                 <a:off x="0" y="0"/>
-                                <a:ext cx="0" cy="1300772"/>
+                                <a:ext cx="0" cy="1507490"/>
                               </a:xfrm>
                               <a:prstGeom prst="straightConnector1">
                                 <a:avLst/>
@@ -1218,7 +1157,7 @@
                 </mc:Choice>
                 <mc:Fallback>
                   <w:pict>
-                    <v:shape w14:anchorId="1AAFBA96" id="AutoShape 34" o:spid="_x0000_s1026" type="#_x0000_t32" style="position:absolute;margin-left:117.65pt;margin-top:21.35pt;width:0;height:102.4pt;z-index:251683840;visibility:visible;mso-wrap-style:square;mso-wrap-distance-left:9pt;mso-wrap-distance-top:0;mso-wrap-distance-right:9pt;mso-wrap-distance-bottom:0;mso-position-horizontal:absolute;mso-position-horizontal-relative:text;mso-position-vertical:absolute;mso-position-vertical-relative:text" o:gfxdata="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" strokecolor="#9ea2a2" strokeweight="1pt">
+                    <v:shape w14:anchorId="298CA479" id="AutoShape 34" o:spid="_x0000_s1026" type="#_x0000_t32" style="position:absolute;margin-left:108.7pt;margin-top:13.55pt;width:0;height:118.7pt;z-index:251725824;visibility:visible;mso-wrap-style:square;mso-wrap-distance-left:9pt;mso-wrap-distance-top:0;mso-wrap-distance-right:9pt;mso-wrap-distance-bottom:0;mso-position-horizontal:absolute;mso-position-horizontal-relative:text;mso-position-vertical:absolute;mso-position-vertical-relative:text" o:gfxdata="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" strokecolor="#9ea2a2" strokeweight="1pt">
                       <v:shadow color="#7f7f7f" opacity=".5" offset="1pt"/>
                     </v:shape>
                   </w:pict>
@@ -1229,21 +1168,82 @@
               <w:rPr>
                 <w:noProof/>
               </w:rPr>
+              <w:drawing>
+                <wp:anchor distT="0" distB="0" distL="114300" distR="114300" simplePos="0" relativeHeight="251724800" behindDoc="0" locked="0" layoutInCell="1" allowOverlap="1" wp14:anchorId="2735480C" wp14:editId="4219C5A8">
+                  <wp:simplePos x="0" y="0"/>
+                  <wp:positionH relativeFrom="column">
+                    <wp:posOffset>133597</wp:posOffset>
+                  </wp:positionH>
+                  <wp:positionV relativeFrom="paragraph">
+                    <wp:posOffset>362151</wp:posOffset>
+                  </wp:positionV>
+                  <wp:extent cx="1144863" cy="1086245"/>
+                  <wp:effectExtent l="0" t="0" r="0" b="0"/>
+                  <wp:wrapNone/>
+                  <wp:docPr id="153" name="Picture 153" descr="CAP_H_TripleStack_AUX"/>
+                  <wp:cNvGraphicFramePr>
+                    <a:graphicFrameLocks xmlns:a="http://schemas.openxmlformats.org/drawingml/2006/main" noChangeAspect="1"/>
+                  </wp:cNvGraphicFramePr>
+                  <a:graphic xmlns:a="http://schemas.openxmlformats.org/drawingml/2006/main">
+                    <a:graphicData uri="http://schemas.openxmlformats.org/drawingml/2006/picture">
+                      <pic:pic xmlns:pic="http://schemas.openxmlformats.org/drawingml/2006/picture">
+                        <pic:nvPicPr>
+                          <pic:cNvPr id="153" name="Picture 153" descr="CAP_H_TripleStack_AUX"/>
+                          <pic:cNvPicPr>
+                            <a:picLocks noChangeAspect="1"/>
+                          </pic:cNvPicPr>
+                        </pic:nvPicPr>
+                        <pic:blipFill>
+                          <a:blip r:embed="rId4" cstate="print">
+                            <a:extLst>
+                              <a:ext uri="{28A0092B-C50C-407E-A947-70E740481C1C}">
+                                <a14:useLocalDpi xmlns:a14="http://schemas.microsoft.com/office/drawing/2010/main" val="0"/>
+                              </a:ext>
+                            </a:extLst>
+                          </a:blip>
+                          <a:srcRect l="13208" r="12737"/>
+                          <a:stretch>
+                            <a:fillRect/>
+                          </a:stretch>
+                        </pic:blipFill>
+                        <pic:spPr bwMode="auto">
+                          <a:xfrm>
+                            <a:off x="0" y="0"/>
+                            <a:ext cx="1144863" cy="1086245"/>
+                          </a:xfrm>
+                          <a:prstGeom prst="rect">
+                            <a:avLst/>
+                          </a:prstGeom>
+                          <a:noFill/>
+                          <a:ln>
+                            <a:noFill/>
+                          </a:ln>
+                        </pic:spPr>
+                      </pic:pic>
+                    </a:graphicData>
+                  </a:graphic>
+                </wp:anchor>
+              </w:drawing>
+            </w:r>
+            <w:r>
+              <w:rPr>
+                <w:noProof/>
+              </w:rPr>
               <mc:AlternateContent>
                 <mc:Choice Requires="wps">
                   <w:drawing>
-                    <wp:anchor distT="0" distB="0" distL="114300" distR="114300" simplePos="0" relativeHeight="251684864" behindDoc="0" locked="0" layoutInCell="1" allowOverlap="1" wp14:anchorId="6C8EF4FB" wp14:editId="4DCC9718">
+                    <wp:anchor distT="0" distB="0" distL="114300" distR="114300" simplePos="0" relativeHeight="251726848" behindDoc="0" locked="0" layoutInCell="1" allowOverlap="1" wp14:anchorId="71C09AF1" wp14:editId="0504F263">
                       <wp:simplePos x="0" y="0"/>
                       <wp:positionH relativeFrom="column">
-                        <wp:posOffset>196539</wp:posOffset>
+                        <wp:posOffset>133597</wp:posOffset>
                       </wp:positionH>
                       <wp:positionV relativeFrom="paragraph">
-                        <wp:posOffset>1440454</wp:posOffset>
+                        <wp:posOffset>1460376</wp:posOffset>
                       </wp:positionV>
-                      <wp:extent cx="1152521" cy="146012"/>
+                      <wp:extent cx="1152478" cy="145980"/>
                       <wp:effectExtent l="0" t="0" r="3810" b="6985"/>
                       <wp:wrapNone/>
-                      <wp:docPr id="31" name="Text Box 2"/>
+                      <wp:docPr id="155" name="Text Box 2"/>
                       <wp:cNvGraphicFramePr>
                         <a:graphicFrameLocks xmlns:a="http://schemas.openxmlformats.org/drawingml/2006/main"/>
                       </wp:cNvGraphicFramePr>
@@ -1256,7 +1256,7 @@
                             <wps:spPr bwMode="auto">
                               <a:xfrm>
                                 <a:off x="0" y="0"/>
-                                <a:ext cx="1152521" cy="146012"/>
+                                <a:ext cx="1152478" cy="145980"/>
                               </a:xfrm>
                               <a:prstGeom prst="rect">
                                 <a:avLst/>
@@ -1304,7 +1304,7 @@
                 </mc:Choice>
                 <mc:Fallback>
                   <w:pict>
-                    <v:shape w14:anchorId="6C8EF4FB" id="_x0000_s1030" type="#_x0000_t202" style="position:absolute;margin-left:15.5pt;margin-top:113.4pt;width:90.75pt;height:11.5pt;z-index:251684864;visibility:visible;mso-wrap-style:square;mso-wrap-distance-left:9pt;mso-wrap-distance-top:0;mso-wrap-distance-right:9pt;mso-wrap-distance-bottom:0;mso-position-horizontal:absolute;mso-position-horizontal-relative:text;mso-position-vertical:absolute;mso-position-vertical-relative:text;v-text-anchor:bottom" o:gfxdata="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" filled="f" stroked="f">
+                    <v:shape w14:anchorId="71C09AF1" id="_x0000_s1030" type="#_x0000_t202" style="position:absolute;margin-left:10.5pt;margin-top:115pt;width:90.75pt;height:11.5pt;z-index:251726848;visibility:visible;mso-wrap-style:square;mso-wrap-distance-left:9pt;mso-wrap-distance-top:0;mso-wrap-distance-right:9pt;mso-wrap-distance-bottom:0;mso-position-horizontal:absolute;mso-position-horizontal-relative:text;mso-position-vertical:absolute;mso-position-vertical-relative:text;v-text-anchor:bottom" o:gfxdata="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" filled="f" stroked="f">
                       <v:textbox inset="0,0,0,0">
                         <w:txbxContent>
                           <w:p>
@@ -1349,82 +1349,21 @@
               <w:rPr>
                 <w:noProof/>
               </w:rPr>
-              <w:drawing>
-                <wp:anchor distT="0" distB="0" distL="114300" distR="114300" simplePos="0" relativeHeight="251673600" behindDoc="0" locked="0" layoutInCell="1" allowOverlap="1" wp14:anchorId="52C97DBA" wp14:editId="3CCD6383">
-                  <wp:simplePos x="0" y="0"/>
-                  <wp:positionH relativeFrom="column">
-                    <wp:posOffset>199338</wp:posOffset>
-                  </wp:positionH>
-                  <wp:positionV relativeFrom="paragraph">
-                    <wp:posOffset>346286</wp:posOffset>
-                  </wp:positionV>
-                  <wp:extent cx="1145313" cy="1086783"/>
-                  <wp:effectExtent l="0" t="0" r="0" b="0"/>
-                  <wp:wrapNone/>
-                  <wp:docPr id="47" name="Picture 47" descr="CAP_H_TripleStack_AUX"/>
-                  <wp:cNvGraphicFramePr>
-                    <a:graphicFrameLocks xmlns:a="http://schemas.openxmlformats.org/drawingml/2006/main" noChangeAspect="1"/>
-                  </wp:cNvGraphicFramePr>
-                  <a:graphic xmlns:a="http://schemas.openxmlformats.org/drawingml/2006/main">
-                    <a:graphicData uri="http://schemas.openxmlformats.org/drawingml/2006/picture">
-                      <pic:pic xmlns:pic="http://schemas.openxmlformats.org/drawingml/2006/picture">
-                        <pic:nvPicPr>
-                          <pic:cNvPr id="111" name="Picture 111" descr="CAP_H_TripleStack_AUX"/>
-                          <pic:cNvPicPr>
-                            <a:picLocks noChangeAspect="1"/>
-                          </pic:cNvPicPr>
-                        </pic:nvPicPr>
-                        <pic:blipFill>
-                          <a:blip r:embed="rId4" cstate="print">
-                            <a:extLst>
-                              <a:ext uri="{28A0092B-C50C-407E-A947-70E740481C1C}">
-                                <a14:useLocalDpi xmlns:a14="http://schemas.microsoft.com/office/drawing/2010/main" val="0"/>
-                              </a:ext>
-                            </a:extLst>
-                          </a:blip>
-                          <a:srcRect l="13208" r="12737"/>
-                          <a:stretch>
-                            <a:fillRect/>
-                          </a:stretch>
-                        </pic:blipFill>
-                        <pic:spPr bwMode="auto">
-                          <a:xfrm>
-                            <a:off x="0" y="0"/>
-                            <a:ext cx="1145313" cy="1086783"/>
-                          </a:xfrm>
-                          <a:prstGeom prst="rect">
-                            <a:avLst/>
-                          </a:prstGeom>
-                          <a:noFill/>
-                          <a:ln>
-                            <a:noFill/>
-                          </a:ln>
-                        </pic:spPr>
-                      </pic:pic>
-                    </a:graphicData>
-                  </a:graphic>
-                </wp:anchor>
-              </w:drawing>
-            </w:r>
-            <w:r>
-              <w:rPr>
-                <w:noProof/>
-              </w:rPr>
               <mc:AlternateContent>
                 <mc:Choice Requires="wps">
                   <w:drawing>
-                    <wp:anchor distT="0" distB="0" distL="114300" distR="114300" simplePos="0" relativeHeight="251674624" behindDoc="0" locked="0" layoutInCell="1" allowOverlap="1" wp14:anchorId="0AF92F61" wp14:editId="2E6F72BB">
+                    <wp:anchor distT="0" distB="0" distL="114300" distR="114300" simplePos="0" relativeHeight="251731968" behindDoc="0" locked="0" layoutInCell="1" allowOverlap="1" wp14:anchorId="29D3638F" wp14:editId="2D9F2324">
                       <wp:simplePos x="0" y="0"/>
                       <wp:positionH relativeFrom="column">
-                        <wp:posOffset>1496938</wp:posOffset>
+                        <wp:posOffset>1374998</wp:posOffset>
                       </wp:positionH>
                       <wp:positionV relativeFrom="paragraph">
-                        <wp:posOffset>271228</wp:posOffset>
+                        <wp:posOffset>172085</wp:posOffset>
                       </wp:positionV>
-                      <wp:extent cx="0" cy="1300369"/>
-                      <wp:effectExtent l="0" t="0" r="12700" b="8255"/>
+                      <wp:extent cx="0" cy="1507490"/>
+                      <wp:effectExtent l="0" t="0" r="12700" b="16510"/>
                       <wp:wrapNone/>
-                      <wp:docPr id="32" name="AutoShape 34"/>
+                      <wp:docPr id="164" name="AutoShape 34"/>
                       <wp:cNvGraphicFramePr>
                         <a:graphicFrameLocks xmlns:a="http://schemas.openxmlformats.org/drawingml/2006/main"/>
                       </wp:cNvGraphicFramePr>
@@ -1437,7 +1376,7 @@
                             <wps:spPr bwMode="auto">
                               <a:xfrm>
                                 <a:off x="0" y="0"/>
-                                <a:ext cx="0" cy="1300369"/>
+                                <a:ext cx="0" cy="1507490"/>
                               </a:xfrm>
                               <a:prstGeom prst="straightConnector1">
                                 <a:avLst/>
@@ -1475,7 +1414,7 @@
                 </mc:Choice>
                 <mc:Fallback>
                   <w:pict>
-                    <v:shape w14:anchorId="27B0A89F" id="AutoShape 34" o:spid="_x0000_s1026" type="#_x0000_t32" style="position:absolute;margin-left:117.85pt;margin-top:21.35pt;width:0;height:102.4pt;z-index:251674624;visibility:visible;mso-wrap-style:square;mso-wrap-distance-left:9pt;mso-wrap-distance-top:0;mso-wrap-distance-right:9pt;mso-wrap-distance-bottom:0;mso-position-horizontal:absolute;mso-position-horizontal-relative:text;mso-position-vertical:absolute;mso-position-vertical-relative:text" o:gfxdata="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" strokecolor="#9ea2a2" strokeweight="1pt">
+                    <v:shape w14:anchorId="4287ED28" id="AutoShape 34" o:spid="_x0000_s1026" type="#_x0000_t32" style="position:absolute;margin-left:108.25pt;margin-top:13.55pt;width:0;height:118.7pt;z-index:251731968;visibility:visible;mso-wrap-style:square;mso-wrap-distance-left:9pt;mso-wrap-distance-top:0;mso-wrap-distance-right:9pt;mso-wrap-distance-bottom:0;mso-position-horizontal:absolute;mso-position-horizontal-relative:text;mso-position-vertical:absolute;mso-position-vertical-relative:text" o:gfxdata="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" strokecolor="#9ea2a2" strokeweight="1pt">
                       <v:shadow color="#7f7f7f" opacity=".5" offset="1pt"/>
                     </v:shape>
                   </w:pict>
@@ -1486,21 +1425,82 @@
               <w:rPr>
                 <w:noProof/>
               </w:rPr>
+              <w:drawing>
+                <wp:anchor distT="0" distB="0" distL="114300" distR="114300" simplePos="0" relativeHeight="251730944" behindDoc="0" locked="0" layoutInCell="1" allowOverlap="1" wp14:anchorId="4D13ECC7" wp14:editId="106F59D3">
+                  <wp:simplePos x="0" y="0"/>
+                  <wp:positionH relativeFrom="column">
+                    <wp:posOffset>127660</wp:posOffset>
+                  </wp:positionH>
+                  <wp:positionV relativeFrom="paragraph">
+                    <wp:posOffset>362151</wp:posOffset>
+                  </wp:positionV>
+                  <wp:extent cx="1144863" cy="1086245"/>
+                  <wp:effectExtent l="0" t="0" r="0" b="0"/>
+                  <wp:wrapNone/>
+                  <wp:docPr id="163" name="Picture 163" descr="CAP_H_TripleStack_AUX"/>
+                  <wp:cNvGraphicFramePr>
+                    <a:graphicFrameLocks xmlns:a="http://schemas.openxmlformats.org/drawingml/2006/main" noChangeAspect="1"/>
+                  </wp:cNvGraphicFramePr>
+                  <a:graphic xmlns:a="http://schemas.openxmlformats.org/drawingml/2006/main">
+                    <a:graphicData uri="http://schemas.openxmlformats.org/drawingml/2006/picture">
+                      <pic:pic xmlns:pic="http://schemas.openxmlformats.org/drawingml/2006/picture">
+                        <pic:nvPicPr>
+                          <pic:cNvPr id="163" name="Picture 163" descr="CAP_H_TripleStack_AUX"/>
+                          <pic:cNvPicPr>
+                            <a:picLocks noChangeAspect="1"/>
+                          </pic:cNvPicPr>
+                        </pic:nvPicPr>
+                        <pic:blipFill>
+                          <a:blip r:embed="rId4" cstate="print">
+                            <a:extLst>
+                              <a:ext uri="{28A0092B-C50C-407E-A947-70E740481C1C}">
+                                <a14:useLocalDpi xmlns:a14="http://schemas.microsoft.com/office/drawing/2010/main" val="0"/>
+                              </a:ext>
+                            </a:extLst>
+                          </a:blip>
+                          <a:srcRect l="13208" r="12737"/>
+                          <a:stretch>
+                            <a:fillRect/>
+                          </a:stretch>
+                        </pic:blipFill>
+                        <pic:spPr bwMode="auto">
+                          <a:xfrm>
+                            <a:off x="0" y="0"/>
+                            <a:ext cx="1144863" cy="1086245"/>
+                          </a:xfrm>
+                          <a:prstGeom prst="rect">
+                            <a:avLst/>
+                          </a:prstGeom>
+                          <a:noFill/>
+                          <a:ln>
+                            <a:noFill/>
+                          </a:ln>
+                        </pic:spPr>
+                      </pic:pic>
+                    </a:graphicData>
+                  </a:graphic>
+                </wp:anchor>
+              </w:drawing>
+            </w:r>
+            <w:r>
+              <w:rPr>
+                <w:noProof/>
+              </w:rPr>
               <mc:AlternateContent>
                 <mc:Choice Requires="wps">
                   <w:drawing>
-                    <wp:anchor distT="0" distB="0" distL="114300" distR="114300" simplePos="0" relativeHeight="251675648" behindDoc="0" locked="0" layoutInCell="1" allowOverlap="1" wp14:anchorId="237F25FA" wp14:editId="0491371F">
+                    <wp:anchor distT="0" distB="0" distL="114300" distR="114300" simplePos="0" relativeHeight="251732992" behindDoc="0" locked="0" layoutInCell="1" allowOverlap="1" wp14:anchorId="1AD5AABA" wp14:editId="12036875">
                       <wp:simplePos x="0" y="0"/>
                       <wp:positionH relativeFrom="column">
-                        <wp:posOffset>199338</wp:posOffset>
+                        <wp:posOffset>127660</wp:posOffset>
                       </wp:positionH>
                       <wp:positionV relativeFrom="paragraph">
-                        <wp:posOffset>1440010</wp:posOffset>
+                        <wp:posOffset>1460376</wp:posOffset>
                       </wp:positionV>
-                      <wp:extent cx="1152292" cy="145967"/>
+                      <wp:extent cx="1152478" cy="145980"/>
                       <wp:effectExtent l="0" t="0" r="3810" b="6985"/>
                       <wp:wrapNone/>
-                      <wp:docPr id="33" name="Text Box 2"/>
+                      <wp:docPr id="168" name="Text Box 2"/>
                       <wp:cNvGraphicFramePr>
                         <a:graphicFrameLocks xmlns:a="http://schemas.openxmlformats.org/drawingml/2006/main"/>
                       </wp:cNvGraphicFramePr>
@@ -1513,7 +1513,7 @@
                             <wps:spPr bwMode="auto">
                               <a:xfrm>
                                 <a:off x="0" y="0"/>
-                                <a:ext cx="1152292" cy="145967"/>
+                                <a:ext cx="1152478" cy="145980"/>
                               </a:xfrm>
                               <a:prstGeom prst="rect">
                                 <a:avLst/>
@@ -1561,7 +1561,7 @@
                 </mc:Choice>
                 <mc:Fallback>
                   <w:pict>
-                    <v:shape w14:anchorId="237F25FA" id="_x0000_s1031" type="#_x0000_t202" style="position:absolute;margin-left:15.7pt;margin-top:113.4pt;width:90.75pt;height:11.5pt;z-index:251675648;visibility:visible;mso-wrap-style:square;mso-wrap-distance-left:9pt;mso-wrap-distance-top:0;mso-wrap-distance-right:9pt;mso-wrap-distance-bottom:0;mso-position-horizontal:absolute;mso-position-horizontal-relative:text;mso-position-vertical:absolute;mso-position-vertical-relative:text;v-text-anchor:bottom" o:gfxdata="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" filled="f" stroked="f">
+                    <v:shape w14:anchorId="1AD5AABA" id="_x0000_s1031" type="#_x0000_t202" style="position:absolute;margin-left:10.05pt;margin-top:115pt;width:90.75pt;height:11.5pt;z-index:251732992;visibility:visible;mso-wrap-style:square;mso-wrap-distance-left:9pt;mso-wrap-distance-top:0;mso-wrap-distance-right:9pt;mso-wrap-distance-bottom:0;mso-position-horizontal:absolute;mso-position-horizontal-relative:text;mso-position-vertical:absolute;mso-position-vertical-relative:text;v-text-anchor:bottom" o:gfxdata="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" filled="f" stroked="f">
                       <v:textbox inset="0,0,0,0">
                         <w:txbxContent>
                           <w:p>
@@ -1612,82 +1612,21 @@
               <w:rPr>
                 <w:noProof/>
               </w:rPr>
-              <w:drawing>
-                <wp:anchor distT="0" distB="0" distL="114300" distR="114300" simplePos="0" relativeHeight="251685888" behindDoc="0" locked="0" layoutInCell="1" allowOverlap="1" wp14:anchorId="48535187" wp14:editId="51FC42CE">
-                  <wp:simplePos x="0" y="0"/>
-                  <wp:positionH relativeFrom="column">
-                    <wp:posOffset>196539</wp:posOffset>
-                  </wp:positionH>
-                  <wp:positionV relativeFrom="paragraph">
-                    <wp:posOffset>346391</wp:posOffset>
-                  </wp:positionV>
-                  <wp:extent cx="1145540" cy="1087120"/>
-                  <wp:effectExtent l="0" t="0" r="0" b="0"/>
-                  <wp:wrapNone/>
-                  <wp:docPr id="48" name="Picture 48" descr="CAP_H_TripleStack_AUX"/>
-                  <wp:cNvGraphicFramePr>
-                    <a:graphicFrameLocks xmlns:a="http://schemas.openxmlformats.org/drawingml/2006/main" noChangeAspect="1"/>
-                  </wp:cNvGraphicFramePr>
-                  <a:graphic xmlns:a="http://schemas.openxmlformats.org/drawingml/2006/main">
-                    <a:graphicData uri="http://schemas.openxmlformats.org/drawingml/2006/picture">
-                      <pic:pic xmlns:pic="http://schemas.openxmlformats.org/drawingml/2006/picture">
-                        <pic:nvPicPr>
-                          <pic:cNvPr id="147" name="Picture 147" descr="CAP_H_TripleStack_AUX"/>
-                          <pic:cNvPicPr>
-                            <a:picLocks noChangeAspect="1"/>
-                          </pic:cNvPicPr>
-                        </pic:nvPicPr>
-                        <pic:blipFill>
-                          <a:blip r:embed="rId4" cstate="print">
-                            <a:extLst>
-                              <a:ext uri="{28A0092B-C50C-407E-A947-70E740481C1C}">
-                                <a14:useLocalDpi xmlns:a14="http://schemas.microsoft.com/office/drawing/2010/main" val="0"/>
-                              </a:ext>
-                            </a:extLst>
-                          </a:blip>
-                          <a:srcRect l="13208" r="12737"/>
-                          <a:stretch>
-                            <a:fillRect/>
-                          </a:stretch>
-                        </pic:blipFill>
-                        <pic:spPr bwMode="auto">
-                          <a:xfrm>
-                            <a:off x="0" y="0"/>
-                            <a:ext cx="1145540" cy="1087120"/>
-                          </a:xfrm>
-                          <a:prstGeom prst="rect">
-                            <a:avLst/>
-                          </a:prstGeom>
-                          <a:noFill/>
-                          <a:ln>
-                            <a:noFill/>
-                          </a:ln>
-                        </pic:spPr>
-                      </pic:pic>
-                    </a:graphicData>
-                  </a:graphic>
-                </wp:anchor>
-              </w:drawing>
-            </w:r>
-            <w:r>
-              <w:rPr>
-                <w:noProof/>
-              </w:rPr>
               <mc:AlternateContent>
                 <mc:Choice Requires="wps">
                   <w:drawing>
-                    <wp:anchor distT="0" distB="0" distL="114300" distR="114300" simplePos="0" relativeHeight="251686912" behindDoc="0" locked="0" layoutInCell="1" allowOverlap="1" wp14:anchorId="1CC1117D" wp14:editId="559BA88F">
+                    <wp:anchor distT="0" distB="0" distL="114300" distR="114300" simplePos="0" relativeHeight="251738112" behindDoc="0" locked="0" layoutInCell="1" allowOverlap="1" wp14:anchorId="27CAFD8A" wp14:editId="316D50FB">
                       <wp:simplePos x="0" y="0"/>
                       <wp:positionH relativeFrom="column">
-                        <wp:posOffset>1494397</wp:posOffset>
+                        <wp:posOffset>1380713</wp:posOffset>
                       </wp:positionH>
                       <wp:positionV relativeFrom="paragraph">
-                        <wp:posOffset>271309</wp:posOffset>
+                        <wp:posOffset>165735</wp:posOffset>
                       </wp:positionV>
-                      <wp:extent cx="0" cy="1300772"/>
-                      <wp:effectExtent l="0" t="0" r="12700" b="7620"/>
+                      <wp:extent cx="0" cy="1507490"/>
+                      <wp:effectExtent l="0" t="0" r="12700" b="16510"/>
                       <wp:wrapNone/>
-                      <wp:docPr id="34" name="AutoShape 34"/>
+                      <wp:docPr id="174" name="AutoShape 34"/>
                       <wp:cNvGraphicFramePr>
                         <a:graphicFrameLocks xmlns:a="http://schemas.openxmlformats.org/drawingml/2006/main"/>
                       </wp:cNvGraphicFramePr>
@@ -1700,7 +1639,7 @@
                             <wps:spPr bwMode="auto">
                               <a:xfrm>
                                 <a:off x="0" y="0"/>
-                                <a:ext cx="0" cy="1300772"/>
+                                <a:ext cx="0" cy="1507490"/>
                               </a:xfrm>
                               <a:prstGeom prst="straightConnector1">
                                 <a:avLst/>
@@ -1738,7 +1677,7 @@
                 </mc:Choice>
                 <mc:Fallback>
                   <w:pict>
-                    <v:shape w14:anchorId="0F1CD5A7" id="AutoShape 34" o:spid="_x0000_s1026" type="#_x0000_t32" style="position:absolute;margin-left:117.65pt;margin-top:21.35pt;width:0;height:102.4pt;z-index:251686912;visibility:visible;mso-wrap-style:square;mso-wrap-distance-left:9pt;mso-wrap-distance-top:0;mso-wrap-distance-right:9pt;mso-wrap-distance-bottom:0;mso-position-horizontal:absolute;mso-position-horizontal-relative:text;mso-position-vertical:absolute;mso-position-vertical-relative:text" o:gfxdata="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" strokecolor="#9ea2a2" strokeweight="1pt">
+                    <v:shape w14:anchorId="4A6B5DA3" id="AutoShape 34" o:spid="_x0000_s1026" type="#_x0000_t32" style="position:absolute;margin-left:108.7pt;margin-top:13.05pt;width:0;height:118.7pt;z-index:251738112;visibility:visible;mso-wrap-style:square;mso-wrap-distance-left:9pt;mso-wrap-distance-top:0;mso-wrap-distance-right:9pt;mso-wrap-distance-bottom:0;mso-position-horizontal:absolute;mso-position-horizontal-relative:text;mso-position-vertical:absolute;mso-position-vertical-relative:text" o:gfxdata="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" strokecolor="#9ea2a2" strokeweight="1pt">
                       <v:shadow color="#7f7f7f" opacity=".5" offset="1pt"/>
                     </v:shape>
                   </w:pict>
@@ -1749,21 +1688,82 @@
               <w:rPr>
                 <w:noProof/>
               </w:rPr>
+              <w:drawing>
+                <wp:anchor distT="0" distB="0" distL="114300" distR="114300" simplePos="0" relativeHeight="251737088" behindDoc="0" locked="0" layoutInCell="1" allowOverlap="1" wp14:anchorId="49C8695A" wp14:editId="287E7611">
+                  <wp:simplePos x="0" y="0"/>
+                  <wp:positionH relativeFrom="column">
+                    <wp:posOffset>133597</wp:posOffset>
+                  </wp:positionH>
+                  <wp:positionV relativeFrom="paragraph">
+                    <wp:posOffset>356214</wp:posOffset>
+                  </wp:positionV>
+                  <wp:extent cx="1144863" cy="1086245"/>
+                  <wp:effectExtent l="0" t="0" r="0" b="0"/>
+                  <wp:wrapNone/>
+                  <wp:docPr id="173" name="Picture 173" descr="CAP_H_TripleStack_AUX"/>
+                  <wp:cNvGraphicFramePr>
+                    <a:graphicFrameLocks xmlns:a="http://schemas.openxmlformats.org/drawingml/2006/main" noChangeAspect="1"/>
+                  </wp:cNvGraphicFramePr>
+                  <a:graphic xmlns:a="http://schemas.openxmlformats.org/drawingml/2006/main">
+                    <a:graphicData uri="http://schemas.openxmlformats.org/drawingml/2006/picture">
+                      <pic:pic xmlns:pic="http://schemas.openxmlformats.org/drawingml/2006/picture">
+                        <pic:nvPicPr>
+                          <pic:cNvPr id="173" name="Picture 173" descr="CAP_H_TripleStack_AUX"/>
+                          <pic:cNvPicPr>
+                            <a:picLocks noChangeAspect="1"/>
+                          </pic:cNvPicPr>
+                        </pic:nvPicPr>
+                        <pic:blipFill>
+                          <a:blip r:embed="rId4" cstate="print">
+                            <a:extLst>
+                              <a:ext uri="{28A0092B-C50C-407E-A947-70E740481C1C}">
+                                <a14:useLocalDpi xmlns:a14="http://schemas.microsoft.com/office/drawing/2010/main" val="0"/>
+                              </a:ext>
+                            </a:extLst>
+                          </a:blip>
+                          <a:srcRect l="13208" r="12737"/>
+                          <a:stretch>
+                            <a:fillRect/>
+                          </a:stretch>
+                        </pic:blipFill>
+                        <pic:spPr bwMode="auto">
+                          <a:xfrm>
+                            <a:off x="0" y="0"/>
+                            <a:ext cx="1144863" cy="1086245"/>
+                          </a:xfrm>
+                          <a:prstGeom prst="rect">
+                            <a:avLst/>
+                          </a:prstGeom>
+                          <a:noFill/>
+                          <a:ln>
+                            <a:noFill/>
+                          </a:ln>
+                        </pic:spPr>
+                      </pic:pic>
+                    </a:graphicData>
+                  </a:graphic>
+                </wp:anchor>
+              </w:drawing>
+            </w:r>
+            <w:r>
+              <w:rPr>
+                <w:noProof/>
+              </w:rPr>
               <mc:AlternateContent>
                 <mc:Choice Requires="wps">
                   <w:drawing>
-                    <wp:anchor distT="0" distB="0" distL="114300" distR="114300" simplePos="0" relativeHeight="251687936" behindDoc="0" locked="0" layoutInCell="1" allowOverlap="1" wp14:anchorId="6DEB6FCC" wp14:editId="4F9E59FA">
+                    <wp:anchor distT="0" distB="0" distL="114300" distR="114300" simplePos="0" relativeHeight="251739136" behindDoc="0" locked="0" layoutInCell="1" allowOverlap="1" wp14:anchorId="168431E3" wp14:editId="687A7E6B">
                       <wp:simplePos x="0" y="0"/>
                       <wp:positionH relativeFrom="column">
-                        <wp:posOffset>196539</wp:posOffset>
+                        <wp:posOffset>133597</wp:posOffset>
                       </wp:positionH>
                       <wp:positionV relativeFrom="paragraph">
-                        <wp:posOffset>1440454</wp:posOffset>
+                        <wp:posOffset>1454439</wp:posOffset>
                       </wp:positionV>
-                      <wp:extent cx="1152521" cy="146012"/>
+                      <wp:extent cx="1152478" cy="145980"/>
                       <wp:effectExtent l="0" t="0" r="3810" b="6985"/>
                       <wp:wrapNone/>
-                      <wp:docPr id="35" name="Text Box 2"/>
+                      <wp:docPr id="175" name="Text Box 2"/>
                       <wp:cNvGraphicFramePr>
                         <a:graphicFrameLocks xmlns:a="http://schemas.openxmlformats.org/drawingml/2006/main"/>
                       </wp:cNvGraphicFramePr>
@@ -1776,7 +1776,7 @@
                             <wps:spPr bwMode="auto">
                               <a:xfrm>
                                 <a:off x="0" y="0"/>
-                                <a:ext cx="1152521" cy="146012"/>
+                                <a:ext cx="1152478" cy="145980"/>
                               </a:xfrm>
                               <a:prstGeom prst="rect">
                                 <a:avLst/>
@@ -1824,7 +1824,7 @@
                 </mc:Choice>
                 <mc:Fallback>
                   <w:pict>
-                    <v:shape w14:anchorId="6DEB6FCC" id="_x0000_s1032" type="#_x0000_t202" style="position:absolute;margin-left:15.5pt;margin-top:113.4pt;width:90.75pt;height:11.5pt;z-index:251687936;visibility:visible;mso-wrap-style:square;mso-wrap-distance-left:9pt;mso-wrap-distance-top:0;mso-wrap-distance-right:9pt;mso-wrap-distance-bottom:0;mso-position-horizontal:absolute;mso-position-horizontal-relative:text;mso-position-vertical:absolute;mso-position-vertical-relative:text;v-text-anchor:bottom" o:gfxdata="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" filled="f" stroked="f">
+                    <v:shape w14:anchorId="168431E3" id="_x0000_s1032" type="#_x0000_t202" style="position:absolute;margin-left:10.5pt;margin-top:114.5pt;width:90.75pt;height:11.5pt;z-index:251739136;visibility:visible;mso-wrap-style:square;mso-wrap-distance-left:9pt;mso-wrap-distance-top:0;mso-wrap-distance-right:9pt;mso-wrap-distance-bottom:0;mso-position-horizontal:absolute;mso-position-horizontal-relative:text;mso-position-vertical:absolute;mso-position-vertical-relative:text;v-text-anchor:bottom" o:gfxdata="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" filled="f" stroked="f">
                       <v:textbox inset="0,0,0,0">
                         <w:txbxContent>
                           <w:p>
@@ -1869,82 +1869,21 @@
               <w:rPr>
                 <w:noProof/>
               </w:rPr>
-              <w:drawing>
-                <wp:anchor distT="0" distB="0" distL="114300" distR="114300" simplePos="0" relativeHeight="251676672" behindDoc="0" locked="0" layoutInCell="1" allowOverlap="1" wp14:anchorId="5D2A50A3" wp14:editId="08EEB878">
-                  <wp:simplePos x="0" y="0"/>
-                  <wp:positionH relativeFrom="column">
-                    <wp:posOffset>199338</wp:posOffset>
-                  </wp:positionH>
-                  <wp:positionV relativeFrom="paragraph">
-                    <wp:posOffset>346286</wp:posOffset>
-                  </wp:positionV>
-                  <wp:extent cx="1145313" cy="1086783"/>
-                  <wp:effectExtent l="0" t="0" r="0" b="0"/>
-                  <wp:wrapNone/>
-                  <wp:docPr id="49" name="Picture 49" descr="CAP_H_TripleStack_AUX"/>
-                  <wp:cNvGraphicFramePr>
-                    <a:graphicFrameLocks xmlns:a="http://schemas.openxmlformats.org/drawingml/2006/main" noChangeAspect="1"/>
-                  </wp:cNvGraphicFramePr>
-                  <a:graphic xmlns:a="http://schemas.openxmlformats.org/drawingml/2006/main">
-                    <a:graphicData uri="http://schemas.openxmlformats.org/drawingml/2006/picture">
-                      <pic:pic xmlns:pic="http://schemas.openxmlformats.org/drawingml/2006/picture">
-                        <pic:nvPicPr>
-                          <pic:cNvPr id="120" name="Picture 120" descr="CAP_H_TripleStack_AUX"/>
-                          <pic:cNvPicPr>
-                            <a:picLocks noChangeAspect="1"/>
-                          </pic:cNvPicPr>
-                        </pic:nvPicPr>
-                        <pic:blipFill>
-                          <a:blip r:embed="rId4" cstate="print">
-                            <a:extLst>
-                              <a:ext uri="{28A0092B-C50C-407E-A947-70E740481C1C}">
-                                <a14:useLocalDpi xmlns:a14="http://schemas.microsoft.com/office/drawing/2010/main" val="0"/>
-                              </a:ext>
-                            </a:extLst>
-                          </a:blip>
-                          <a:srcRect l="13208" r="12737"/>
-                          <a:stretch>
-                            <a:fillRect/>
-                          </a:stretch>
-                        </pic:blipFill>
-                        <pic:spPr bwMode="auto">
-                          <a:xfrm>
-                            <a:off x="0" y="0"/>
-                            <a:ext cx="1145313" cy="1086783"/>
-                          </a:xfrm>
-                          <a:prstGeom prst="rect">
-                            <a:avLst/>
-                          </a:prstGeom>
-                          <a:noFill/>
-                          <a:ln>
-                            <a:noFill/>
-                          </a:ln>
-                        </pic:spPr>
-                      </pic:pic>
-                    </a:graphicData>
-                  </a:graphic>
-                </wp:anchor>
-              </w:drawing>
-            </w:r>
-            <w:r>
-              <w:rPr>
-                <w:noProof/>
-              </w:rPr>
               <mc:AlternateContent>
                 <mc:Choice Requires="wps">
                   <w:drawing>
-                    <wp:anchor distT="0" distB="0" distL="114300" distR="114300" simplePos="0" relativeHeight="251677696" behindDoc="0" locked="0" layoutInCell="1" allowOverlap="1" wp14:anchorId="1851CD60" wp14:editId="4927959B">
+                    <wp:anchor distT="0" distB="0" distL="114300" distR="114300" simplePos="0" relativeHeight="251744256" behindDoc="0" locked="0" layoutInCell="1" allowOverlap="1" wp14:anchorId="3E50CE79" wp14:editId="3D0DDE9C">
                       <wp:simplePos x="0" y="0"/>
                       <wp:positionH relativeFrom="column">
-                        <wp:posOffset>1496938</wp:posOffset>
+                        <wp:posOffset>1374998</wp:posOffset>
                       </wp:positionH>
                       <wp:positionV relativeFrom="paragraph">
-                        <wp:posOffset>271228</wp:posOffset>
+                        <wp:posOffset>165735</wp:posOffset>
                       </wp:positionV>
-                      <wp:extent cx="0" cy="1300369"/>
-                      <wp:effectExtent l="0" t="0" r="12700" b="8255"/>
+                      <wp:extent cx="0" cy="1507490"/>
+                      <wp:effectExtent l="0" t="0" r="12700" b="16510"/>
                       <wp:wrapNone/>
-                      <wp:docPr id="36" name="AutoShape 34"/>
+                      <wp:docPr id="181" name="AutoShape 34"/>
                       <wp:cNvGraphicFramePr>
                         <a:graphicFrameLocks xmlns:a="http://schemas.openxmlformats.org/drawingml/2006/main"/>
                       </wp:cNvGraphicFramePr>
@@ -1957,7 +1896,7 @@
                             <wps:spPr bwMode="auto">
                               <a:xfrm>
                                 <a:off x="0" y="0"/>
-                                <a:ext cx="0" cy="1300369"/>
+                                <a:ext cx="0" cy="1507490"/>
                               </a:xfrm>
                               <a:prstGeom prst="straightConnector1">
                                 <a:avLst/>
@@ -1995,7 +1934,7 @@
                 </mc:Choice>
                 <mc:Fallback>
                   <w:pict>
-                    <v:shape w14:anchorId="03F3F87F" id="AutoShape 34" o:spid="_x0000_s1026" type="#_x0000_t32" style="position:absolute;margin-left:117.85pt;margin-top:21.35pt;width:0;height:102.4pt;z-index:251677696;visibility:visible;mso-wrap-style:square;mso-wrap-distance-left:9pt;mso-wrap-distance-top:0;mso-wrap-distance-right:9pt;mso-wrap-distance-bottom:0;mso-position-horizontal:absolute;mso-position-horizontal-relative:text;mso-position-vertical:absolute;mso-position-vertical-relative:text" o:gfxdata="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" strokecolor="#9ea2a2" strokeweight="1pt">
+                    <v:shape w14:anchorId="64F8BBC3" id="AutoShape 34" o:spid="_x0000_s1026" type="#_x0000_t32" style="position:absolute;margin-left:108.25pt;margin-top:13.05pt;width:0;height:118.7pt;z-index:251744256;visibility:visible;mso-wrap-style:square;mso-wrap-distance-left:9pt;mso-wrap-distance-top:0;mso-wrap-distance-right:9pt;mso-wrap-distance-bottom:0;mso-position-horizontal:absolute;mso-position-horizontal-relative:text;mso-position-vertical:absolute;mso-position-vertical-relative:text" o:gfxdata="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" strokecolor="#9ea2a2" strokeweight="1pt">
                       <v:shadow color="#7f7f7f" opacity=".5" offset="1pt"/>
                     </v:shape>
                   </w:pict>
@@ -2006,21 +1945,82 @@
               <w:rPr>
                 <w:noProof/>
               </w:rPr>
+              <w:drawing>
+                <wp:anchor distT="0" distB="0" distL="114300" distR="114300" simplePos="0" relativeHeight="251743232" behindDoc="0" locked="0" layoutInCell="1" allowOverlap="1" wp14:anchorId="5821DAAA" wp14:editId="25CE9D5A">
+                  <wp:simplePos x="0" y="0"/>
+                  <wp:positionH relativeFrom="column">
+                    <wp:posOffset>127660</wp:posOffset>
+                  </wp:positionH>
+                  <wp:positionV relativeFrom="paragraph">
+                    <wp:posOffset>356214</wp:posOffset>
+                  </wp:positionV>
+                  <wp:extent cx="1144863" cy="1086245"/>
+                  <wp:effectExtent l="0" t="0" r="0" b="0"/>
+                  <wp:wrapNone/>
+                  <wp:docPr id="180" name="Picture 180" descr="CAP_H_TripleStack_AUX"/>
+                  <wp:cNvGraphicFramePr>
+                    <a:graphicFrameLocks xmlns:a="http://schemas.openxmlformats.org/drawingml/2006/main" noChangeAspect="1"/>
+                  </wp:cNvGraphicFramePr>
+                  <a:graphic xmlns:a="http://schemas.openxmlformats.org/drawingml/2006/main">
+                    <a:graphicData uri="http://schemas.openxmlformats.org/drawingml/2006/picture">
+                      <pic:pic xmlns:pic="http://schemas.openxmlformats.org/drawingml/2006/picture">
+                        <pic:nvPicPr>
+                          <pic:cNvPr id="180" name="Picture 180" descr="CAP_H_TripleStack_AUX"/>
+                          <pic:cNvPicPr>
+                            <a:picLocks noChangeAspect="1"/>
+                          </pic:cNvPicPr>
+                        </pic:nvPicPr>
+                        <pic:blipFill>
+                          <a:blip r:embed="rId4" cstate="print">
+                            <a:extLst>
+                              <a:ext uri="{28A0092B-C50C-407E-A947-70E740481C1C}">
+                                <a14:useLocalDpi xmlns:a14="http://schemas.microsoft.com/office/drawing/2010/main" val="0"/>
+                              </a:ext>
+                            </a:extLst>
+                          </a:blip>
+                          <a:srcRect l="13208" r="12737"/>
+                          <a:stretch>
+                            <a:fillRect/>
+                          </a:stretch>
+                        </pic:blipFill>
+                        <pic:spPr bwMode="auto">
+                          <a:xfrm>
+                            <a:off x="0" y="0"/>
+                            <a:ext cx="1144863" cy="1086245"/>
+                          </a:xfrm>
+                          <a:prstGeom prst="rect">
+                            <a:avLst/>
+                          </a:prstGeom>
+                          <a:noFill/>
+                          <a:ln>
+                            <a:noFill/>
+                          </a:ln>
+                        </pic:spPr>
+                      </pic:pic>
+                    </a:graphicData>
+                  </a:graphic>
+                </wp:anchor>
+              </w:drawing>
+            </w:r>
+            <w:r>
+              <w:rPr>
+                <w:noProof/>
+              </w:rPr>
               <mc:AlternateContent>
                 <mc:Choice Requires="wps">
                   <w:drawing>
-                    <wp:anchor distT="0" distB="0" distL="114300" distR="114300" simplePos="0" relativeHeight="251678720" behindDoc="0" locked="0" layoutInCell="1" allowOverlap="1" wp14:anchorId="69A87747" wp14:editId="0EA33620">
+                    <wp:anchor distT="0" distB="0" distL="114300" distR="114300" simplePos="0" relativeHeight="251745280" behindDoc="0" locked="0" layoutInCell="1" allowOverlap="1" wp14:anchorId="02774743" wp14:editId="34F58658">
                       <wp:simplePos x="0" y="0"/>
                       <wp:positionH relativeFrom="column">
-                        <wp:posOffset>199338</wp:posOffset>
+                        <wp:posOffset>127660</wp:posOffset>
                       </wp:positionH>
                       <wp:positionV relativeFrom="paragraph">
-                        <wp:posOffset>1440010</wp:posOffset>
+                        <wp:posOffset>1454439</wp:posOffset>
                       </wp:positionV>
-                      <wp:extent cx="1152292" cy="145967"/>
+                      <wp:extent cx="1152478" cy="145980"/>
                       <wp:effectExtent l="0" t="0" r="3810" b="6985"/>
                       <wp:wrapNone/>
-                      <wp:docPr id="37" name="Text Box 2"/>
+                      <wp:docPr id="182" name="Text Box 2"/>
                       <wp:cNvGraphicFramePr>
                         <a:graphicFrameLocks xmlns:a="http://schemas.openxmlformats.org/drawingml/2006/main"/>
                       </wp:cNvGraphicFramePr>
@@ -2033,7 +2033,7 @@
                             <wps:spPr bwMode="auto">
                               <a:xfrm>
                                 <a:off x="0" y="0"/>
-                                <a:ext cx="1152292" cy="145967"/>
+                                <a:ext cx="1152478" cy="145980"/>
                               </a:xfrm>
                               <a:prstGeom prst="rect">
                                 <a:avLst/>
@@ -2081,7 +2081,7 @@
                 </mc:Choice>
                 <mc:Fallback>
                   <w:pict>
-                    <v:shape w14:anchorId="69A87747" id="_x0000_s1033" type="#_x0000_t202" style="position:absolute;margin-left:15.7pt;margin-top:113.4pt;width:90.75pt;height:11.5pt;z-index:251678720;visibility:visible;mso-wrap-style:square;mso-wrap-distance-left:9pt;mso-wrap-distance-top:0;mso-wrap-distance-right:9pt;mso-wrap-distance-bottom:0;mso-position-horizontal:absolute;mso-position-horizontal-relative:text;mso-position-vertical:absolute;mso-position-vertical-relative:text;v-text-anchor:bottom" o:gfxdata="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" filled="f" stroked="f">
+                    <v:shape w14:anchorId="02774743" id="_x0000_s1033" type="#_x0000_t202" style="position:absolute;margin-left:10.05pt;margin-top:114.5pt;width:90.75pt;height:11.5pt;z-index:251745280;visibility:visible;mso-wrap-style:square;mso-wrap-distance-left:9pt;mso-wrap-distance-top:0;mso-wrap-distance-right:9pt;mso-wrap-distance-bottom:0;mso-position-horizontal:absolute;mso-position-horizontal-relative:text;mso-position-vertical:absolute;mso-position-vertical-relative:text;v-text-anchor:bottom" o:gfxdata="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" filled="f" stroked="f">
                       <v:textbox inset="0,0,0,0">
                         <w:txbxContent>
                           <w:p>
@@ -2132,82 +2132,21 @@
               <w:rPr>
                 <w:noProof/>
               </w:rPr>
-              <w:drawing>
-                <wp:anchor distT="0" distB="0" distL="114300" distR="114300" simplePos="0" relativeHeight="251688960" behindDoc="0" locked="0" layoutInCell="1" allowOverlap="1" wp14:anchorId="10DCC82D" wp14:editId="266022CC">
-                  <wp:simplePos x="0" y="0"/>
-                  <wp:positionH relativeFrom="column">
-                    <wp:posOffset>196498</wp:posOffset>
-                  </wp:positionH>
-                  <wp:positionV relativeFrom="paragraph">
-                    <wp:posOffset>346286</wp:posOffset>
-                  </wp:positionV>
-                  <wp:extent cx="1145313" cy="1086783"/>
-                  <wp:effectExtent l="0" t="0" r="0" b="0"/>
-                  <wp:wrapNone/>
-                  <wp:docPr id="50" name="Picture 50" descr="CAP_H_TripleStack_AUX"/>
-                  <wp:cNvGraphicFramePr>
-                    <a:graphicFrameLocks xmlns:a="http://schemas.openxmlformats.org/drawingml/2006/main" noChangeAspect="1"/>
-                  </wp:cNvGraphicFramePr>
-                  <a:graphic xmlns:a="http://schemas.openxmlformats.org/drawingml/2006/main">
-                    <a:graphicData uri="http://schemas.openxmlformats.org/drawingml/2006/picture">
-                      <pic:pic xmlns:pic="http://schemas.openxmlformats.org/drawingml/2006/picture">
-                        <pic:nvPicPr>
-                          <pic:cNvPr id="156" name="Picture 156" descr="CAP_H_TripleStack_AUX"/>
-                          <pic:cNvPicPr>
-                            <a:picLocks noChangeAspect="1"/>
-                          </pic:cNvPicPr>
-                        </pic:nvPicPr>
-                        <pic:blipFill>
-                          <a:blip r:embed="rId4" cstate="print">
-                            <a:extLst>
-                              <a:ext uri="{28A0092B-C50C-407E-A947-70E740481C1C}">
-                                <a14:useLocalDpi xmlns:a14="http://schemas.microsoft.com/office/drawing/2010/main" val="0"/>
-                              </a:ext>
-                            </a:extLst>
-                          </a:blip>
-                          <a:srcRect l="13208" r="12737"/>
-                          <a:stretch>
-                            <a:fillRect/>
-                          </a:stretch>
-                        </pic:blipFill>
-                        <pic:spPr bwMode="auto">
-                          <a:xfrm>
-                            <a:off x="0" y="0"/>
-                            <a:ext cx="1145313" cy="1086783"/>
-                          </a:xfrm>
-                          <a:prstGeom prst="rect">
-                            <a:avLst/>
-                          </a:prstGeom>
-                          <a:noFill/>
-                          <a:ln>
-                            <a:noFill/>
-                          </a:ln>
-                        </pic:spPr>
-                      </pic:pic>
-                    </a:graphicData>
-                  </a:graphic>
-                </wp:anchor>
-              </w:drawing>
-            </w:r>
-            <w:r>
-              <w:rPr>
-                <w:noProof/>
-              </w:rPr>
               <mc:AlternateContent>
                 <mc:Choice Requires="wps">
                   <w:drawing>
-                    <wp:anchor distT="0" distB="0" distL="114300" distR="114300" simplePos="0" relativeHeight="251689984" behindDoc="0" locked="0" layoutInCell="1" allowOverlap="1" wp14:anchorId="4BC0E5C5" wp14:editId="5123B64A">
+                    <wp:anchor distT="0" distB="0" distL="114300" distR="114300" simplePos="0" relativeHeight="251750400" behindDoc="0" locked="0" layoutInCell="1" allowOverlap="1" wp14:anchorId="4A2FAFDE" wp14:editId="227AB696">
                       <wp:simplePos x="0" y="0"/>
                       <wp:positionH relativeFrom="column">
-                        <wp:posOffset>1494098</wp:posOffset>
+                        <wp:posOffset>1380713</wp:posOffset>
                       </wp:positionH>
                       <wp:positionV relativeFrom="paragraph">
-                        <wp:posOffset>271228</wp:posOffset>
+                        <wp:posOffset>165735</wp:posOffset>
                       </wp:positionV>
-                      <wp:extent cx="0" cy="1300369"/>
-                      <wp:effectExtent l="0" t="0" r="12700" b="8255"/>
+                      <wp:extent cx="0" cy="1507490"/>
+                      <wp:effectExtent l="0" t="0" r="12700" b="16510"/>
                       <wp:wrapNone/>
-                      <wp:docPr id="38" name="AutoShape 34"/>
+                      <wp:docPr id="188" name="AutoShape 34"/>
                       <wp:cNvGraphicFramePr>
                         <a:graphicFrameLocks xmlns:a="http://schemas.openxmlformats.org/drawingml/2006/main"/>
                       </wp:cNvGraphicFramePr>
@@ -2220,7 +2159,7 @@
                             <wps:spPr bwMode="auto">
                               <a:xfrm>
                                 <a:off x="0" y="0"/>
-                                <a:ext cx="0" cy="1300369"/>
+                                <a:ext cx="0" cy="1507490"/>
                               </a:xfrm>
                               <a:prstGeom prst="straightConnector1">
                                 <a:avLst/>
@@ -2258,7 +2197,7 @@
                 </mc:Choice>
                 <mc:Fallback>
                   <w:pict>
-                    <v:shape w14:anchorId="1733B2E1" id="AutoShape 34" o:spid="_x0000_s1026" type="#_x0000_t32" style="position:absolute;margin-left:117.65pt;margin-top:21.35pt;width:0;height:102.4pt;z-index:251689984;visibility:visible;mso-wrap-style:square;mso-wrap-distance-left:9pt;mso-wrap-distance-top:0;mso-wrap-distance-right:9pt;mso-wrap-distance-bottom:0;mso-position-horizontal:absolute;mso-position-horizontal-relative:text;mso-position-vertical:absolute;mso-position-vertical-relative:text" o:gfxdata="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" strokecolor="#9ea2a2" strokeweight="1pt">
+                    <v:shape w14:anchorId="64EE4FCE" id="AutoShape 34" o:spid="_x0000_s1026" type="#_x0000_t32" style="position:absolute;margin-left:108.7pt;margin-top:13.05pt;width:0;height:118.7pt;z-index:251750400;visibility:visible;mso-wrap-style:square;mso-wrap-distance-left:9pt;mso-wrap-distance-top:0;mso-wrap-distance-right:9pt;mso-wrap-distance-bottom:0;mso-position-horizontal:absolute;mso-position-horizontal-relative:text;mso-position-vertical:absolute;mso-position-vertical-relative:text" o:gfxdata="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" strokecolor="#9ea2a2" strokeweight="1pt">
                       <v:shadow color="#7f7f7f" opacity=".5" offset="1pt"/>
                     </v:shape>
                   </w:pict>
@@ -2269,21 +2208,82 @@
               <w:rPr>
                 <w:noProof/>
               </w:rPr>
+              <w:drawing>
+                <wp:anchor distT="0" distB="0" distL="114300" distR="114300" simplePos="0" relativeHeight="251749376" behindDoc="0" locked="0" layoutInCell="1" allowOverlap="1" wp14:anchorId="58BB5149" wp14:editId="252A5196">
+                  <wp:simplePos x="0" y="0"/>
+                  <wp:positionH relativeFrom="column">
+                    <wp:posOffset>133597</wp:posOffset>
+                  </wp:positionH>
+                  <wp:positionV relativeFrom="paragraph">
+                    <wp:posOffset>356214</wp:posOffset>
+                  </wp:positionV>
+                  <wp:extent cx="1144863" cy="1086245"/>
+                  <wp:effectExtent l="0" t="0" r="0" b="0"/>
+                  <wp:wrapNone/>
+                  <wp:docPr id="187" name="Picture 187" descr="CAP_H_TripleStack_AUX"/>
+                  <wp:cNvGraphicFramePr>
+                    <a:graphicFrameLocks xmlns:a="http://schemas.openxmlformats.org/drawingml/2006/main" noChangeAspect="1"/>
+                  </wp:cNvGraphicFramePr>
+                  <a:graphic xmlns:a="http://schemas.openxmlformats.org/drawingml/2006/main">
+                    <a:graphicData uri="http://schemas.openxmlformats.org/drawingml/2006/picture">
+                      <pic:pic xmlns:pic="http://schemas.openxmlformats.org/drawingml/2006/picture">
+                        <pic:nvPicPr>
+                          <pic:cNvPr id="187" name="Picture 187" descr="CAP_H_TripleStack_AUX"/>
+                          <pic:cNvPicPr>
+                            <a:picLocks noChangeAspect="1"/>
+                          </pic:cNvPicPr>
+                        </pic:nvPicPr>
+                        <pic:blipFill>
+                          <a:blip r:embed="rId4" cstate="print">
+                            <a:extLst>
+                              <a:ext uri="{28A0092B-C50C-407E-A947-70E740481C1C}">
+                                <a14:useLocalDpi xmlns:a14="http://schemas.microsoft.com/office/drawing/2010/main" val="0"/>
+                              </a:ext>
+                            </a:extLst>
+                          </a:blip>
+                          <a:srcRect l="13208" r="12737"/>
+                          <a:stretch>
+                            <a:fillRect/>
+                          </a:stretch>
+                        </pic:blipFill>
+                        <pic:spPr bwMode="auto">
+                          <a:xfrm>
+                            <a:off x="0" y="0"/>
+                            <a:ext cx="1144863" cy="1086245"/>
+                          </a:xfrm>
+                          <a:prstGeom prst="rect">
+                            <a:avLst/>
+                          </a:prstGeom>
+                          <a:noFill/>
+                          <a:ln>
+                            <a:noFill/>
+                          </a:ln>
+                        </pic:spPr>
+                      </pic:pic>
+                    </a:graphicData>
+                  </a:graphic>
+                </wp:anchor>
+              </w:drawing>
+            </w:r>
+            <w:r>
+              <w:rPr>
+                <w:noProof/>
+              </w:rPr>
               <mc:AlternateContent>
                 <mc:Choice Requires="wps">
                   <w:drawing>
-                    <wp:anchor distT="0" distB="0" distL="114300" distR="114300" simplePos="0" relativeHeight="251691008" behindDoc="0" locked="0" layoutInCell="1" allowOverlap="1" wp14:anchorId="00D811AA" wp14:editId="621507FA">
+                    <wp:anchor distT="0" distB="0" distL="114300" distR="114300" simplePos="0" relativeHeight="251751424" behindDoc="0" locked="0" layoutInCell="1" allowOverlap="1" wp14:anchorId="6388A8D4" wp14:editId="0CC1B5D8">
                       <wp:simplePos x="0" y="0"/>
                       <wp:positionH relativeFrom="column">
-                        <wp:posOffset>196498</wp:posOffset>
+                        <wp:posOffset>133597</wp:posOffset>
                       </wp:positionH>
                       <wp:positionV relativeFrom="paragraph">
-                        <wp:posOffset>1440010</wp:posOffset>
+                        <wp:posOffset>1454439</wp:posOffset>
                       </wp:positionV>
-                      <wp:extent cx="1152292" cy="145967"/>
+                      <wp:extent cx="1152478" cy="145980"/>
                       <wp:effectExtent l="0" t="0" r="3810" b="6985"/>
                       <wp:wrapNone/>
-                      <wp:docPr id="39" name="Text Box 2"/>
+                      <wp:docPr id="189" name="Text Box 2"/>
                       <wp:cNvGraphicFramePr>
                         <a:graphicFrameLocks xmlns:a="http://schemas.openxmlformats.org/drawingml/2006/main"/>
                       </wp:cNvGraphicFramePr>
@@ -2296,7 +2296,7 @@
                             <wps:spPr bwMode="auto">
                               <a:xfrm>
                                 <a:off x="0" y="0"/>
-                                <a:ext cx="1152292" cy="145967"/>
+                                <a:ext cx="1152478" cy="145980"/>
                               </a:xfrm>
                               <a:prstGeom prst="rect">
                                 <a:avLst/>
@@ -2344,7 +2344,7 @@
                 </mc:Choice>
                 <mc:Fallback>
                   <w:pict>
-                    <v:shape w14:anchorId="00D811AA" id="_x0000_s1034" type="#_x0000_t202" style="position:absolute;margin-left:15.45pt;margin-top:113.4pt;width:90.75pt;height:11.5pt;z-index:251691008;visibility:visible;mso-wrap-style:square;mso-wrap-distance-left:9pt;mso-wrap-distance-top:0;mso-wrap-distance-right:9pt;mso-wrap-distance-bottom:0;mso-position-horizontal:absolute;mso-position-horizontal-relative:text;mso-position-vertical:absolute;mso-position-vertical-relative:text;v-text-anchor:bottom" o:gfxdata="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" filled="f" stroked="f">
+                    <v:shape w14:anchorId="6388A8D4" id="_x0000_s1034" type="#_x0000_t202" style="position:absolute;margin-left:10.5pt;margin-top:114.5pt;width:90.75pt;height:11.5pt;z-index:251751424;visibility:visible;mso-wrap-style:square;mso-wrap-distance-left:9pt;mso-wrap-distance-top:0;mso-wrap-distance-right:9pt;mso-wrap-distance-bottom:0;mso-position-horizontal:absolute;mso-position-horizontal-relative:text;mso-position-vertical:absolute;mso-position-vertical-relative:text;v-text-anchor:bottom" o:gfxdata="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" filled="f" stroked="f">
                       <v:textbox inset="0,0,0,0">
                         <w:txbxContent>
                           <w:p>
@@ -2389,82 +2389,21 @@
               <w:rPr>
                 <w:noProof/>
               </w:rPr>
-              <w:drawing>
-                <wp:anchor distT="0" distB="0" distL="114300" distR="114300" simplePos="0" relativeHeight="251692032" behindDoc="0" locked="0" layoutInCell="1" allowOverlap="1" wp14:anchorId="7FF9DFC9" wp14:editId="5BDFEC84">
-                  <wp:simplePos x="0" y="0"/>
-                  <wp:positionH relativeFrom="column">
-                    <wp:posOffset>193658</wp:posOffset>
-                  </wp:positionH>
-                  <wp:positionV relativeFrom="paragraph">
-                    <wp:posOffset>346286</wp:posOffset>
-                  </wp:positionV>
-                  <wp:extent cx="1145313" cy="1086783"/>
-                  <wp:effectExtent l="0" t="0" r="0" b="0"/>
-                  <wp:wrapNone/>
-                  <wp:docPr id="51" name="Picture 51" descr="CAP_H_TripleStack_AUX"/>
-                  <wp:cNvGraphicFramePr>
-                    <a:graphicFrameLocks xmlns:a="http://schemas.openxmlformats.org/drawingml/2006/main" noChangeAspect="1"/>
-                  </wp:cNvGraphicFramePr>
-                  <a:graphic xmlns:a="http://schemas.openxmlformats.org/drawingml/2006/main">
-                    <a:graphicData uri="http://schemas.openxmlformats.org/drawingml/2006/picture">
-                      <pic:pic xmlns:pic="http://schemas.openxmlformats.org/drawingml/2006/picture">
-                        <pic:nvPicPr>
-                          <pic:cNvPr id="165" name="Picture 165" descr="CAP_H_TripleStack_AUX"/>
-                          <pic:cNvPicPr>
-                            <a:picLocks noChangeAspect="1"/>
-                          </pic:cNvPicPr>
-                        </pic:nvPicPr>
-                        <pic:blipFill>
-                          <a:blip r:embed="rId4" cstate="print">
-                            <a:extLst>
-                              <a:ext uri="{28A0092B-C50C-407E-A947-70E740481C1C}">
-                                <a14:useLocalDpi xmlns:a14="http://schemas.microsoft.com/office/drawing/2010/main" val="0"/>
-                              </a:ext>
-                            </a:extLst>
-                          </a:blip>
-                          <a:srcRect l="13208" r="12737"/>
-                          <a:stretch>
-                            <a:fillRect/>
-                          </a:stretch>
-                        </pic:blipFill>
-                        <pic:spPr bwMode="auto">
-                          <a:xfrm>
-                            <a:off x="0" y="0"/>
-                            <a:ext cx="1145313" cy="1086783"/>
-                          </a:xfrm>
-                          <a:prstGeom prst="rect">
-                            <a:avLst/>
-                          </a:prstGeom>
-                          <a:noFill/>
-                          <a:ln>
-                            <a:noFill/>
-                          </a:ln>
-                        </pic:spPr>
-                      </pic:pic>
-                    </a:graphicData>
-                  </a:graphic>
-                </wp:anchor>
-              </w:drawing>
-            </w:r>
-            <w:r>
-              <w:rPr>
-                <w:noProof/>
-              </w:rPr>
               <mc:AlternateContent>
                 <mc:Choice Requires="wps">
                   <w:drawing>
-                    <wp:anchor distT="0" distB="0" distL="114300" distR="114300" simplePos="0" relativeHeight="251693056" behindDoc="0" locked="0" layoutInCell="1" allowOverlap="1" wp14:anchorId="35917D70" wp14:editId="388176F8">
+                    <wp:anchor distT="0" distB="0" distL="114300" distR="114300" simplePos="0" relativeHeight="251756544" behindDoc="0" locked="0" layoutInCell="1" allowOverlap="1" wp14:anchorId="7E69D75D" wp14:editId="3D77F7F5">
                       <wp:simplePos x="0" y="0"/>
                       <wp:positionH relativeFrom="column">
-                        <wp:posOffset>1491258</wp:posOffset>
+                        <wp:posOffset>1374998</wp:posOffset>
                       </wp:positionH>
                       <wp:positionV relativeFrom="paragraph">
-                        <wp:posOffset>271228</wp:posOffset>
+                        <wp:posOffset>165735</wp:posOffset>
                       </wp:positionV>
-                      <wp:extent cx="0" cy="1300369"/>
-                      <wp:effectExtent l="0" t="0" r="12700" b="8255"/>
+                      <wp:extent cx="0" cy="1507490"/>
+                      <wp:effectExtent l="0" t="0" r="12700" b="16510"/>
                       <wp:wrapNone/>
-                      <wp:docPr id="40" name="AutoShape 34"/>
+                      <wp:docPr id="195" name="AutoShape 34"/>
                       <wp:cNvGraphicFramePr>
                         <a:graphicFrameLocks xmlns:a="http://schemas.openxmlformats.org/drawingml/2006/main"/>
                       </wp:cNvGraphicFramePr>
@@ -2477,7 +2416,7 @@
                             <wps:spPr bwMode="auto">
                               <a:xfrm>
                                 <a:off x="0" y="0"/>
-                                <a:ext cx="0" cy="1300369"/>
+                                <a:ext cx="0" cy="1507490"/>
                               </a:xfrm>
                               <a:prstGeom prst="straightConnector1">
                                 <a:avLst/>
@@ -2515,7 +2454,7 @@
                 </mc:Choice>
                 <mc:Fallback>
                   <w:pict>
-                    <v:shape w14:anchorId="7F9A6EA3" id="AutoShape 34" o:spid="_x0000_s1026" type="#_x0000_t32" style="position:absolute;margin-left:117.4pt;margin-top:21.35pt;width:0;height:102.4pt;z-index:251693056;visibility:visible;mso-wrap-style:square;mso-wrap-distance-left:9pt;mso-wrap-distance-top:0;mso-wrap-distance-right:9pt;mso-wrap-distance-bottom:0;mso-position-horizontal:absolute;mso-position-horizontal-relative:text;mso-position-vertical:absolute;mso-position-vertical-relative:text" o:gfxdata="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" strokecolor="#9ea2a2" strokeweight="1pt">
+                    <v:shape w14:anchorId="17462AC6" id="AutoShape 34" o:spid="_x0000_s1026" type="#_x0000_t32" style="position:absolute;margin-left:108.25pt;margin-top:13.05pt;width:0;height:118.7pt;z-index:251756544;visibility:visible;mso-wrap-style:square;mso-wrap-distance-left:9pt;mso-wrap-distance-top:0;mso-wrap-distance-right:9pt;mso-wrap-distance-bottom:0;mso-position-horizontal:absolute;mso-position-horizontal-relative:text;mso-position-vertical:absolute;mso-position-vertical-relative:text" o:gfxdata="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" strokecolor="#9ea2a2" strokeweight="1pt">
                       <v:shadow color="#7f7f7f" opacity=".5" offset="1pt"/>
                     </v:shape>
                   </w:pict>
@@ -2526,21 +2465,82 @@
               <w:rPr>
                 <w:noProof/>
               </w:rPr>
+              <w:drawing>
+                <wp:anchor distT="0" distB="0" distL="114300" distR="114300" simplePos="0" relativeHeight="251755520" behindDoc="0" locked="0" layoutInCell="1" allowOverlap="1" wp14:anchorId="3E703E82" wp14:editId="731AC628">
+                  <wp:simplePos x="0" y="0"/>
+                  <wp:positionH relativeFrom="column">
+                    <wp:posOffset>127660</wp:posOffset>
+                  </wp:positionH>
+                  <wp:positionV relativeFrom="paragraph">
+                    <wp:posOffset>356214</wp:posOffset>
+                  </wp:positionV>
+                  <wp:extent cx="1144863" cy="1086245"/>
+                  <wp:effectExtent l="0" t="0" r="0" b="0"/>
+                  <wp:wrapNone/>
+                  <wp:docPr id="194" name="Picture 194" descr="CAP_H_TripleStack_AUX"/>
+                  <wp:cNvGraphicFramePr>
+                    <a:graphicFrameLocks xmlns:a="http://schemas.openxmlformats.org/drawingml/2006/main" noChangeAspect="1"/>
+                  </wp:cNvGraphicFramePr>
+                  <a:graphic xmlns:a="http://schemas.openxmlformats.org/drawingml/2006/main">
+                    <a:graphicData uri="http://schemas.openxmlformats.org/drawingml/2006/picture">
+                      <pic:pic xmlns:pic="http://schemas.openxmlformats.org/drawingml/2006/picture">
+                        <pic:nvPicPr>
+                          <pic:cNvPr id="194" name="Picture 194" descr="CAP_H_TripleStack_AUX"/>
+                          <pic:cNvPicPr>
+                            <a:picLocks noChangeAspect="1"/>
+                          </pic:cNvPicPr>
+                        </pic:nvPicPr>
+                        <pic:blipFill>
+                          <a:blip r:embed="rId4" cstate="print">
+                            <a:extLst>
+                              <a:ext uri="{28A0092B-C50C-407E-A947-70E740481C1C}">
+                                <a14:useLocalDpi xmlns:a14="http://schemas.microsoft.com/office/drawing/2010/main" val="0"/>
+                              </a:ext>
+                            </a:extLst>
+                          </a:blip>
+                          <a:srcRect l="13208" r="12737"/>
+                          <a:stretch>
+                            <a:fillRect/>
+                          </a:stretch>
+                        </pic:blipFill>
+                        <pic:spPr bwMode="auto">
+                          <a:xfrm>
+                            <a:off x="0" y="0"/>
+                            <a:ext cx="1144863" cy="1086245"/>
+                          </a:xfrm>
+                          <a:prstGeom prst="rect">
+                            <a:avLst/>
+                          </a:prstGeom>
+                          <a:noFill/>
+                          <a:ln>
+                            <a:noFill/>
+                          </a:ln>
+                        </pic:spPr>
+                      </pic:pic>
+                    </a:graphicData>
+                  </a:graphic>
+                </wp:anchor>
+              </w:drawing>
+            </w:r>
+            <w:r>
+              <w:rPr>
+                <w:noProof/>
+              </w:rPr>
               <mc:AlternateContent>
                 <mc:Choice Requires="wps">
                   <w:drawing>
-                    <wp:anchor distT="0" distB="0" distL="114300" distR="114300" simplePos="0" relativeHeight="251694080" behindDoc="0" locked="0" layoutInCell="1" allowOverlap="1" wp14:anchorId="1649EDA8" wp14:editId="59BDDAF7">
+                    <wp:anchor distT="0" distB="0" distL="114300" distR="114300" simplePos="0" relativeHeight="251757568" behindDoc="0" locked="0" layoutInCell="1" allowOverlap="1" wp14:anchorId="6530F0ED" wp14:editId="2197B2CE">
                       <wp:simplePos x="0" y="0"/>
                       <wp:positionH relativeFrom="column">
-                        <wp:posOffset>193658</wp:posOffset>
+                        <wp:posOffset>127660</wp:posOffset>
                       </wp:positionH>
                       <wp:positionV relativeFrom="paragraph">
-                        <wp:posOffset>1440010</wp:posOffset>
+                        <wp:posOffset>1454439</wp:posOffset>
                       </wp:positionV>
-                      <wp:extent cx="1152292" cy="145967"/>
+                      <wp:extent cx="1152478" cy="145980"/>
                       <wp:effectExtent l="0" t="0" r="3810" b="6985"/>
                       <wp:wrapNone/>
-                      <wp:docPr id="41" name="Text Box 2"/>
+                      <wp:docPr id="196" name="Text Box 2"/>
                       <wp:cNvGraphicFramePr>
                         <a:graphicFrameLocks xmlns:a="http://schemas.openxmlformats.org/drawingml/2006/main"/>
                       </wp:cNvGraphicFramePr>
@@ -2553,7 +2553,7 @@
                             <wps:spPr bwMode="auto">
                               <a:xfrm>
                                 <a:off x="0" y="0"/>
-                                <a:ext cx="1152292" cy="145967"/>
+                                <a:ext cx="1152478" cy="145980"/>
                               </a:xfrm>
                               <a:prstGeom prst="rect">
                                 <a:avLst/>
@@ -2601,7 +2601,7 @@
                 </mc:Choice>
                 <mc:Fallback>
                   <w:pict>
-                    <v:shape w14:anchorId="1649EDA8" id="_x0000_s1035" type="#_x0000_t202" style="position:absolute;margin-left:15.25pt;margin-top:113.4pt;width:90.75pt;height:11.5pt;z-index:251694080;visibility:visible;mso-wrap-style:square;mso-wrap-distance-left:9pt;mso-wrap-distance-top:0;mso-wrap-distance-right:9pt;mso-wrap-distance-bottom:0;mso-position-horizontal:absolute;mso-position-horizontal-relative:text;mso-position-vertical:absolute;mso-position-vertical-relative:text;v-text-anchor:bottom" o:gfxdata="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" filled="f" stroked="f">
+                    <v:shape w14:anchorId="6530F0ED" id="_x0000_s1035" type="#_x0000_t202" style="position:absolute;margin-left:10.05pt;margin-top:114.5pt;width:90.75pt;height:11.5pt;z-index:251757568;visibility:visible;mso-wrap-style:square;mso-wrap-distance-left:9pt;mso-wrap-distance-top:0;mso-wrap-distance-right:9pt;mso-wrap-distance-bottom:0;mso-position-horizontal:absolute;mso-position-horizontal-relative:text;mso-position-vertical:absolute;mso-position-vertical-relative:text;v-text-anchor:bottom" o:gfxdata="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" filled="f" stroked="f">
                       <v:textbox inset="0,0,0,0">
                         <w:txbxContent>
                           <w:p>
@@ -2635,11 +2635,7 @@
         </w:tc>
       </w:tr>
     </w:tbl>
-    <w:p>
-      <w:r>
-        <w:br w:type="page"/>
-      </w:r>
-    </w:p>
+    <w:p/>
     <w:tbl>
       <w:tblPr>
         <w:tblStyle w:val="TableGrid"/>
@@ -2686,7 +2682,7 @@
               <mc:AlternateContent>
                 <mc:Choice Requires="wps">
                   <w:drawing>
-                    <wp:anchor distT="0" distB="0" distL="114300" distR="114300" simplePos="0" relativeHeight="251701248" behindDoc="0" locked="0" layoutInCell="1" allowOverlap="1" wp14:anchorId="4EFBEBC4" wp14:editId="3310282F">
+                    <wp:anchor distT="0" distB="0" distL="114300" distR="114300" simplePos="0" relativeHeight="251661312" behindDoc="0" locked="0" layoutInCell="1" allowOverlap="1" wp14:anchorId="53B3423B" wp14:editId="1F00B085">
                       <wp:simplePos x="0" y="0"/>
                       <wp:positionH relativeFrom="column">
                         <wp:posOffset>1927675</wp:posOffset>
@@ -2778,7 +2774,7 @@
                 </mc:Choice>
                 <mc:Fallback>
                   <w:pict>
-                    <v:shape w14:anchorId="4EFBEBC4" id="_x0000_s1036" type="#_x0000_t202" style="position:absolute;margin-left:151.8pt;margin-top:87.55pt;width:98.15pt;height:18.2pt;z-index:251701248;visibility:visible;mso-wrap-style:square;mso-wrap-distance-left:9pt;mso-wrap-distance-top:0;mso-wrap-distance-right:9pt;mso-wrap-distance-bottom:0;mso-position-horizontal:absolute;mso-position-horizontal-relative:text;mso-position-vertical:absolute;mso-position-vertical-relative:text;v-text-anchor:bottom" o:gfxdata="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" filled="f" stroked="f">
+                    <v:shape w14:anchorId="53B3423B" id="_x0000_s1036" type="#_x0000_t202" style="position:absolute;margin-left:151.8pt;margin-top:87.55pt;width:98.15pt;height:18.2pt;z-index:251661312;visibility:visible;mso-wrap-style:square;mso-wrap-distance-left:9pt;mso-wrap-distance-top:0;mso-wrap-distance-right:9pt;mso-wrap-distance-bottom:0;mso-position-horizontal:absolute;mso-position-horizontal-relative:text;mso-position-vertical:absolute;mso-position-vertical-relative:text;v-text-anchor:bottom" o:gfxdata="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" filled="f" stroked="f">
                       <v:textbox inset="0,0,0,0">
                         <w:txbxContent>
                           <w:p>
@@ -2833,7 +2829,7 @@
                 <w:noProof/>
               </w:rPr>
               <w:drawing>
-                <wp:anchor distT="0" distB="0" distL="114300" distR="114300" simplePos="0" relativeHeight="251702272" behindDoc="0" locked="0" layoutInCell="1" allowOverlap="1" wp14:anchorId="3A4D5D64" wp14:editId="430BB816">
+                <wp:anchor distT="0" distB="0" distL="114300" distR="114300" simplePos="0" relativeHeight="251662336" behindDoc="0" locked="0" layoutInCell="1" allowOverlap="1" wp14:anchorId="7880A50C" wp14:editId="7A48A92E">
                   <wp:simplePos x="0" y="0"/>
                   <wp:positionH relativeFrom="column">
                     <wp:posOffset>2206109</wp:posOffset>
@@ -2885,10 +2881,13 @@
               </w:drawing>
             </w:r>
             <w:r>
+              <w:rPr>
+                <w:noProof/>
+              </w:rPr>
               <mc:AlternateContent>
                 <mc:Choice Requires="wps">
                   <w:drawing>
-                    <wp:anchor distT="0" distB="0" distL="114300" distR="114300" simplePos="0" relativeHeight="251706368" behindDoc="0" locked="0" layoutInCell="1" allowOverlap="1" wp14:anchorId="5518566C" wp14:editId="3899A7E8">
+                    <wp:anchor distT="0" distB="0" distL="114300" distR="114300" simplePos="0" relativeHeight="251664384" behindDoc="0" locked="0" layoutInCell="1" allowOverlap="1" wp14:anchorId="508F323C" wp14:editId="208710A0">
                       <wp:simplePos x="0" y="0"/>
                       <wp:positionH relativeFrom="column">
                         <wp:posOffset>3187700</wp:posOffset>
@@ -2975,7 +2974,7 @@
                 </mc:Choice>
                 <mc:Fallback>
                   <w:pict>
-                    <v:shape w14:anchorId="5518566C" id="_x0000_s1037" type="#_x0000_t202" style="position:absolute;margin-left:251pt;margin-top:13.8pt;width:250.6pt;height:8.3pt;z-index:251706368;visibility:visible;mso-wrap-style:square;mso-width-percent:0;mso-height-percent:0;mso-wrap-distance-left:9pt;mso-wrap-distance-top:0;mso-wrap-distance-right:9pt;mso-wrap-distance-bottom:0;mso-position-horizontal:absolute;mso-position-horizontal-relative:text;mso-position-vertical:absolute;mso-position-vertical-relative:text;mso-width-percent:0;mso-height-percent:0;mso-width-relative:margin;mso-height-relative:margin;v-text-anchor:bottom" o:gfxdata="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" filled="f" stroked="f">
+                    <v:shape w14:anchorId="508F323C" id="_x0000_s1037" type="#_x0000_t202" style="position:absolute;margin-left:251pt;margin-top:13.8pt;width:250.6pt;height:8.3pt;z-index:251664384;visibility:visible;mso-wrap-style:square;mso-width-percent:0;mso-height-percent:0;mso-wrap-distance-left:9pt;mso-wrap-distance-top:0;mso-wrap-distance-right:9pt;mso-wrap-distance-bottom:0;mso-position-horizontal:absolute;mso-position-horizontal-relative:text;mso-position-vertical:absolute;mso-position-vertical-relative:text;mso-width-percent:0;mso-height-percent:0;mso-width-relative:margin;mso-height-relative:margin;v-text-anchor:bottom" o:gfxdata="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" filled="f" stroked="f">
                       <v:textbox inset="0,0,0,0">
                         <w:txbxContent>
                           <w:p>
@@ -3015,10 +3014,13 @@
               </mc:AlternateContent>
             </w:r>
             <w:r>
+              <w:rPr>
+                <w:noProof/>
+              </w:rPr>
               <mc:AlternateContent>
                 <mc:Choice Requires="wps">
                   <w:drawing>
-                    <wp:anchor distT="0" distB="0" distL="114300" distR="114300" simplePos="0" relativeHeight="251705344" behindDoc="0" locked="0" layoutInCell="1" allowOverlap="1" wp14:anchorId="65480F30" wp14:editId="79CB5315">
+                    <wp:anchor distT="0" distB="0" distL="114300" distR="114300" simplePos="0" relativeHeight="251663360" behindDoc="0" locked="0" layoutInCell="1" allowOverlap="1" wp14:anchorId="78958205" wp14:editId="1AA9E6FD">
                       <wp:simplePos x="0" y="0"/>
                       <wp:positionH relativeFrom="column">
                         <wp:posOffset>3188970</wp:posOffset>
@@ -3096,7 +3098,7 @@
                 </mc:Choice>
                 <mc:Fallback>
                   <w:pict>
-                    <v:shape w14:anchorId="65480F30" id="_x0000_s1038" type="#_x0000_t202" style="position:absolute;margin-left:251.1pt;margin-top:116.4pt;width:250.6pt;height:8.3pt;z-index:251705344;visibility:visible;mso-wrap-style:square;mso-width-percent:0;mso-height-percent:0;mso-wrap-distance-left:9pt;mso-wrap-distance-top:0;mso-wrap-distance-right:9pt;mso-wrap-distance-bottom:0;mso-position-horizontal:absolute;mso-position-horizontal-relative:text;mso-position-vertical:absolute;mso-position-vertical-relative:text;mso-width-percent:0;mso-height-percent:0;mso-width-relative:margin;mso-height-relative:margin;v-text-anchor:bottom" o:gfxdata="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" filled="f" stroked="f">
+                    <v:shape w14:anchorId="78958205" id="_x0000_s1038" type="#_x0000_t202" style="position:absolute;margin-left:251.1pt;margin-top:116.4pt;width:250.6pt;height:8.3pt;z-index:251663360;visibility:visible;mso-wrap-style:square;mso-width-percent:0;mso-height-percent:0;mso-wrap-distance-left:9pt;mso-wrap-distance-top:0;mso-wrap-distance-right:9pt;mso-wrap-distance-bottom:0;mso-position-horizontal:absolute;mso-position-horizontal-relative:text;mso-position-vertical:absolute;mso-position-vertical-relative:text;mso-width-percent:0;mso-height-percent:0;mso-width-relative:margin;mso-height-relative:margin;v-text-anchor:bottom" o:gfxdata="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" filled="f" stroked="f">
                       <v:textbox inset="0,0,0,0">
                         <w:txbxContent>
                           <w:p>
@@ -3133,7 +3135,7 @@
               <mc:AlternateContent>
                 <mc:Choice Requires="wps">
                   <w:drawing>
-                    <wp:anchor distT="0" distB="0" distL="114300" distR="114300" simplePos="0" relativeHeight="251696128" behindDoc="0" locked="0" layoutInCell="1" allowOverlap="1" wp14:anchorId="49110CAF" wp14:editId="083F4ABD">
+                    <wp:anchor distT="0" distB="0" distL="114300" distR="114300" simplePos="0" relativeHeight="251660288" behindDoc="0" locked="0" layoutInCell="1" allowOverlap="1" wp14:anchorId="030F446A" wp14:editId="7BC05B70">
                       <wp:simplePos x="0" y="0"/>
                       <wp:positionH relativeFrom="column">
                         <wp:posOffset>-9525</wp:posOffset>
@@ -3220,7 +3222,7 @@
                 </mc:Choice>
                 <mc:Fallback>
                   <w:pict>
-                    <v:shape w14:anchorId="49110CAF" id="_x0000_s1039" type="#_x0000_t202" style="position:absolute;margin-left:-.75pt;margin-top:13.9pt;width:250.6pt;height:8.3pt;z-index:251696128;visibility:visible;mso-wrap-style:square;mso-width-percent:0;mso-height-percent:0;mso-wrap-distance-left:9pt;mso-wrap-distance-top:0;mso-wrap-distance-right:9pt;mso-wrap-distance-bottom:0;mso-position-horizontal:absolute;mso-position-horizontal-relative:text;mso-position-vertical:absolute;mso-position-vertical-relative:text;mso-width-percent:0;mso-height-percent:0;mso-width-relative:margin;mso-height-relative:margin;v-text-anchor:bottom" o:gfxdata="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" filled="f" stroked="f">
+                    <v:shape w14:anchorId="030F446A" id="_x0000_s1039" type="#_x0000_t202" style="position:absolute;margin-left:-.75pt;margin-top:13.9pt;width:250.6pt;height:8.3pt;z-index:251660288;visibility:visible;mso-wrap-style:square;mso-width-percent:0;mso-height-percent:0;mso-wrap-distance-left:9pt;mso-wrap-distance-top:0;mso-wrap-distance-right:9pt;mso-wrap-distance-bottom:0;mso-position-horizontal:absolute;mso-position-horizontal-relative:text;mso-position-vertical:absolute;mso-position-vertical-relative:text;mso-width-percent:0;mso-height-percent:0;mso-width-relative:margin;mso-height-relative:margin;v-text-anchor:bottom" o:gfxdata="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" filled="f" stroked="f">
                       <v:textbox inset="0,0,0,0">
                         <w:txbxContent>
                           <w:p>
@@ -3266,7 +3268,7 @@
               <mc:AlternateContent>
                 <mc:Choice Requires="wps">
                   <w:drawing>
-                    <wp:anchor distT="0" distB="0" distL="114300" distR="114300" simplePos="0" relativeHeight="251570176" behindDoc="0" locked="0" layoutInCell="1" allowOverlap="1" wp14:anchorId="311B9821" wp14:editId="7F22DCBE">
+                    <wp:anchor distT="0" distB="0" distL="114300" distR="114300" simplePos="0" relativeHeight="251659264" behindDoc="0" locked="0" layoutInCell="1" allowOverlap="1" wp14:anchorId="1D80DC17" wp14:editId="73882742">
                       <wp:simplePos x="0" y="0"/>
                       <wp:positionH relativeFrom="column">
                         <wp:posOffset>-8701</wp:posOffset>
@@ -3277,7 +3279,7 @@
                       <wp:extent cx="3182620" cy="105410"/>
                       <wp:effectExtent l="0" t="0" r="5080" b="0"/>
                       <wp:wrapNone/>
-                      <wp:docPr id="13" name="Text Box 2"/>
+                      <wp:docPr id="1" name="Text Box 2"/>
                       <wp:cNvGraphicFramePr>
                         <a:graphicFrameLocks xmlns:a="http://schemas.openxmlformats.org/drawingml/2006/main"/>
                       </wp:cNvGraphicFramePr>
@@ -3344,7 +3346,7 @@
                 </mc:Choice>
                 <mc:Fallback>
                   <w:pict>
-                    <v:shape w14:anchorId="311B9821" id="_x0000_s1040" type="#_x0000_t202" style="position:absolute;margin-left:-.7pt;margin-top:116.45pt;width:250.6pt;height:8.3pt;z-index:251570176;visibility:visible;mso-wrap-style:square;mso-width-percent:0;mso-height-percent:0;mso-wrap-distance-left:9pt;mso-wrap-distance-top:0;mso-wrap-distance-right:9pt;mso-wrap-distance-bottom:0;mso-position-horizontal:absolute;mso-position-horizontal-relative:text;mso-position-vertical:absolute;mso-position-vertical-relative:text;mso-width-percent:0;mso-height-percent:0;mso-width-relative:margin;mso-height-relative:margin;v-text-anchor:bottom" o:gfxdata="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" filled="f" stroked="f">
+                    <v:shape w14:anchorId="1D80DC17" id="_x0000_s1040" type="#_x0000_t202" style="position:absolute;margin-left:-.7pt;margin-top:116.45pt;width:250.6pt;height:8.3pt;z-index:251659264;visibility:visible;mso-wrap-style:square;mso-width-percent:0;mso-height-percent:0;mso-wrap-distance-left:9pt;mso-wrap-distance-top:0;mso-wrap-distance-right:9pt;mso-wrap-distance-bottom:0;mso-position-horizontal:absolute;mso-position-horizontal-relative:text;mso-position-vertical:absolute;mso-position-vertical-relative:text;mso-width-percent:0;mso-height-percent:0;mso-width-relative:margin;mso-height-relative:margin;v-text-anchor:bottom" o:gfxdata="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" filled="f" stroked="f">
                       <v:textbox inset="0,0,0,0">
                         <w:txbxContent>
                           <w:p>
@@ -3392,7 +3394,7 @@
               <mc:AlternateContent>
                 <mc:Choice Requires="wps">
                   <w:drawing>
-                    <wp:anchor distT="0" distB="0" distL="114300" distR="114300" simplePos="0" relativeHeight="251708416" behindDoc="0" locked="0" layoutInCell="1" allowOverlap="1" wp14:anchorId="680B2240" wp14:editId="65C22682">
+                    <wp:anchor distT="0" distB="0" distL="114300" distR="114300" simplePos="0" relativeHeight="251665408" behindDoc="0" locked="0" layoutInCell="1" allowOverlap="1" wp14:anchorId="49570510" wp14:editId="2A6A1AD8">
                       <wp:simplePos x="0" y="0"/>
                       <wp:positionH relativeFrom="column">
                         <wp:posOffset>1922929</wp:posOffset>
@@ -3484,7 +3486,7 @@
                 </mc:Choice>
                 <mc:Fallback>
                   <w:pict>
-                    <v:shape w14:anchorId="680B2240" id="_x0000_s1041" type="#_x0000_t202" style="position:absolute;margin-left:151.4pt;margin-top:87.55pt;width:98.1pt;height:18.2pt;z-index:251708416;visibility:visible;mso-wrap-style:square;mso-wrap-distance-left:9pt;mso-wrap-distance-top:0;mso-wrap-distance-right:9pt;mso-wrap-distance-bottom:0;mso-position-horizontal:absolute;mso-position-horizontal-relative:text;mso-position-vertical:absolute;mso-position-vertical-relative:text;v-text-anchor:bottom" o:gfxdata="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" filled="f" stroked="f">
+                    <v:shape w14:anchorId="49570510" id="_x0000_s1041" type="#_x0000_t202" style="position:absolute;margin-left:151.4pt;margin-top:87.55pt;width:98.1pt;height:18.2pt;z-index:251665408;visibility:visible;mso-wrap-style:square;mso-wrap-distance-left:9pt;mso-wrap-distance-top:0;mso-wrap-distance-right:9pt;mso-wrap-distance-bottom:0;mso-position-horizontal:absolute;mso-position-horizontal-relative:text;mso-position-vertical:absolute;mso-position-vertical-relative:text;v-text-anchor:bottom" o:gfxdata="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" filled="f" stroked="f">
                       <v:textbox inset="0,0,0,0">
                         <w:txbxContent>
                           <w:p>
@@ -3539,7 +3541,7 @@
                 <w:noProof/>
               </w:rPr>
               <w:drawing>
-                <wp:anchor distT="0" distB="0" distL="114300" distR="114300" simplePos="0" relativeHeight="251709440" behindDoc="0" locked="0" layoutInCell="1" allowOverlap="1" wp14:anchorId="2585E7D6" wp14:editId="5D61F5DD">
+                <wp:anchor distT="0" distB="0" distL="114300" distR="114300" simplePos="0" relativeHeight="251666432" behindDoc="0" locked="0" layoutInCell="1" allowOverlap="1" wp14:anchorId="439496C0" wp14:editId="36682C20">
                   <wp:simplePos x="0" y="0"/>
                   <wp:positionH relativeFrom="column">
                     <wp:posOffset>2201279</wp:posOffset>
@@ -3614,7 +3616,7 @@
               <mc:AlternateContent>
                 <mc:Choice Requires="wps">
                   <w:drawing>
-                    <wp:anchor distT="0" distB="0" distL="114300" distR="114300" simplePos="0" relativeHeight="251715584" behindDoc="0" locked="0" layoutInCell="1" allowOverlap="1" wp14:anchorId="05DC62B9" wp14:editId="403EC5AE">
+                    <wp:anchor distT="0" distB="0" distL="114300" distR="114300" simplePos="0" relativeHeight="251669504" behindDoc="0" locked="0" layoutInCell="1" allowOverlap="1" wp14:anchorId="5571A270" wp14:editId="0371823A">
                       <wp:simplePos x="0" y="0"/>
                       <wp:positionH relativeFrom="column">
                         <wp:posOffset>1924511</wp:posOffset>
@@ -3706,7 +3708,7 @@
                 </mc:Choice>
                 <mc:Fallback>
                   <w:pict>
-                    <v:shape w14:anchorId="05DC62B9" id="_x0000_s1042" type="#_x0000_t202" style="position:absolute;margin-left:151.55pt;margin-top:87.55pt;width:98.1pt;height:18.2pt;z-index:251715584;visibility:visible;mso-wrap-style:square;mso-wrap-distance-left:9pt;mso-wrap-distance-top:0;mso-wrap-distance-right:9pt;mso-wrap-distance-bottom:0;mso-position-horizontal:absolute;mso-position-horizontal-relative:text;mso-position-vertical:absolute;mso-position-vertical-relative:text;v-text-anchor:bottom" o:gfxdata="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" filled="f" stroked="f">
+                    <v:shape w14:anchorId="5571A270" id="_x0000_s1042" type="#_x0000_t202" style="position:absolute;margin-left:151.55pt;margin-top:87.55pt;width:98.1pt;height:18.2pt;z-index:251669504;visibility:visible;mso-wrap-style:square;mso-wrap-distance-left:9pt;mso-wrap-distance-top:0;mso-wrap-distance-right:9pt;mso-wrap-distance-bottom:0;mso-position-horizontal:absolute;mso-position-horizontal-relative:text;mso-position-vertical:absolute;mso-position-vertical-relative:text;v-text-anchor:bottom" o:gfxdata="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" filled="f" stroked="f">
                       <v:textbox inset="0,0,0,0">
                         <w:txbxContent>
                           <w:p>
@@ -3761,7 +3763,7 @@
                 <w:noProof/>
               </w:rPr>
               <w:drawing>
-                <wp:anchor distT="0" distB="0" distL="114300" distR="114300" simplePos="0" relativeHeight="251716608" behindDoc="0" locked="0" layoutInCell="1" allowOverlap="1" wp14:anchorId="26FF0247" wp14:editId="02B02F2F">
+                <wp:anchor distT="0" distB="0" distL="114300" distR="114300" simplePos="0" relativeHeight="251670528" behindDoc="0" locked="0" layoutInCell="1" allowOverlap="1" wp14:anchorId="349D8EE3" wp14:editId="1B7F6D90">
                   <wp:simplePos x="0" y="0"/>
                   <wp:positionH relativeFrom="column">
                     <wp:posOffset>2202861</wp:posOffset>
@@ -3813,10 +3815,13 @@
               </w:drawing>
             </w:r>
             <w:r>
+              <w:rPr>
+                <w:noProof/>
+              </w:rPr>
               <mc:AlternateContent>
                 <mc:Choice Requires="wps">
                   <w:drawing>
-                    <wp:anchor distT="0" distB="0" distL="114300" distR="114300" simplePos="0" relativeHeight="251720704" behindDoc="0" locked="0" layoutInCell="1" allowOverlap="1" wp14:anchorId="5D33EB9A" wp14:editId="5617E1EC">
+                    <wp:anchor distT="0" distB="0" distL="114300" distR="114300" simplePos="0" relativeHeight="251672576" behindDoc="0" locked="0" layoutInCell="1" allowOverlap="1" wp14:anchorId="029AF1A7" wp14:editId="0D3539F6">
                       <wp:simplePos x="0" y="0"/>
                       <wp:positionH relativeFrom="column">
                         <wp:posOffset>3188970</wp:posOffset>
@@ -3903,7 +3908,7 @@
                 </mc:Choice>
                 <mc:Fallback>
                   <w:pict>
-                    <v:shape w14:anchorId="5D33EB9A" id="_x0000_s1043" type="#_x0000_t202" style="position:absolute;margin-left:251.1pt;margin-top:13.85pt;width:250.6pt;height:8.3pt;z-index:251720704;visibility:visible;mso-wrap-style:square;mso-width-percent:0;mso-height-percent:0;mso-wrap-distance-left:9pt;mso-wrap-distance-top:0;mso-wrap-distance-right:9pt;mso-wrap-distance-bottom:0;mso-position-horizontal:absolute;mso-position-horizontal-relative:text;mso-position-vertical:absolute;mso-position-vertical-relative:text;mso-width-percent:0;mso-height-percent:0;mso-width-relative:margin;mso-height-relative:margin;v-text-anchor:bottom" o:gfxdata="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" filled="f" stroked="f">
+                    <v:shape w14:anchorId="029AF1A7" id="_x0000_s1043" type="#_x0000_t202" style="position:absolute;margin-left:251.1pt;margin-top:13.85pt;width:250.6pt;height:8.3pt;z-index:251672576;visibility:visible;mso-wrap-style:square;mso-width-percent:0;mso-height-percent:0;mso-wrap-distance-left:9pt;mso-wrap-distance-top:0;mso-wrap-distance-right:9pt;mso-wrap-distance-bottom:0;mso-position-horizontal:absolute;mso-position-horizontal-relative:text;mso-position-vertical:absolute;mso-position-vertical-relative:text;mso-width-percent:0;mso-height-percent:0;mso-width-relative:margin;mso-height-relative:margin;v-text-anchor:bottom" o:gfxdata="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" filled="f" stroked="f">
                       <v:textbox inset="0,0,0,0">
                         <w:txbxContent>
                           <w:p>
@@ -3943,10 +3948,13 @@
               </mc:AlternateContent>
             </w:r>
             <w:r>
+              <w:rPr>
+                <w:noProof/>
+              </w:rPr>
               <mc:AlternateContent>
                 <mc:Choice Requires="wps">
                   <w:drawing>
-                    <wp:anchor distT="0" distB="0" distL="114300" distR="114300" simplePos="0" relativeHeight="251719680" behindDoc="0" locked="0" layoutInCell="1" allowOverlap="1" wp14:anchorId="1382DA84" wp14:editId="6D430B20">
+                    <wp:anchor distT="0" distB="0" distL="114300" distR="114300" simplePos="0" relativeHeight="251671552" behindDoc="0" locked="0" layoutInCell="1" allowOverlap="1" wp14:anchorId="4DFD3EE0" wp14:editId="0762042A">
                       <wp:simplePos x="0" y="0"/>
                       <wp:positionH relativeFrom="column">
                         <wp:posOffset>3190240</wp:posOffset>
@@ -4024,7 +4032,7 @@
                 </mc:Choice>
                 <mc:Fallback>
                   <w:pict>
-                    <v:shape w14:anchorId="1382DA84" id="_x0000_s1044" type="#_x0000_t202" style="position:absolute;margin-left:251.2pt;margin-top:116.5pt;width:250.6pt;height:8.3pt;z-index:251719680;visibility:visible;mso-wrap-style:square;mso-width-percent:0;mso-height-percent:0;mso-wrap-distance-left:9pt;mso-wrap-distance-top:0;mso-wrap-distance-right:9pt;mso-wrap-distance-bottom:0;mso-position-horizontal:absolute;mso-position-horizontal-relative:text;mso-position-vertical:absolute;mso-position-vertical-relative:text;mso-width-percent:0;mso-height-percent:0;mso-width-relative:margin;mso-height-relative:margin;v-text-anchor:bottom" o:gfxdata="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" filled="f" stroked="f">
+                    <v:shape w14:anchorId="4DFD3EE0" id="_x0000_s1044" type="#_x0000_t202" style="position:absolute;margin-left:251.2pt;margin-top:116.5pt;width:250.6pt;height:8.3pt;z-index:251671552;visibility:visible;mso-wrap-style:square;mso-width-percent:0;mso-height-percent:0;mso-wrap-distance-left:9pt;mso-wrap-distance-top:0;mso-wrap-distance-right:9pt;mso-wrap-distance-bottom:0;mso-position-horizontal:absolute;mso-position-horizontal-relative:text;mso-position-vertical:absolute;mso-position-vertical-relative:text;mso-width-percent:0;mso-height-percent:0;mso-width-relative:margin;mso-height-relative:margin;v-text-anchor:bottom" o:gfxdata="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" filled="f" stroked="f">
                       <v:textbox inset="0,0,0,0">
                         <w:txbxContent>
                           <w:p>
@@ -4055,10 +4063,13 @@
               </mc:AlternateContent>
             </w:r>
             <w:r>
+              <w:rPr>
+                <w:noProof/>
+              </w:rPr>
               <mc:AlternateContent>
                 <mc:Choice Requires="wps">
                   <w:drawing>
-                    <wp:anchor distT="0" distB="0" distL="114300" distR="114300" simplePos="0" relativeHeight="251712512" behindDoc="0" locked="0" layoutInCell="1" allowOverlap="1" wp14:anchorId="77A5DC0E" wp14:editId="400EB626">
+                    <wp:anchor distT="0" distB="0" distL="114300" distR="114300" simplePos="0" relativeHeight="251667456" behindDoc="0" locked="0" layoutInCell="1" allowOverlap="1" wp14:anchorId="56467FEB" wp14:editId="69A65135">
                       <wp:simplePos x="0" y="0"/>
                       <wp:positionH relativeFrom="column">
                         <wp:posOffset>-11430</wp:posOffset>
@@ -4136,7 +4147,7 @@
                 </mc:Choice>
                 <mc:Fallback>
                   <w:pict>
-                    <v:shape w14:anchorId="77A5DC0E" id="_x0000_s1045" type="#_x0000_t202" style="position:absolute;margin-left:-.9pt;margin-top:116.35pt;width:250.6pt;height:8.3pt;z-index:251712512;visibility:visible;mso-wrap-style:square;mso-width-percent:0;mso-height-percent:0;mso-wrap-distance-left:9pt;mso-wrap-distance-top:0;mso-wrap-distance-right:9pt;mso-wrap-distance-bottom:0;mso-position-horizontal:absolute;mso-position-horizontal-relative:text;mso-position-vertical:absolute;mso-position-vertical-relative:text;mso-width-percent:0;mso-height-percent:0;mso-width-relative:margin;mso-height-relative:margin;v-text-anchor:bottom" o:gfxdata="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" filled="f" stroked="f">
+                    <v:shape w14:anchorId="56467FEB" id="_x0000_s1045" type="#_x0000_t202" style="position:absolute;margin-left:-.9pt;margin-top:116.35pt;width:250.6pt;height:8.3pt;z-index:251667456;visibility:visible;mso-wrap-style:square;mso-width-percent:0;mso-height-percent:0;mso-wrap-distance-left:9pt;mso-wrap-distance-top:0;mso-wrap-distance-right:9pt;mso-wrap-distance-bottom:0;mso-position-horizontal:absolute;mso-position-horizontal-relative:text;mso-position-vertical:absolute;mso-position-vertical-relative:text;mso-width-percent:0;mso-height-percent:0;mso-width-relative:margin;mso-height-relative:margin;v-text-anchor:bottom" o:gfxdata="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" filled="f" stroked="f">
                       <v:textbox inset="0,0,0,0">
                         <w:txbxContent>
                           <w:p>
@@ -4167,10 +4178,13 @@
               </mc:AlternateContent>
             </w:r>
             <w:r>
+              <w:rPr>
+                <w:noProof/>
+              </w:rPr>
               <mc:AlternateContent>
                 <mc:Choice Requires="wps">
                   <w:drawing>
-                    <wp:anchor distT="0" distB="0" distL="114300" distR="114300" simplePos="0" relativeHeight="251713536" behindDoc="0" locked="0" layoutInCell="1" allowOverlap="1" wp14:anchorId="35490122" wp14:editId="0F6E9C76">
+                    <wp:anchor distT="0" distB="0" distL="114300" distR="114300" simplePos="0" relativeHeight="251668480" behindDoc="0" locked="0" layoutInCell="1" allowOverlap="1" wp14:anchorId="2C863B3E" wp14:editId="349B7CF6">
                       <wp:simplePos x="0" y="0"/>
                       <wp:positionH relativeFrom="column">
                         <wp:posOffset>-12700</wp:posOffset>
@@ -4257,7 +4271,7 @@
                 </mc:Choice>
                 <mc:Fallback>
                   <w:pict>
-                    <v:shape w14:anchorId="35490122" id="_x0000_s1046" type="#_x0000_t202" style="position:absolute;margin-left:-1pt;margin-top:13.75pt;width:250.6pt;height:8.3pt;z-index:251713536;visibility:visible;mso-wrap-style:square;mso-width-percent:0;mso-height-percent:0;mso-wrap-distance-left:9pt;mso-wrap-distance-top:0;mso-wrap-distance-right:9pt;mso-wrap-distance-bottom:0;mso-position-horizontal:absolute;mso-position-horizontal-relative:text;mso-position-vertical:absolute;mso-position-vertical-relative:text;mso-width-percent:0;mso-height-percent:0;mso-width-relative:margin;mso-height-relative:margin;v-text-anchor:bottom" o:gfxdata="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" filled="f" stroked="f">
+                    <v:shape w14:anchorId="2C863B3E" id="_x0000_s1046" type="#_x0000_t202" style="position:absolute;margin-left:-1pt;margin-top:13.75pt;width:250.6pt;height:8.3pt;z-index:251668480;visibility:visible;mso-wrap-style:square;mso-width-percent:0;mso-height-percent:0;mso-wrap-distance-left:9pt;mso-wrap-distance-top:0;mso-wrap-distance-right:9pt;mso-wrap-distance-bottom:0;mso-position-horizontal:absolute;mso-position-horizontal-relative:text;mso-position-vertical:absolute;mso-position-vertical-relative:text;mso-width-percent:0;mso-height-percent:0;mso-width-relative:margin;mso-height-relative:margin;v-text-anchor:bottom" o:gfxdata="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" filled="f" stroked="f">
                       <v:textbox inset="0,0,0,0">
                         <w:txbxContent>
                           <w:p>
@@ -4314,7 +4328,7 @@
               <mc:AlternateContent>
                 <mc:Choice Requires="wps">
                   <w:drawing>
-                    <wp:anchor distT="0" distB="0" distL="114300" distR="114300" simplePos="0" relativeHeight="251722752" behindDoc="0" locked="0" layoutInCell="1" allowOverlap="1" wp14:anchorId="76984A21" wp14:editId="1F53425B">
+                    <wp:anchor distT="0" distB="0" distL="114300" distR="114300" simplePos="0" relativeHeight="251673600" behindDoc="0" locked="0" layoutInCell="1" allowOverlap="1" wp14:anchorId="4C15AF20" wp14:editId="76EC3C95">
                       <wp:simplePos x="0" y="0"/>
                       <wp:positionH relativeFrom="column">
                         <wp:posOffset>1926093</wp:posOffset>
@@ -4406,7 +4420,7 @@
                 </mc:Choice>
                 <mc:Fallback>
                   <w:pict>
-                    <v:shape w14:anchorId="76984A21" id="_x0000_s1047" type="#_x0000_t202" style="position:absolute;left:0;text-align:left;margin-left:151.65pt;margin-top:87.55pt;width:98.1pt;height:18.2pt;z-index:251722752;visibility:visible;mso-wrap-style:square;mso-wrap-distance-left:9pt;mso-wrap-distance-top:0;mso-wrap-distance-right:9pt;mso-wrap-distance-bottom:0;mso-position-horizontal:absolute;mso-position-horizontal-relative:text;mso-position-vertical:absolute;mso-position-vertical-relative:text;v-text-anchor:bottom" o:gfxdata="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" filled="f" stroked="f">
+                    <v:shape w14:anchorId="4C15AF20" id="_x0000_s1047" type="#_x0000_t202" style="position:absolute;left:0;text-align:left;margin-left:151.65pt;margin-top:87.55pt;width:98.1pt;height:18.2pt;z-index:251673600;visibility:visible;mso-wrap-style:square;mso-wrap-distance-left:9pt;mso-wrap-distance-top:0;mso-wrap-distance-right:9pt;mso-wrap-distance-bottom:0;mso-position-horizontal:absolute;mso-position-horizontal-relative:text;mso-position-vertical:absolute;mso-position-vertical-relative:text;v-text-anchor:bottom" o:gfxdata="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" filled="f" stroked="f">
                       <v:textbox inset="0,0,0,0">
                         <w:txbxContent>
                           <w:p>
@@ -4461,7 +4475,7 @@
                 <w:noProof/>
               </w:rPr>
               <w:drawing>
-                <wp:anchor distT="0" distB="0" distL="114300" distR="114300" simplePos="0" relativeHeight="251723776" behindDoc="0" locked="0" layoutInCell="1" allowOverlap="1" wp14:anchorId="35A2F7E8" wp14:editId="2E2CFFCD">
+                <wp:anchor distT="0" distB="0" distL="114300" distR="114300" simplePos="0" relativeHeight="251674624" behindDoc="0" locked="0" layoutInCell="1" allowOverlap="1" wp14:anchorId="5FDD17CA" wp14:editId="3FE67D5F">
                   <wp:simplePos x="0" y="0"/>
                   <wp:positionH relativeFrom="column">
                     <wp:posOffset>2204443</wp:posOffset>
@@ -4536,7 +4550,7 @@
               <mc:AlternateContent>
                 <mc:Choice Requires="wps">
                   <w:drawing>
-                    <wp:anchor distT="0" distB="0" distL="114300" distR="114300" simplePos="0" relativeHeight="251729920" behindDoc="0" locked="0" layoutInCell="1" allowOverlap="1" wp14:anchorId="64DE4765" wp14:editId="28BAB792">
+                    <wp:anchor distT="0" distB="0" distL="114300" distR="114300" simplePos="0" relativeHeight="251677696" behindDoc="0" locked="0" layoutInCell="1" allowOverlap="1" wp14:anchorId="086468F3" wp14:editId="0F1AF80A">
                       <wp:simplePos x="0" y="0"/>
                       <wp:positionH relativeFrom="column">
                         <wp:posOffset>1924511</wp:posOffset>
@@ -4628,7 +4642,7 @@
                 </mc:Choice>
                 <mc:Fallback>
                   <w:pict>
-                    <v:shape w14:anchorId="64DE4765" id="_x0000_s1048" type="#_x0000_t202" style="position:absolute;margin-left:151.55pt;margin-top:87.55pt;width:98.1pt;height:18.2pt;z-index:251729920;visibility:visible;mso-wrap-style:square;mso-wrap-distance-left:9pt;mso-wrap-distance-top:0;mso-wrap-distance-right:9pt;mso-wrap-distance-bottom:0;mso-position-horizontal:absolute;mso-position-horizontal-relative:text;mso-position-vertical:absolute;mso-position-vertical-relative:text;v-text-anchor:bottom" o:gfxdata="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" filled="f" stroked="f">
+                    <v:shape w14:anchorId="086468F3" id="_x0000_s1048" type="#_x0000_t202" style="position:absolute;margin-left:151.55pt;margin-top:87.55pt;width:98.1pt;height:18.2pt;z-index:251677696;visibility:visible;mso-wrap-style:square;mso-wrap-distance-left:9pt;mso-wrap-distance-top:0;mso-wrap-distance-right:9pt;mso-wrap-distance-bottom:0;mso-position-horizontal:absolute;mso-position-horizontal-relative:text;mso-position-vertical:absolute;mso-position-vertical-relative:text;v-text-anchor:bottom" o:gfxdata="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" filled="f" stroked="f">
                       <v:textbox inset="0,0,0,0">
                         <w:txbxContent>
                           <w:p>
@@ -4683,7 +4697,7 @@
                 <w:noProof/>
               </w:rPr>
               <w:drawing>
-                <wp:anchor distT="0" distB="0" distL="114300" distR="114300" simplePos="0" relativeHeight="251730944" behindDoc="0" locked="0" layoutInCell="1" allowOverlap="1" wp14:anchorId="7F94F06C" wp14:editId="75CA47B5">
+                <wp:anchor distT="0" distB="0" distL="114300" distR="114300" simplePos="0" relativeHeight="251678720" behindDoc="0" locked="0" layoutInCell="1" allowOverlap="1" wp14:anchorId="18AA4F3B" wp14:editId="58AE5BBB">
                   <wp:simplePos x="0" y="0"/>
                   <wp:positionH relativeFrom="column">
                     <wp:posOffset>2202861</wp:posOffset>
@@ -4735,10 +4749,13 @@
               </w:drawing>
             </w:r>
             <w:r>
+              <w:rPr>
+                <w:noProof/>
+              </w:rPr>
               <mc:AlternateContent>
                 <mc:Choice Requires="wps">
                   <w:drawing>
-                    <wp:anchor distT="0" distB="0" distL="114300" distR="114300" simplePos="0" relativeHeight="251735040" behindDoc="0" locked="0" layoutInCell="1" allowOverlap="1" wp14:anchorId="316AE8A1" wp14:editId="583C2F39">
+                    <wp:anchor distT="0" distB="0" distL="114300" distR="114300" simplePos="0" relativeHeight="251680768" behindDoc="0" locked="0" layoutInCell="1" allowOverlap="1" wp14:anchorId="3401F1D9" wp14:editId="49A7CE4D">
                       <wp:simplePos x="0" y="0"/>
                       <wp:positionH relativeFrom="column">
                         <wp:posOffset>3188335</wp:posOffset>
@@ -4825,7 +4842,7 @@
                 </mc:Choice>
                 <mc:Fallback>
                   <w:pict>
-                    <v:shape w14:anchorId="316AE8A1" id="_x0000_s1049" type="#_x0000_t202" style="position:absolute;margin-left:251.05pt;margin-top:13.85pt;width:250.6pt;height:8.3pt;z-index:251735040;visibility:visible;mso-wrap-style:square;mso-width-percent:0;mso-height-percent:0;mso-wrap-distance-left:9pt;mso-wrap-distance-top:0;mso-wrap-distance-right:9pt;mso-wrap-distance-bottom:0;mso-position-horizontal:absolute;mso-position-horizontal-relative:text;mso-position-vertical:absolute;mso-position-vertical-relative:text;mso-width-percent:0;mso-height-percent:0;mso-width-relative:margin;mso-height-relative:margin;v-text-anchor:bottom" o:gfxdata="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" filled="f" stroked="f">
+                    <v:shape w14:anchorId="3401F1D9" id="_x0000_s1049" type="#_x0000_t202" style="position:absolute;margin-left:251.05pt;margin-top:13.85pt;width:250.6pt;height:8.3pt;z-index:251680768;visibility:visible;mso-wrap-style:square;mso-width-percent:0;mso-height-percent:0;mso-wrap-distance-left:9pt;mso-wrap-distance-top:0;mso-wrap-distance-right:9pt;mso-wrap-distance-bottom:0;mso-position-horizontal:absolute;mso-position-horizontal-relative:text;mso-position-vertical:absolute;mso-position-vertical-relative:text;mso-width-percent:0;mso-height-percent:0;mso-width-relative:margin;mso-height-relative:margin;v-text-anchor:bottom" o:gfxdata="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" filled="f" stroked="f">
                       <v:textbox inset="0,0,0,0">
                         <w:txbxContent>
                           <w:p>
@@ -4865,10 +4882,13 @@
               </mc:AlternateContent>
             </w:r>
             <w:r>
+              <w:rPr>
+                <w:noProof/>
+              </w:rPr>
               <mc:AlternateContent>
                 <mc:Choice Requires="wps">
                   <w:drawing>
-                    <wp:anchor distT="0" distB="0" distL="114300" distR="114300" simplePos="0" relativeHeight="251734016" behindDoc="0" locked="0" layoutInCell="1" allowOverlap="1" wp14:anchorId="0EF9FF66" wp14:editId="17EC8E2D">
+                    <wp:anchor distT="0" distB="0" distL="114300" distR="114300" simplePos="0" relativeHeight="251679744" behindDoc="0" locked="0" layoutInCell="1" allowOverlap="1" wp14:anchorId="45A229DA" wp14:editId="792C6DC7">
                       <wp:simplePos x="0" y="0"/>
                       <wp:positionH relativeFrom="column">
                         <wp:posOffset>3189616</wp:posOffset>
@@ -4946,7 +4966,7 @@
                 </mc:Choice>
                 <mc:Fallback>
                   <w:pict>
-                    <v:shape w14:anchorId="0EF9FF66" id="_x0000_s1050" type="#_x0000_t202" style="position:absolute;margin-left:251.15pt;margin-top:116.45pt;width:250.6pt;height:8.3pt;z-index:251734016;visibility:visible;mso-wrap-style:square;mso-width-percent:0;mso-height-percent:0;mso-wrap-distance-left:9pt;mso-wrap-distance-top:0;mso-wrap-distance-right:9pt;mso-wrap-distance-bottom:0;mso-position-horizontal:absolute;mso-position-horizontal-relative:text;mso-position-vertical:absolute;mso-position-vertical-relative:text;mso-width-percent:0;mso-height-percent:0;mso-width-relative:margin;mso-height-relative:margin;v-text-anchor:bottom" o:gfxdata="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" filled="f" stroked="f">
+                    <v:shape w14:anchorId="45A229DA" id="_x0000_s1050" type="#_x0000_t202" style="position:absolute;margin-left:251.15pt;margin-top:116.45pt;width:250.6pt;height:8.3pt;z-index:251679744;visibility:visible;mso-wrap-style:square;mso-width-percent:0;mso-height-percent:0;mso-wrap-distance-left:9pt;mso-wrap-distance-top:0;mso-wrap-distance-right:9pt;mso-wrap-distance-bottom:0;mso-position-horizontal:absolute;mso-position-horizontal-relative:text;mso-position-vertical:absolute;mso-position-vertical-relative:text;mso-width-percent:0;mso-height-percent:0;mso-width-relative:margin;mso-height-relative:margin;v-text-anchor:bottom" o:gfxdata="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" filled="f" stroked="f">
                       <v:textbox inset="0,0,0,0">
                         <w:txbxContent>
                           <w:p>
@@ -4977,10 +4997,13 @@
               </mc:AlternateContent>
             </w:r>
             <w:r>
+              <w:rPr>
+                <w:noProof/>
+              </w:rPr>
               <mc:AlternateContent>
                 <mc:Choice Requires="wps">
                   <w:drawing>
-                    <wp:anchor distT="0" distB="0" distL="114300" distR="114300" simplePos="0" relativeHeight="251726848" behindDoc="0" locked="0" layoutInCell="1" allowOverlap="1" wp14:anchorId="4B8D80A4" wp14:editId="69172079">
+                    <wp:anchor distT="0" distB="0" distL="114300" distR="114300" simplePos="0" relativeHeight="251675648" behindDoc="0" locked="0" layoutInCell="1" allowOverlap="1" wp14:anchorId="387C667A" wp14:editId="1774217A">
                       <wp:simplePos x="0" y="0"/>
                       <wp:positionH relativeFrom="column">
                         <wp:posOffset>-11430</wp:posOffset>
@@ -5058,7 +5081,7 @@
                 </mc:Choice>
                 <mc:Fallback>
                   <w:pict>
-                    <v:shape w14:anchorId="4B8D80A4" id="_x0000_s1051" type="#_x0000_t202" style="position:absolute;margin-left:-.9pt;margin-top:116.45pt;width:250.6pt;height:8.3pt;z-index:251726848;visibility:visible;mso-wrap-style:square;mso-width-percent:0;mso-height-percent:0;mso-wrap-distance-left:9pt;mso-wrap-distance-top:0;mso-wrap-distance-right:9pt;mso-wrap-distance-bottom:0;mso-position-horizontal:absolute;mso-position-horizontal-relative:text;mso-position-vertical:absolute;mso-position-vertical-relative:text;mso-width-percent:0;mso-height-percent:0;mso-width-relative:margin;mso-height-relative:margin;v-text-anchor:bottom" o:gfxdata="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" filled="f" stroked="f">
+                    <v:shape w14:anchorId="387C667A" id="_x0000_s1051" type="#_x0000_t202" style="position:absolute;margin-left:-.9pt;margin-top:116.45pt;width:250.6pt;height:8.3pt;z-index:251675648;visibility:visible;mso-wrap-style:square;mso-width-percent:0;mso-height-percent:0;mso-wrap-distance-left:9pt;mso-wrap-distance-top:0;mso-wrap-distance-right:9pt;mso-wrap-distance-bottom:0;mso-position-horizontal:absolute;mso-position-horizontal-relative:text;mso-position-vertical:absolute;mso-position-vertical-relative:text;mso-width-percent:0;mso-height-percent:0;mso-width-relative:margin;mso-height-relative:margin;v-text-anchor:bottom" o:gfxdata="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" filled="f" stroked="f">
                       <v:textbox inset="0,0,0,0">
                         <w:txbxContent>
                           <w:p>
@@ -5089,10 +5112,13 @@
               </mc:AlternateContent>
             </w:r>
             <w:r>
+              <w:rPr>
+                <w:noProof/>
+              </w:rPr>
               <mc:AlternateContent>
                 <mc:Choice Requires="wps">
                   <w:drawing>
-                    <wp:anchor distT="0" distB="0" distL="114300" distR="114300" simplePos="0" relativeHeight="251727872" behindDoc="0" locked="0" layoutInCell="1" allowOverlap="1" wp14:anchorId="4EC7DBB1" wp14:editId="3745B0C7">
+                    <wp:anchor distT="0" distB="0" distL="114300" distR="114300" simplePos="0" relativeHeight="251676672" behindDoc="0" locked="0" layoutInCell="1" allowOverlap="1" wp14:anchorId="5D34FFEA" wp14:editId="554A8F7F">
                       <wp:simplePos x="0" y="0"/>
                       <wp:positionH relativeFrom="column">
                         <wp:posOffset>-12700</wp:posOffset>
@@ -5179,7 +5205,7 @@
                 </mc:Choice>
                 <mc:Fallback>
                   <w:pict>
-                    <v:shape w14:anchorId="4EC7DBB1" id="_x0000_s1052" type="#_x0000_t202" style="position:absolute;margin-left:-1pt;margin-top:13.85pt;width:250.6pt;height:8.3pt;z-index:251727872;visibility:visible;mso-wrap-style:square;mso-width-percent:0;mso-height-percent:0;mso-wrap-distance-left:9pt;mso-wrap-distance-top:0;mso-wrap-distance-right:9pt;mso-wrap-distance-bottom:0;mso-position-horizontal:absolute;mso-position-horizontal-relative:text;mso-position-vertical:absolute;mso-position-vertical-relative:text;mso-width-percent:0;mso-height-percent:0;mso-width-relative:margin;mso-height-relative:margin;v-text-anchor:bottom" o:gfxdata="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" filled="f" stroked="f">
+                    <v:shape w14:anchorId="5D34FFEA" id="_x0000_s1052" type="#_x0000_t202" style="position:absolute;margin-left:-1pt;margin-top:13.85pt;width:250.6pt;height:8.3pt;z-index:251676672;visibility:visible;mso-wrap-style:square;mso-width-percent:0;mso-height-percent:0;mso-wrap-distance-left:9pt;mso-wrap-distance-top:0;mso-wrap-distance-right:9pt;mso-wrap-distance-bottom:0;mso-position-horizontal:absolute;mso-position-horizontal-relative:text;mso-position-vertical:absolute;mso-position-vertical-relative:text;mso-width-percent:0;mso-height-percent:0;mso-width-relative:margin;mso-height-relative:margin;v-text-anchor:bottom" o:gfxdata="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" filled="f" stroked="f">
                       <v:textbox inset="0,0,0,0">
                         <w:txbxContent>
                           <w:p>
@@ -5236,7 +5262,7 @@
               <mc:AlternateContent>
                 <mc:Choice Requires="wps">
                   <w:drawing>
-                    <wp:anchor distT="0" distB="0" distL="114300" distR="114300" simplePos="0" relativeHeight="251737088" behindDoc="0" locked="0" layoutInCell="1" allowOverlap="1" wp14:anchorId="26FAE865" wp14:editId="381190F6">
+                    <wp:anchor distT="0" distB="0" distL="114300" distR="114300" simplePos="0" relativeHeight="251681792" behindDoc="0" locked="0" layoutInCell="1" allowOverlap="1" wp14:anchorId="286FCCA9" wp14:editId="640B3AD8">
                       <wp:simplePos x="0" y="0"/>
                       <wp:positionH relativeFrom="column">
                         <wp:posOffset>1926093</wp:posOffset>
@@ -5247,7 +5273,7 @@
                       <wp:extent cx="1245870" cy="230848"/>
                       <wp:effectExtent l="0" t="0" r="0" b="0"/>
                       <wp:wrapNone/>
-                      <wp:docPr id="97" name="Text Box 2"/>
+                      <wp:docPr id="2" name="Text Box 2"/>
                       <wp:cNvGraphicFramePr>
                         <a:graphicFrameLocks xmlns:a="http://schemas.openxmlformats.org/drawingml/2006/main"/>
                       </wp:cNvGraphicFramePr>
@@ -5328,7 +5354,7 @@
                 </mc:Choice>
                 <mc:Fallback>
                   <w:pict>
-                    <v:shape w14:anchorId="26FAE865" id="_x0000_s1053" type="#_x0000_t202" style="position:absolute;margin-left:151.65pt;margin-top:87.55pt;width:98.1pt;height:18.2pt;z-index:251737088;visibility:visible;mso-wrap-style:square;mso-wrap-distance-left:9pt;mso-wrap-distance-top:0;mso-wrap-distance-right:9pt;mso-wrap-distance-bottom:0;mso-position-horizontal:absolute;mso-position-horizontal-relative:text;mso-position-vertical:absolute;mso-position-vertical-relative:text;v-text-anchor:bottom" o:gfxdata="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" filled="f" stroked="f">
+                    <v:shape w14:anchorId="286FCCA9" id="_x0000_s1053" type="#_x0000_t202" style="position:absolute;margin-left:151.65pt;margin-top:87.55pt;width:98.1pt;height:18.2pt;z-index:251681792;visibility:visible;mso-wrap-style:square;mso-wrap-distance-left:9pt;mso-wrap-distance-top:0;mso-wrap-distance-right:9pt;mso-wrap-distance-bottom:0;mso-position-horizontal:absolute;mso-position-horizontal-relative:text;mso-position-vertical:absolute;mso-position-vertical-relative:text;v-text-anchor:bottom" o:gfxdata="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" filled="f" stroked="f">
                       <v:textbox inset="0,0,0,0">
                         <w:txbxContent>
                           <w:p>
@@ -5383,7 +5409,7 @@
                 <w:noProof/>
               </w:rPr>
               <w:drawing>
-                <wp:anchor distT="0" distB="0" distL="114300" distR="114300" simplePos="0" relativeHeight="251738112" behindDoc="0" locked="0" layoutInCell="1" allowOverlap="1" wp14:anchorId="420889F7" wp14:editId="468B7A6A">
+                <wp:anchor distT="0" distB="0" distL="114300" distR="114300" simplePos="0" relativeHeight="251682816" behindDoc="0" locked="0" layoutInCell="1" allowOverlap="1" wp14:anchorId="1DDD6D4D" wp14:editId="52B6EDFA">
                   <wp:simplePos x="0" y="0"/>
                   <wp:positionH relativeFrom="column">
                     <wp:posOffset>2204443</wp:posOffset>
@@ -5394,7 +5420,7 @@
                   <wp:extent cx="686229" cy="686063"/>
                   <wp:effectExtent l="0" t="0" r="0" b="0"/>
                   <wp:wrapNone/>
-                  <wp:docPr id="98" name="Picture 98" descr="Qr code&#10;&#10;Description automatically generated"/>
+                  <wp:docPr id="9" name="Picture 9" descr="Qr code&#10;&#10;Description automatically generated"/>
                   <wp:cNvGraphicFramePr>
                     <a:graphicFrameLocks xmlns:a="http://schemas.openxmlformats.org/drawingml/2006/main" noChangeAspect="1"/>
                   </wp:cNvGraphicFramePr>
@@ -5458,7 +5484,7 @@
               <mc:AlternateContent>
                 <mc:Choice Requires="wps">
                   <w:drawing>
-                    <wp:anchor distT="0" distB="0" distL="114300" distR="114300" simplePos="0" relativeHeight="251744256" behindDoc="0" locked="0" layoutInCell="1" allowOverlap="1" wp14:anchorId="0180E2CB" wp14:editId="1AB101E3">
+                    <wp:anchor distT="0" distB="0" distL="114300" distR="114300" simplePos="0" relativeHeight="251685888" behindDoc="0" locked="0" layoutInCell="1" allowOverlap="1" wp14:anchorId="4ED462D7" wp14:editId="44E0B5D6">
                       <wp:simplePos x="0" y="0"/>
                       <wp:positionH relativeFrom="column">
                         <wp:posOffset>1924511</wp:posOffset>
@@ -5469,7 +5495,7 @@
                       <wp:extent cx="1245870" cy="230848"/>
                       <wp:effectExtent l="0" t="0" r="0" b="0"/>
                       <wp:wrapNone/>
-                      <wp:docPr id="106" name="Text Box 2"/>
+                      <wp:docPr id="3" name="Text Box 2"/>
                       <wp:cNvGraphicFramePr>
                         <a:graphicFrameLocks xmlns:a="http://schemas.openxmlformats.org/drawingml/2006/main"/>
                       </wp:cNvGraphicFramePr>
@@ -5550,7 +5576,7 @@
                 </mc:Choice>
                 <mc:Fallback>
                   <w:pict>
-                    <v:shape w14:anchorId="0180E2CB" id="_x0000_s1054" type="#_x0000_t202" style="position:absolute;margin-left:151.55pt;margin-top:87.55pt;width:98.1pt;height:18.2pt;z-index:251744256;visibility:visible;mso-wrap-style:square;mso-wrap-distance-left:9pt;mso-wrap-distance-top:0;mso-wrap-distance-right:9pt;mso-wrap-distance-bottom:0;mso-position-horizontal:absolute;mso-position-horizontal-relative:text;mso-position-vertical:absolute;mso-position-vertical-relative:text;v-text-anchor:bottom" o:gfxdata="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" filled="f" stroked="f">
+                    <v:shape w14:anchorId="4ED462D7" id="_x0000_s1054" type="#_x0000_t202" style="position:absolute;margin-left:151.55pt;margin-top:87.55pt;width:98.1pt;height:18.2pt;z-index:251685888;visibility:visible;mso-wrap-style:square;mso-wrap-distance-left:9pt;mso-wrap-distance-top:0;mso-wrap-distance-right:9pt;mso-wrap-distance-bottom:0;mso-position-horizontal:absolute;mso-position-horizontal-relative:text;mso-position-vertical:absolute;mso-position-vertical-relative:text;v-text-anchor:bottom" o:gfxdata="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" filled="f" stroked="f">
                       <v:textbox inset="0,0,0,0">
                         <w:txbxContent>
                           <w:p>
@@ -5605,7 +5631,7 @@
                 <w:noProof/>
               </w:rPr>
               <w:drawing>
-                <wp:anchor distT="0" distB="0" distL="114300" distR="114300" simplePos="0" relativeHeight="251745280" behindDoc="0" locked="0" layoutInCell="1" allowOverlap="1" wp14:anchorId="1AE10A40" wp14:editId="4D40A541">
+                <wp:anchor distT="0" distB="0" distL="114300" distR="114300" simplePos="0" relativeHeight="251686912" behindDoc="0" locked="0" layoutInCell="1" allowOverlap="1" wp14:anchorId="7BACA383" wp14:editId="2909D173">
                   <wp:simplePos x="0" y="0"/>
                   <wp:positionH relativeFrom="column">
                     <wp:posOffset>2202861</wp:posOffset>
@@ -5616,7 +5642,7 @@
                   <wp:extent cx="686229" cy="686063"/>
                   <wp:effectExtent l="0" t="0" r="0" b="0"/>
                   <wp:wrapNone/>
-                  <wp:docPr id="107" name="Picture 107" descr="Qr code&#10;&#10;Description automatically generated"/>
+                  <wp:docPr id="10" name="Picture 10" descr="Qr code&#10;&#10;Description automatically generated"/>
                   <wp:cNvGraphicFramePr>
                     <a:graphicFrameLocks xmlns:a="http://schemas.openxmlformats.org/drawingml/2006/main" noChangeAspect="1"/>
                   </wp:cNvGraphicFramePr>
@@ -5657,10 +5683,13 @@
               </w:drawing>
             </w:r>
             <w:r>
+              <w:rPr>
+                <w:noProof/>
+              </w:rPr>
               <mc:AlternateContent>
                 <mc:Choice Requires="wps">
                   <w:drawing>
-                    <wp:anchor distT="0" distB="0" distL="114300" distR="114300" simplePos="0" relativeHeight="251749376" behindDoc="0" locked="0" layoutInCell="1" allowOverlap="1" wp14:anchorId="5FD17399" wp14:editId="07B82EAC">
+                    <wp:anchor distT="0" distB="0" distL="114300" distR="114300" simplePos="0" relativeHeight="251688960" behindDoc="0" locked="0" layoutInCell="1" allowOverlap="1" wp14:anchorId="78B5022A" wp14:editId="5320F9D8">
                       <wp:simplePos x="0" y="0"/>
                       <wp:positionH relativeFrom="column">
                         <wp:posOffset>3188970</wp:posOffset>
@@ -5747,7 +5776,7 @@
                 </mc:Choice>
                 <mc:Fallback>
                   <w:pict>
-                    <v:shape w14:anchorId="5FD17399" id="_x0000_s1055" type="#_x0000_t202" style="position:absolute;margin-left:251.1pt;margin-top:13.85pt;width:250.6pt;height:8.3pt;z-index:251749376;visibility:visible;mso-wrap-style:square;mso-width-percent:0;mso-height-percent:0;mso-wrap-distance-left:9pt;mso-wrap-distance-top:0;mso-wrap-distance-right:9pt;mso-wrap-distance-bottom:0;mso-position-horizontal:absolute;mso-position-horizontal-relative:text;mso-position-vertical:absolute;mso-position-vertical-relative:text;mso-width-percent:0;mso-height-percent:0;mso-width-relative:margin;mso-height-relative:margin;v-text-anchor:bottom" o:gfxdata="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" filled="f" stroked="f">
+                    <v:shape w14:anchorId="78B5022A" id="_x0000_s1055" type="#_x0000_t202" style="position:absolute;margin-left:251.1pt;margin-top:13.85pt;width:250.6pt;height:8.3pt;z-index:251688960;visibility:visible;mso-wrap-style:square;mso-width-percent:0;mso-height-percent:0;mso-wrap-distance-left:9pt;mso-wrap-distance-top:0;mso-wrap-distance-right:9pt;mso-wrap-distance-bottom:0;mso-position-horizontal:absolute;mso-position-horizontal-relative:text;mso-position-vertical:absolute;mso-position-vertical-relative:text;mso-width-percent:0;mso-height-percent:0;mso-width-relative:margin;mso-height-relative:margin;v-text-anchor:bottom" o:gfxdata="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" filled="f" stroked="f">
                       <v:textbox inset="0,0,0,0">
                         <w:txbxContent>
                           <w:p>
@@ -5787,10 +5816,13 @@
               </mc:AlternateContent>
             </w:r>
             <w:r>
+              <w:rPr>
+                <w:noProof/>
+              </w:rPr>
               <mc:AlternateContent>
                 <mc:Choice Requires="wps">
                   <w:drawing>
-                    <wp:anchor distT="0" distB="0" distL="114300" distR="114300" simplePos="0" relativeHeight="251748352" behindDoc="0" locked="0" layoutInCell="1" allowOverlap="1" wp14:anchorId="754C1C7E" wp14:editId="3FE32A6B">
+                    <wp:anchor distT="0" distB="0" distL="114300" distR="114300" simplePos="0" relativeHeight="251687936" behindDoc="0" locked="0" layoutInCell="1" allowOverlap="1" wp14:anchorId="331DC596" wp14:editId="1831D779">
                       <wp:simplePos x="0" y="0"/>
                       <wp:positionH relativeFrom="column">
                         <wp:posOffset>3190240</wp:posOffset>
@@ -5868,7 +5900,7 @@
                 </mc:Choice>
                 <mc:Fallback>
                   <w:pict>
-                    <v:shape w14:anchorId="754C1C7E" id="_x0000_s1056" type="#_x0000_t202" style="position:absolute;margin-left:251.2pt;margin-top:116.5pt;width:250.6pt;height:8.3pt;z-index:251748352;visibility:visible;mso-wrap-style:square;mso-width-percent:0;mso-height-percent:0;mso-wrap-distance-left:9pt;mso-wrap-distance-top:0;mso-wrap-distance-right:9pt;mso-wrap-distance-bottom:0;mso-position-horizontal:absolute;mso-position-horizontal-relative:text;mso-position-vertical:absolute;mso-position-vertical-relative:text;mso-width-percent:0;mso-height-percent:0;mso-width-relative:margin;mso-height-relative:margin;v-text-anchor:bottom" o:gfxdata="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" filled="f" stroked="f">
+                    <v:shape w14:anchorId="331DC596" id="_x0000_s1056" type="#_x0000_t202" style="position:absolute;margin-left:251.2pt;margin-top:116.5pt;width:250.6pt;height:8.3pt;z-index:251687936;visibility:visible;mso-wrap-style:square;mso-width-percent:0;mso-height-percent:0;mso-wrap-distance-left:9pt;mso-wrap-distance-top:0;mso-wrap-distance-right:9pt;mso-wrap-distance-bottom:0;mso-position-horizontal:absolute;mso-position-horizontal-relative:text;mso-position-vertical:absolute;mso-position-vertical-relative:text;mso-width-percent:0;mso-height-percent:0;mso-width-relative:margin;mso-height-relative:margin;v-text-anchor:bottom" o:gfxdata="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" filled="f" stroked="f">
                       <v:textbox inset="0,0,0,0">
                         <w:txbxContent>
                           <w:p>
@@ -5899,10 +5931,13 @@
               </mc:AlternateContent>
             </w:r>
             <w:r>
+              <w:rPr>
+                <w:noProof/>
+              </w:rPr>
               <mc:AlternateContent>
                 <mc:Choice Requires="wps">
                   <w:drawing>
-                    <wp:anchor distT="0" distB="0" distL="114300" distR="114300" simplePos="0" relativeHeight="251741184" behindDoc="0" locked="0" layoutInCell="1" allowOverlap="1" wp14:anchorId="5E200CB4" wp14:editId="08DF171D">
+                    <wp:anchor distT="0" distB="0" distL="114300" distR="114300" simplePos="0" relativeHeight="251683840" behindDoc="0" locked="0" layoutInCell="1" allowOverlap="1" wp14:anchorId="4B23F77A" wp14:editId="3DD9D7D7">
                       <wp:simplePos x="0" y="0"/>
                       <wp:positionH relativeFrom="column">
                         <wp:posOffset>-11430</wp:posOffset>
@@ -5980,7 +6015,7 @@
                 </mc:Choice>
                 <mc:Fallback>
                   <w:pict>
-                    <v:shape w14:anchorId="5E200CB4" id="_x0000_s1057" type="#_x0000_t202" style="position:absolute;margin-left:-.9pt;margin-top:116.45pt;width:250.6pt;height:8.3pt;z-index:251741184;visibility:visible;mso-wrap-style:square;mso-width-percent:0;mso-height-percent:0;mso-wrap-distance-left:9pt;mso-wrap-distance-top:0;mso-wrap-distance-right:9pt;mso-wrap-distance-bottom:0;mso-position-horizontal:absolute;mso-position-horizontal-relative:text;mso-position-vertical:absolute;mso-position-vertical-relative:text;mso-width-percent:0;mso-height-percent:0;mso-width-relative:margin;mso-height-relative:margin;v-text-anchor:bottom" o:gfxdata="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" filled="f" stroked="f">
+                    <v:shape w14:anchorId="4B23F77A" id="_x0000_s1057" type="#_x0000_t202" style="position:absolute;margin-left:-.9pt;margin-top:116.45pt;width:250.6pt;height:8.3pt;z-index:251683840;visibility:visible;mso-wrap-style:square;mso-width-percent:0;mso-height-percent:0;mso-wrap-distance-left:9pt;mso-wrap-distance-top:0;mso-wrap-distance-right:9pt;mso-wrap-distance-bottom:0;mso-position-horizontal:absolute;mso-position-horizontal-relative:text;mso-position-vertical:absolute;mso-position-vertical-relative:text;mso-width-percent:0;mso-height-percent:0;mso-width-relative:margin;mso-height-relative:margin;v-text-anchor:bottom" o:gfxdata="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" filled="f" stroked="f">
                       <v:textbox inset="0,0,0,0">
                         <w:txbxContent>
                           <w:p>
@@ -6011,10 +6046,13 @@
               </mc:AlternateContent>
             </w:r>
             <w:r>
+              <w:rPr>
+                <w:noProof/>
+              </w:rPr>
               <mc:AlternateContent>
                 <mc:Choice Requires="wps">
                   <w:drawing>
-                    <wp:anchor distT="0" distB="0" distL="114300" distR="114300" simplePos="0" relativeHeight="251742208" behindDoc="0" locked="0" layoutInCell="1" allowOverlap="1" wp14:anchorId="65D65CC0" wp14:editId="71867339">
+                    <wp:anchor distT="0" distB="0" distL="114300" distR="114300" simplePos="0" relativeHeight="251684864" behindDoc="0" locked="0" layoutInCell="1" allowOverlap="1" wp14:anchorId="693A28BF" wp14:editId="773A18D3">
                       <wp:simplePos x="0" y="0"/>
                       <wp:positionH relativeFrom="column">
                         <wp:posOffset>-12700</wp:posOffset>
@@ -6101,7 +6139,7 @@
                 </mc:Choice>
                 <mc:Fallback>
                   <w:pict>
-                    <v:shape w14:anchorId="65D65CC0" id="_x0000_s1058" type="#_x0000_t202" style="position:absolute;margin-left:-1pt;margin-top:13.85pt;width:250.6pt;height:8.3pt;z-index:251742208;visibility:visible;mso-wrap-style:square;mso-width-percent:0;mso-height-percent:0;mso-wrap-distance-left:9pt;mso-wrap-distance-top:0;mso-wrap-distance-right:9pt;mso-wrap-distance-bottom:0;mso-position-horizontal:absolute;mso-position-horizontal-relative:text;mso-position-vertical:absolute;mso-position-vertical-relative:text;mso-width-percent:0;mso-height-percent:0;mso-width-relative:margin;mso-height-relative:margin;v-text-anchor:bottom" o:gfxdata="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" filled="f" stroked="f">
+                    <v:shape w14:anchorId="693A28BF" id="_x0000_s1058" type="#_x0000_t202" style="position:absolute;margin-left:-1pt;margin-top:13.85pt;width:250.6pt;height:8.3pt;z-index:251684864;visibility:visible;mso-wrap-style:square;mso-width-percent:0;mso-height-percent:0;mso-wrap-distance-left:9pt;mso-wrap-distance-top:0;mso-wrap-distance-right:9pt;mso-wrap-distance-bottom:0;mso-position-horizontal:absolute;mso-position-horizontal-relative:text;mso-position-vertical:absolute;mso-position-vertical-relative:text;mso-width-percent:0;mso-height-percent:0;mso-width-relative:margin;mso-height-relative:margin;v-text-anchor:bottom" o:gfxdata="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" filled="f" stroked="f">
                       <v:textbox inset="0,0,0,0">
                         <w:txbxContent>
                           <w:p>
@@ -6158,7 +6196,7 @@
               <mc:AlternateContent>
                 <mc:Choice Requires="wps">
                   <w:drawing>
-                    <wp:anchor distT="0" distB="0" distL="114300" distR="114300" simplePos="0" relativeHeight="251751424" behindDoc="0" locked="0" layoutInCell="1" allowOverlap="1" wp14:anchorId="04F6660D" wp14:editId="4B88C235">
+                    <wp:anchor distT="0" distB="0" distL="114300" distR="114300" simplePos="0" relativeHeight="251689984" behindDoc="0" locked="0" layoutInCell="1" allowOverlap="1" wp14:anchorId="0AD75702" wp14:editId="0231A10D">
                       <wp:simplePos x="0" y="0"/>
                       <wp:positionH relativeFrom="column">
                         <wp:posOffset>1926093</wp:posOffset>
@@ -6169,7 +6207,7 @@
                       <wp:extent cx="1245870" cy="230848"/>
                       <wp:effectExtent l="0" t="0" r="0" b="0"/>
                       <wp:wrapNone/>
-                      <wp:docPr id="115" name="Text Box 2"/>
+                      <wp:docPr id="4" name="Text Box 2"/>
                       <wp:cNvGraphicFramePr>
                         <a:graphicFrameLocks xmlns:a="http://schemas.openxmlformats.org/drawingml/2006/main"/>
                       </wp:cNvGraphicFramePr>
@@ -6250,7 +6288,7 @@
                 </mc:Choice>
                 <mc:Fallback>
                   <w:pict>
-                    <v:shape w14:anchorId="04F6660D" id="_x0000_s1059" type="#_x0000_t202" style="position:absolute;margin-left:151.65pt;margin-top:87.55pt;width:98.1pt;height:18.2pt;z-index:251751424;visibility:visible;mso-wrap-style:square;mso-wrap-distance-left:9pt;mso-wrap-distance-top:0;mso-wrap-distance-right:9pt;mso-wrap-distance-bottom:0;mso-position-horizontal:absolute;mso-position-horizontal-relative:text;mso-position-vertical:absolute;mso-position-vertical-relative:text;v-text-anchor:bottom" o:gfxdata="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" filled="f" stroked="f">
+                    <v:shape w14:anchorId="0AD75702" id="_x0000_s1059" type="#_x0000_t202" style="position:absolute;margin-left:151.65pt;margin-top:87.55pt;width:98.1pt;height:18.2pt;z-index:251689984;visibility:visible;mso-wrap-style:square;mso-wrap-distance-left:9pt;mso-wrap-distance-top:0;mso-wrap-distance-right:9pt;mso-wrap-distance-bottom:0;mso-position-horizontal:absolute;mso-position-horizontal-relative:text;mso-position-vertical:absolute;mso-position-vertical-relative:text;v-text-anchor:bottom" o:gfxdata="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" filled="f" stroked="f">
                       <v:textbox inset="0,0,0,0">
                         <w:txbxContent>
                           <w:p>
@@ -6305,7 +6343,7 @@
                 <w:noProof/>
               </w:rPr>
               <w:drawing>
-                <wp:anchor distT="0" distB="0" distL="114300" distR="114300" simplePos="0" relativeHeight="251752448" behindDoc="0" locked="0" layoutInCell="1" allowOverlap="1" wp14:anchorId="15F935C6" wp14:editId="09BC8E04">
+                <wp:anchor distT="0" distB="0" distL="114300" distR="114300" simplePos="0" relativeHeight="251691008" behindDoc="0" locked="0" layoutInCell="1" allowOverlap="1" wp14:anchorId="44FC217A" wp14:editId="179D102E">
                   <wp:simplePos x="0" y="0"/>
                   <wp:positionH relativeFrom="column">
                     <wp:posOffset>2204443</wp:posOffset>
@@ -6316,7 +6354,7 @@
                   <wp:extent cx="686229" cy="686063"/>
                   <wp:effectExtent l="0" t="0" r="0" b="0"/>
                   <wp:wrapNone/>
-                  <wp:docPr id="116" name="Picture 116" descr="Qr code&#10;&#10;Description automatically generated"/>
+                  <wp:docPr id="18" name="Picture 18" descr="Qr code&#10;&#10;Description automatically generated"/>
                   <wp:cNvGraphicFramePr>
                     <a:graphicFrameLocks xmlns:a="http://schemas.openxmlformats.org/drawingml/2006/main" noChangeAspect="1"/>
                   </wp:cNvGraphicFramePr>
@@ -6380,7 +6418,7 @@
               <mc:AlternateContent>
                 <mc:Choice Requires="wps">
                   <w:drawing>
-                    <wp:anchor distT="0" distB="0" distL="114300" distR="114300" simplePos="0" relativeHeight="251758592" behindDoc="0" locked="0" layoutInCell="1" allowOverlap="1" wp14:anchorId="682DD2DA" wp14:editId="36CF37DF">
+                    <wp:anchor distT="0" distB="0" distL="114300" distR="114300" simplePos="0" relativeHeight="251694080" behindDoc="0" locked="0" layoutInCell="1" allowOverlap="1" wp14:anchorId="7F826A6E" wp14:editId="493A073B">
                       <wp:simplePos x="0" y="0"/>
                       <wp:positionH relativeFrom="column">
                         <wp:posOffset>1924511</wp:posOffset>
@@ -6391,7 +6429,7 @@
                       <wp:extent cx="1245870" cy="230848"/>
                       <wp:effectExtent l="0" t="0" r="0" b="0"/>
                       <wp:wrapNone/>
-                      <wp:docPr id="123" name="Text Box 2"/>
+                      <wp:docPr id="5" name="Text Box 2"/>
                       <wp:cNvGraphicFramePr>
                         <a:graphicFrameLocks xmlns:a="http://schemas.openxmlformats.org/drawingml/2006/main"/>
                       </wp:cNvGraphicFramePr>
@@ -6472,7 +6510,7 @@
                 </mc:Choice>
                 <mc:Fallback>
                   <w:pict>
-                    <v:shape w14:anchorId="682DD2DA" id="_x0000_s1060" type="#_x0000_t202" style="position:absolute;margin-left:151.55pt;margin-top:87.55pt;width:98.1pt;height:18.2pt;z-index:251758592;visibility:visible;mso-wrap-style:square;mso-wrap-distance-left:9pt;mso-wrap-distance-top:0;mso-wrap-distance-right:9pt;mso-wrap-distance-bottom:0;mso-position-horizontal:absolute;mso-position-horizontal-relative:text;mso-position-vertical:absolute;mso-position-vertical-relative:text;v-text-anchor:bottom" o:gfxdata="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" filled="f" stroked="f">
+                    <v:shape w14:anchorId="7F826A6E" id="_x0000_s1060" type="#_x0000_t202" style="position:absolute;margin-left:151.55pt;margin-top:87.55pt;width:98.1pt;height:18.2pt;z-index:251694080;visibility:visible;mso-wrap-style:square;mso-wrap-distance-left:9pt;mso-wrap-distance-top:0;mso-wrap-distance-right:9pt;mso-wrap-distance-bottom:0;mso-position-horizontal:absolute;mso-position-horizontal-relative:text;mso-position-vertical:absolute;mso-position-vertical-relative:text;v-text-anchor:bottom" o:gfxdata="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" filled="f" stroked="f">
                       <v:textbox inset="0,0,0,0">
                         <w:txbxContent>
                           <w:p>
@@ -6527,7 +6565,7 @@
                 <w:noProof/>
               </w:rPr>
               <w:drawing>
-                <wp:anchor distT="0" distB="0" distL="114300" distR="114300" simplePos="0" relativeHeight="251759616" behindDoc="0" locked="0" layoutInCell="1" allowOverlap="1" wp14:anchorId="39D30EBF" wp14:editId="6586E9B2">
+                <wp:anchor distT="0" distB="0" distL="114300" distR="114300" simplePos="0" relativeHeight="251695104" behindDoc="0" locked="0" layoutInCell="1" allowOverlap="1" wp14:anchorId="52343348" wp14:editId="37A02A9F">
                   <wp:simplePos x="0" y="0"/>
                   <wp:positionH relativeFrom="column">
                     <wp:posOffset>2202861</wp:posOffset>
@@ -6538,7 +6576,7 @@
                   <wp:extent cx="686229" cy="686063"/>
                   <wp:effectExtent l="0" t="0" r="0" b="0"/>
                   <wp:wrapNone/>
-                  <wp:docPr id="124" name="Picture 124" descr="Qr code&#10;&#10;Description automatically generated"/>
+                  <wp:docPr id="19" name="Picture 19" descr="Qr code&#10;&#10;Description automatically generated"/>
                   <wp:cNvGraphicFramePr>
                     <a:graphicFrameLocks xmlns:a="http://schemas.openxmlformats.org/drawingml/2006/main" noChangeAspect="1"/>
                   </wp:cNvGraphicFramePr>
@@ -6579,10 +6617,13 @@
               </w:drawing>
             </w:r>
             <w:r>
+              <w:rPr>
+                <w:noProof/>
+              </w:rPr>
               <mc:AlternateContent>
                 <mc:Choice Requires="wps">
                   <w:drawing>
-                    <wp:anchor distT="0" distB="0" distL="114300" distR="114300" simplePos="0" relativeHeight="251763712" behindDoc="0" locked="0" layoutInCell="1" allowOverlap="1" wp14:anchorId="0802A8B7" wp14:editId="785A26A5">
+                    <wp:anchor distT="0" distB="0" distL="114300" distR="114300" simplePos="0" relativeHeight="251697152" behindDoc="0" locked="0" layoutInCell="1" allowOverlap="1" wp14:anchorId="168FEAF5" wp14:editId="2A3580A3">
                       <wp:simplePos x="0" y="0"/>
                       <wp:positionH relativeFrom="column">
                         <wp:posOffset>3188970</wp:posOffset>
@@ -6669,7 +6710,7 @@
                 </mc:Choice>
                 <mc:Fallback>
                   <w:pict>
-                    <v:shape w14:anchorId="0802A8B7" id="_x0000_s1061" type="#_x0000_t202" style="position:absolute;margin-left:251.1pt;margin-top:13.8pt;width:250.6pt;height:8.3pt;z-index:251763712;visibility:visible;mso-wrap-style:square;mso-width-percent:0;mso-height-percent:0;mso-wrap-distance-left:9pt;mso-wrap-distance-top:0;mso-wrap-distance-right:9pt;mso-wrap-distance-bottom:0;mso-position-horizontal:absolute;mso-position-horizontal-relative:text;mso-position-vertical:absolute;mso-position-vertical-relative:text;mso-width-percent:0;mso-height-percent:0;mso-width-relative:margin;mso-height-relative:margin;v-text-anchor:bottom" o:gfxdata="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" filled="f" stroked="f">
+                    <v:shape w14:anchorId="168FEAF5" id="_x0000_s1061" type="#_x0000_t202" style="position:absolute;margin-left:251.1pt;margin-top:13.8pt;width:250.6pt;height:8.3pt;z-index:251697152;visibility:visible;mso-wrap-style:square;mso-width-percent:0;mso-height-percent:0;mso-wrap-distance-left:9pt;mso-wrap-distance-top:0;mso-wrap-distance-right:9pt;mso-wrap-distance-bottom:0;mso-position-horizontal:absolute;mso-position-horizontal-relative:text;mso-position-vertical:absolute;mso-position-vertical-relative:text;mso-width-percent:0;mso-height-percent:0;mso-width-relative:margin;mso-height-relative:margin;v-text-anchor:bottom" o:gfxdata="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" filled="f" stroked="f">
                       <v:textbox inset="0,0,0,0">
                         <w:txbxContent>
                           <w:p>
@@ -6709,10 +6750,13 @@
               </mc:AlternateContent>
             </w:r>
             <w:r>
+              <w:rPr>
+                <w:noProof/>
+              </w:rPr>
               <mc:AlternateContent>
                 <mc:Choice Requires="wps">
                   <w:drawing>
-                    <wp:anchor distT="0" distB="0" distL="114300" distR="114300" simplePos="0" relativeHeight="251762688" behindDoc="0" locked="0" layoutInCell="1" allowOverlap="1" wp14:anchorId="56AFC511" wp14:editId="358986F2">
+                    <wp:anchor distT="0" distB="0" distL="114300" distR="114300" simplePos="0" relativeHeight="251696128" behindDoc="0" locked="0" layoutInCell="1" allowOverlap="1" wp14:anchorId="6194B991" wp14:editId="219FCD0A">
                       <wp:simplePos x="0" y="0"/>
                       <wp:positionH relativeFrom="column">
                         <wp:posOffset>3190240</wp:posOffset>
@@ -6723,7 +6767,7 @@
                       <wp:extent cx="3182620" cy="105410"/>
                       <wp:effectExtent l="0" t="0" r="5080" b="0"/>
                       <wp:wrapNone/>
-                      <wp:docPr id="126" name="Text Box 2"/>
+                      <wp:docPr id="6" name="Text Box 2"/>
                       <wp:cNvGraphicFramePr>
                         <a:graphicFrameLocks xmlns:a="http://schemas.openxmlformats.org/drawingml/2006/main"/>
                       </wp:cNvGraphicFramePr>
@@ -6790,7 +6834,7 @@
                 </mc:Choice>
                 <mc:Fallback>
                   <w:pict>
-                    <v:shape w14:anchorId="56AFC511" id="_x0000_s1062" type="#_x0000_t202" style="position:absolute;margin-left:251.2pt;margin-top:116.45pt;width:250.6pt;height:8.3pt;z-index:251762688;visibility:visible;mso-wrap-style:square;mso-width-percent:0;mso-height-percent:0;mso-wrap-distance-left:9pt;mso-wrap-distance-top:0;mso-wrap-distance-right:9pt;mso-wrap-distance-bottom:0;mso-position-horizontal:absolute;mso-position-horizontal-relative:text;mso-position-vertical:absolute;mso-position-vertical-relative:text;mso-width-percent:0;mso-height-percent:0;mso-width-relative:margin;mso-height-relative:margin;v-text-anchor:bottom" o:gfxdata="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" filled="f" stroked="f">
+                    <v:shape w14:anchorId="6194B991" id="_x0000_s1062" type="#_x0000_t202" style="position:absolute;margin-left:251.2pt;margin-top:116.45pt;width:250.6pt;height:8.3pt;z-index:251696128;visibility:visible;mso-wrap-style:square;mso-width-percent:0;mso-height-percent:0;mso-wrap-distance-left:9pt;mso-wrap-distance-top:0;mso-wrap-distance-right:9pt;mso-wrap-distance-bottom:0;mso-position-horizontal:absolute;mso-position-horizontal-relative:text;mso-position-vertical:absolute;mso-position-vertical-relative:text;mso-width-percent:0;mso-height-percent:0;mso-width-relative:margin;mso-height-relative:margin;v-text-anchor:bottom" o:gfxdata="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" filled="f" stroked="f">
                       <v:textbox inset="0,0,0,0">
                         <w:txbxContent>
                           <w:p>
@@ -6821,10 +6865,13 @@
               </mc:AlternateContent>
             </w:r>
             <w:r>
+              <w:rPr>
+                <w:noProof/>
+              </w:rPr>
               <mc:AlternateContent>
                 <mc:Choice Requires="wps">
                   <w:drawing>
-                    <wp:anchor distT="0" distB="0" distL="114300" distR="114300" simplePos="0" relativeHeight="251755520" behindDoc="0" locked="0" layoutInCell="1" allowOverlap="1" wp14:anchorId="1EC0067B" wp14:editId="780AC741">
+                    <wp:anchor distT="0" distB="0" distL="114300" distR="114300" simplePos="0" relativeHeight="251692032" behindDoc="0" locked="0" layoutInCell="1" allowOverlap="1" wp14:anchorId="0A89B88D" wp14:editId="6079AA60">
                       <wp:simplePos x="0" y="0"/>
                       <wp:positionH relativeFrom="column">
                         <wp:posOffset>-11430</wp:posOffset>
@@ -6835,7 +6882,7 @@
                       <wp:extent cx="3182620" cy="105410"/>
                       <wp:effectExtent l="0" t="0" r="5080" b="0"/>
                       <wp:wrapNone/>
-                      <wp:docPr id="117" name="Text Box 2"/>
+                      <wp:docPr id="7" name="Text Box 2"/>
                       <wp:cNvGraphicFramePr>
                         <a:graphicFrameLocks xmlns:a="http://schemas.openxmlformats.org/drawingml/2006/main"/>
                       </wp:cNvGraphicFramePr>
@@ -6902,7 +6949,7 @@
                 </mc:Choice>
                 <mc:Fallback>
                   <w:pict>
-                    <v:shape w14:anchorId="1EC0067B" id="_x0000_s1063" type="#_x0000_t202" style="position:absolute;margin-left:-.9pt;margin-top:116.45pt;width:250.6pt;height:8.3pt;z-index:251755520;visibility:visible;mso-wrap-style:square;mso-width-percent:0;mso-height-percent:0;mso-wrap-distance-left:9pt;mso-wrap-distance-top:0;mso-wrap-distance-right:9pt;mso-wrap-distance-bottom:0;mso-position-horizontal:absolute;mso-position-horizontal-relative:text;mso-position-vertical:absolute;mso-position-vertical-relative:text;mso-width-percent:0;mso-height-percent:0;mso-width-relative:margin;mso-height-relative:margin;v-text-anchor:bottom" o:gfxdata="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" filled="f" stroked="f">
+                    <v:shape w14:anchorId="0A89B88D" id="_x0000_s1063" type="#_x0000_t202" style="position:absolute;margin-left:-.9pt;margin-top:116.45pt;width:250.6pt;height:8.3pt;z-index:251692032;visibility:visible;mso-wrap-style:square;mso-width-percent:0;mso-height-percent:0;mso-wrap-distance-left:9pt;mso-wrap-distance-top:0;mso-wrap-distance-right:9pt;mso-wrap-distance-bottom:0;mso-position-horizontal:absolute;mso-position-horizontal-relative:text;mso-position-vertical:absolute;mso-position-vertical-relative:text;mso-width-percent:0;mso-height-percent:0;mso-width-relative:margin;mso-height-relative:margin;v-text-anchor:bottom" o:gfxdata="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" filled="f" stroked="f">
                       <v:textbox inset="0,0,0,0">
                         <w:txbxContent>
                           <w:p>
@@ -6933,10 +6980,13 @@
               </mc:AlternateContent>
             </w:r>
             <w:r>
+              <w:rPr>
+                <w:noProof/>
+              </w:rPr>
               <mc:AlternateContent>
                 <mc:Choice Requires="wps">
                   <w:drawing>
-                    <wp:anchor distT="0" distB="0" distL="114300" distR="114300" simplePos="0" relativeHeight="251756544" behindDoc="0" locked="0" layoutInCell="1" allowOverlap="1" wp14:anchorId="7BB7577D" wp14:editId="508B048B">
+                    <wp:anchor distT="0" distB="0" distL="114300" distR="114300" simplePos="0" relativeHeight="251693056" behindDoc="0" locked="0" layoutInCell="1" allowOverlap="1" wp14:anchorId="368A04B6" wp14:editId="67E379CE">
                       <wp:simplePos x="0" y="0"/>
                       <wp:positionH relativeFrom="column">
                         <wp:posOffset>-12700</wp:posOffset>
@@ -7023,7 +7073,7 @@
                 </mc:Choice>
                 <mc:Fallback>
                   <w:pict>
-                    <v:shape w14:anchorId="7BB7577D" id="_x0000_s1064" type="#_x0000_t202" style="position:absolute;margin-left:-1pt;margin-top:13.85pt;width:250.6pt;height:8.3pt;z-index:251756544;visibility:visible;mso-wrap-style:square;mso-width-percent:0;mso-height-percent:0;mso-wrap-distance-left:9pt;mso-wrap-distance-top:0;mso-wrap-distance-right:9pt;mso-wrap-distance-bottom:0;mso-position-horizontal:absolute;mso-position-horizontal-relative:text;mso-position-vertical:absolute;mso-position-vertical-relative:text;mso-width-percent:0;mso-height-percent:0;mso-width-relative:margin;mso-height-relative:margin;v-text-anchor:bottom" o:gfxdata="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" filled="f" stroked="f">
+                    <v:shape w14:anchorId="368A04B6" id="_x0000_s1064" type="#_x0000_t202" style="position:absolute;margin-left:-1pt;margin-top:13.85pt;width:250.6pt;height:8.3pt;z-index:251693056;visibility:visible;mso-wrap-style:square;mso-width-percent:0;mso-height-percent:0;mso-wrap-distance-left:9pt;mso-wrap-distance-top:0;mso-wrap-distance-right:9pt;mso-wrap-distance-bottom:0;mso-position-horizontal:absolute;mso-position-horizontal-relative:text;mso-position-vertical:absolute;mso-position-vertical-relative:text;mso-width-percent:0;mso-height-percent:0;mso-width-relative:margin;mso-height-relative:margin;v-text-anchor:bottom" o:gfxdata="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" filled="f" stroked="f">
                       <v:textbox inset="0,0,0,0">
                         <w:txbxContent>
                           <w:p>
@@ -7080,7 +7130,7 @@
               <mc:AlternateContent>
                 <mc:Choice Requires="wps">
                   <w:drawing>
-                    <wp:anchor distT="0" distB="0" distL="114300" distR="114300" simplePos="0" relativeHeight="251765760" behindDoc="0" locked="0" layoutInCell="1" allowOverlap="1" wp14:anchorId="75442F1E" wp14:editId="7F31FB72">
+                    <wp:anchor distT="0" distB="0" distL="114300" distR="114300" simplePos="0" relativeHeight="251698176" behindDoc="0" locked="0" layoutInCell="1" allowOverlap="1" wp14:anchorId="1CC4BCD0" wp14:editId="428C3D65">
                       <wp:simplePos x="0" y="0"/>
                       <wp:positionH relativeFrom="column">
                         <wp:posOffset>1926093</wp:posOffset>
@@ -7091,7 +7141,7 @@
                       <wp:extent cx="1245870" cy="230848"/>
                       <wp:effectExtent l="0" t="0" r="0" b="0"/>
                       <wp:wrapNone/>
-                      <wp:docPr id="132" name="Text Box 2"/>
+                      <wp:docPr id="8" name="Text Box 2"/>
                       <wp:cNvGraphicFramePr>
                         <a:graphicFrameLocks xmlns:a="http://schemas.openxmlformats.org/drawingml/2006/main"/>
                       </wp:cNvGraphicFramePr>
@@ -7172,7 +7222,7 @@
                 </mc:Choice>
                 <mc:Fallback>
                   <w:pict>
-                    <v:shape w14:anchorId="75442F1E" id="_x0000_s1065" type="#_x0000_t202" style="position:absolute;margin-left:151.65pt;margin-top:87.55pt;width:98.1pt;height:18.2pt;z-index:251765760;visibility:visible;mso-wrap-style:square;mso-wrap-distance-left:9pt;mso-wrap-distance-top:0;mso-wrap-distance-right:9pt;mso-wrap-distance-bottom:0;mso-position-horizontal:absolute;mso-position-horizontal-relative:text;mso-position-vertical:absolute;mso-position-vertical-relative:text;v-text-anchor:bottom" o:gfxdata="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" filled="f" stroked="f">
+                    <v:shape w14:anchorId="1CC4BCD0" id="_x0000_s1065" type="#_x0000_t202" style="position:absolute;margin-left:151.65pt;margin-top:87.55pt;width:98.1pt;height:18.2pt;z-index:251698176;visibility:visible;mso-wrap-style:square;mso-wrap-distance-left:9pt;mso-wrap-distance-top:0;mso-wrap-distance-right:9pt;mso-wrap-distance-bottom:0;mso-position-horizontal:absolute;mso-position-horizontal-relative:text;mso-position-vertical:absolute;mso-position-vertical-relative:text;v-text-anchor:bottom" o:gfxdata="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" filled="f" stroked="f">
                       <v:textbox inset="0,0,0,0">
                         <w:txbxContent>
                           <w:p>
@@ -7227,7 +7277,7 @@
                 <w:noProof/>
               </w:rPr>
               <w:drawing>
-                <wp:anchor distT="0" distB="0" distL="114300" distR="114300" simplePos="0" relativeHeight="251766784" behindDoc="0" locked="0" layoutInCell="1" allowOverlap="1" wp14:anchorId="72D1AC0E" wp14:editId="737E4D02">
+                <wp:anchor distT="0" distB="0" distL="114300" distR="114300" simplePos="0" relativeHeight="251699200" behindDoc="0" locked="0" layoutInCell="1" allowOverlap="1" wp14:anchorId="191C309F" wp14:editId="698210F0">
                   <wp:simplePos x="0" y="0"/>
                   <wp:positionH relativeFrom="column">
                     <wp:posOffset>2204443</wp:posOffset>
@@ -7238,7 +7288,7 @@
                   <wp:extent cx="686229" cy="686063"/>
                   <wp:effectExtent l="0" t="0" r="0" b="0"/>
                   <wp:wrapNone/>
-                  <wp:docPr id="133" name="Picture 133" descr="Qr code&#10;&#10;Description automatically generated"/>
+                  <wp:docPr id="20" name="Picture 20" descr="Qr code&#10;&#10;Description automatically generated"/>
                   <wp:cNvGraphicFramePr>
                     <a:graphicFrameLocks xmlns:a="http://schemas.openxmlformats.org/drawingml/2006/main" noChangeAspect="1"/>
                   </wp:cNvGraphicFramePr>
@@ -7282,6 +7332,7 @@
         </w:tc>
       </w:tr>
     </w:tbl>
+    <w:p/>
     <w:p>
       <w:pPr>
         <w:ind w:left="126" w:right="126"/>
@@ -7290,6 +7341,7 @@
         </w:rPr>
       </w:pPr>
     </w:p>
+    <w:p/>
     <w:sectPr>
       <w:type w:val="continuous"/>
       <w:pgSz w:w="12240" w:h="15840"/>
@@ -7695,6 +7747,7 @@
   <w:style w:type="paragraph" w:default="1" w:styleId="Normal">
     <w:name w:val="Normal"/>
     <w:qFormat/>
+    <w:rsid w:val="00E948CD"/>
   </w:style>
   <w:style w:type="character" w:default="1" w:styleId="DefaultParagraphFont">
     <w:name w:val="Default Paragraph Font"/>

</xml_diff>